<commit_message>
added scheme of alias analysis
</commit_message>
<xml_diff>
--- a/paper2/paper.docx
+++ b/paper2/paper.docx
@@ -6569,6 +6569,161 @@
       <w:bookmarkEnd w:id="4"/>
     </w:p>
     <w:p/>
+    <w:p>
+      <w:r>
+        <w:t>Рассмотрим далее каждый из этапов подробнее.</w:t>
+      </w:r>
+    </w:p>
+    <w:p>
+      <w:pPr>
+        <w:pStyle w:val="1"/>
+      </w:pPr>
+      <w:r>
+        <w:lastRenderedPageBreak/>
+        <w:t>Нахождение перекрёстных ссылок</w:t>
+      </w:r>
+    </w:p>
+    <w:p>
+      <w:r>
+        <w:t>Основной целью данного этапа является определение переменных, которые могут в процессе выполнения программы ссылать на одни и те же области памяти. В основе используемого алгоритма нахождения перекрёстных ссылок лежит алгоритм Андерсена</w:t>
+      </w:r>
+      <w:proofErr w:type="gramStart"/>
+      <w:r>
+        <w:t xml:space="preserve"> </w:t>
+      </w:r>
+      <w:r>
+        <w:t>[].</w:t>
+      </w:r>
+      <w:r>
+        <w:t xml:space="preserve"> </w:t>
+      </w:r>
+      <w:proofErr w:type="gramEnd"/>
+      <w:r>
+        <w:t>Нахождение множеств перекрёстных ссылок выполняется</w:t>
+      </w:r>
+      <w:r>
+        <w:t xml:space="preserve"> для каждой функции отдельно. </w:t>
+      </w:r>
+      <w:r>
+        <w:t xml:space="preserve">На </w:t>
+      </w:r>
+      <w:r>
+        <w:fldChar w:fldCharType="begin"/>
+      </w:r>
+      <w:r>
+        <w:instrText xml:space="preserve"> REF _Ref388362311 \h </w:instrText>
+      </w:r>
+      <w:r>
+        <w:fldChar w:fldCharType="separate"/>
+      </w:r>
+      <w:r>
+        <w:t xml:space="preserve">рис. </w:t>
+      </w:r>
+      <w:r>
+        <w:rPr>
+          <w:noProof/>
+        </w:rPr>
+        <w:t>3</w:t>
+      </w:r>
+      <w:r>
+        <w:t xml:space="preserve"> </w:t>
+      </w:r>
+      <w:r>
+        <w:fldChar w:fldCharType="end"/>
+      </w:r>
+      <w:r>
+        <w:t xml:space="preserve"> представлен</w:t>
+      </w:r>
+      <w:r>
+        <w:t>а схема</w:t>
+      </w:r>
+      <w:r>
+        <w:t xml:space="preserve"> алгоритм</w:t>
+      </w:r>
+      <w:r>
+        <w:t>а</w:t>
+      </w:r>
+      <w:r>
+        <w:t xml:space="preserve"> нахождения перекрёстных ссылок</w:t>
+      </w:r>
+      <w:r>
+        <w:t xml:space="preserve"> для функции</w:t>
+      </w:r>
+      <w:r>
+        <w:t>.</w:t>
+      </w:r>
+    </w:p>
+    <w:p>
+      <w:pPr>
+        <w:keepNext/>
+        <w:ind w:firstLine="0"/>
+      </w:pPr>
+      <w:r>
+        <w:rPr>
+          <w:noProof/>
+          <w:lang w:eastAsia="ru-RU"/>
+        </w:rPr>
+        <w:drawing>
+          <wp:inline distT="0" distB="0" distL="0" distR="0">
+            <wp:extent cx="5928360" cy="3457330"/>
+            <wp:effectExtent l="19050" t="0" r="0" b="0"/>
+            <wp:docPr id="3" name="Рисунок 2" descr="alias_analysis.emf"/>
+            <wp:cNvGraphicFramePr>
+              <a:graphicFrameLocks xmlns:a="http://schemas.openxmlformats.org/drawingml/2006/main" noChangeAspect="1"/>
+            </wp:cNvGraphicFramePr>
+            <a:graphic xmlns:a="http://schemas.openxmlformats.org/drawingml/2006/main">
+              <a:graphicData uri="http://schemas.openxmlformats.org/drawingml/2006/picture">
+                <pic:pic xmlns:pic="http://schemas.openxmlformats.org/drawingml/2006/picture">
+                  <pic:nvPicPr>
+                    <pic:cNvPr id="0" name="alias_analysis.emf"/>
+                    <pic:cNvPicPr/>
+                  </pic:nvPicPr>
+                  <pic:blipFill>
+                    <a:blip r:embed="rId8" cstate="print"/>
+                    <a:stretch>
+                      <a:fillRect/>
+                    </a:stretch>
+                  </pic:blipFill>
+                  <pic:spPr>
+                    <a:xfrm>
+                      <a:off x="0" y="0"/>
+                      <a:ext cx="5934652" cy="3461000"/>
+                    </a:xfrm>
+                    <a:prstGeom prst="rect">
+                      <a:avLst/>
+                    </a:prstGeom>
+                  </pic:spPr>
+                </pic:pic>
+              </a:graphicData>
+            </a:graphic>
+          </wp:inline>
+        </w:drawing>
+      </w:r>
+    </w:p>
+    <w:p>
+      <w:pPr>
+        <w:jc w:val="center"/>
+      </w:pPr>
+      <w:bookmarkStart w:id="5" w:name="_Ref388362311"/>
+      <w:r>
+        <w:t xml:space="preserve">Рисунок </w:t>
+      </w:r>
+      <w:fldSimple w:instr=" SEQ Рисунок \* ARABIC ">
+        <w:r>
+          <w:rPr>
+            <w:noProof/>
+          </w:rPr>
+          <w:t>3</w:t>
+        </w:r>
+      </w:fldSimple>
+      <w:r>
+        <w:t xml:space="preserve"> </w:t>
+      </w:r>
+      <w:r>
+        <w:t>Схема алгоритма нахождения перекрёстных ссылок</w:t>
+      </w:r>
+      <w:bookmarkEnd w:id="5"/>
+    </w:p>
     <w:p/>
     <w:sectPr>
       <w:pgSz w:w="11906" w:h="16838"/>
@@ -8266,7 +8421,7 @@
 </file>
 
 <file path=customXml/itemProps1.xml><?xml version="1.0" encoding="utf-8"?>
-<ds:datastoreItem xmlns:ds="http://schemas.openxmlformats.org/officeDocument/2006/customXml" ds:itemID="{29192A46-ACF2-4DEA-B34F-E990FAF3032C}">
+<ds:datastoreItem xmlns:ds="http://schemas.openxmlformats.org/officeDocument/2006/customXml" ds:itemID="{91019802-7390-4D66-A6B1-FB8671BB4675}">
   <ds:schemaRefs>
     <ds:schemaRef ds:uri="http://schemas.openxmlformats.org/officeDocument/2006/bibliography"/>
   </ds:schemaRefs>

</xml_diff>

<commit_message>
started relative lockset description
</commit_message>
<xml_diff>
--- a/paper2/paper.docx
+++ b/paper2/paper.docx
@@ -7013,7 +7013,8 @@
             </w:pPr>
             <w:r>
               <w:rPr>
-                <w:lang w:val="en-US"/>
+                <w:noProof/>
+                <w:lang w:eastAsia="ru-RU"/>
               </w:rPr>
               <w:drawing>
                 <wp:inline distT="0" distB="0" distL="0" distR="0">
@@ -7176,7 +7177,8 @@
             </w:pPr>
             <w:r>
               <w:rPr>
-                <w:lang w:val="en-US"/>
+                <w:noProof/>
+                <w:lang w:eastAsia="ru-RU"/>
               </w:rPr>
               <w:drawing>
                 <wp:inline distT="0" distB="0" distL="0" distR="0">
@@ -7405,7 +7407,8 @@
             </w:pPr>
             <w:r>
               <w:rPr>
-                <w:lang w:val="en-US"/>
+                <w:noProof/>
+                <w:lang w:eastAsia="ru-RU"/>
               </w:rPr>
               <w:drawing>
                 <wp:inline distT="0" distB="0" distL="0" distR="0">
@@ -7462,9 +7465,6 @@
           <w:p>
             <w:pPr>
               <w:ind w:firstLine="0"/>
-              <w:rPr>
-                <w:lang w:val="en-US"/>
-              </w:rPr>
             </w:pPr>
             <w:r>
               <w:rPr>
@@ -7548,7 +7548,8 @@
             </w:pPr>
             <w:r>
               <w:rPr>
-                <w:lang w:val="en-US"/>
+                <w:noProof/>
+                <w:lang w:eastAsia="ru-RU"/>
               </w:rPr>
               <w:drawing>
                 <wp:inline distT="0" distB="0" distL="0" distR="0">
@@ -7696,7 +7697,6 @@
               <w:ind w:firstLine="0"/>
               <w:rPr>
                 <w:i/>
-                <w:lang w:val="en-US"/>
               </w:rPr>
             </w:pPr>
             <w:r>
@@ -7708,7 +7708,6 @@
             <w:r>
               <w:rPr>
                 <w:i/>
-                <w:lang w:val="en-US"/>
               </w:rPr>
               <w:t>:</w:t>
             </w:r>
@@ -7716,27 +7715,63 @@
           <w:p>
             <w:pPr>
               <w:ind w:firstLine="0"/>
-              <w:rPr>
-                <w:lang w:val="en-US"/>
-              </w:rPr>
             </w:pPr>
             <w:r>
               <w:rPr>
                 <w:lang w:val="en-US"/>
               </w:rPr>
-              <w:t>PT[“p”] = {“</w:t>
-            </w:r>
-            <w:r>
-              <w:rPr>
-                <w:lang w:val="en-US"/>
-              </w:rPr>
-              <w:t>a”, “b”</w:t>
-            </w:r>
-            <w:r>
-              <w:rPr>
-                <w:lang w:val="en-US"/>
-              </w:rPr>
-              <w:t>}, PT[“q”] = {“</w:t>
+              <w:t>PT</w:t>
+            </w:r>
+            <w:r>
+              <w:t>[“</w:t>
+            </w:r>
+            <w:r>
+              <w:rPr>
+                <w:lang w:val="en-US"/>
+              </w:rPr>
+              <w:t>p</w:t>
+            </w:r>
+            <w:r>
+              <w:t>”] = {“</w:t>
+            </w:r>
+            <w:r>
+              <w:rPr>
+                <w:lang w:val="en-US"/>
+              </w:rPr>
+              <w:t>a</w:t>
+            </w:r>
+            <w:r>
+              <w:t>”, “</w:t>
+            </w:r>
+            <w:r>
+              <w:rPr>
+                <w:lang w:val="en-US"/>
+              </w:rPr>
+              <w:t>b</w:t>
+            </w:r>
+            <w:r>
+              <w:t>”</w:t>
+            </w:r>
+            <w:r>
+              <w:t xml:space="preserve">}, </w:t>
+            </w:r>
+            <w:r>
+              <w:rPr>
+                <w:lang w:val="en-US"/>
+              </w:rPr>
+              <w:t>PT</w:t>
+            </w:r>
+            <w:r>
+              <w:t>[“</w:t>
+            </w:r>
+            <w:r>
+              <w:rPr>
+                <w:lang w:val="en-US"/>
+              </w:rPr>
+              <w:t>q</w:t>
+            </w:r>
+            <w:r>
+              <w:t>”] = {“</w:t>
             </w:r>
             <w:r>
               <w:rPr>
@@ -7745,9 +7780,6 @@
               <w:t>d</w:t>
             </w:r>
             <w:r>
-              <w:rPr>
-                <w:lang w:val="en-US"/>
-              </w:rPr>
               <w:t>”, “</w:t>
             </w:r>
             <w:r>
@@ -7757,16 +7789,64 @@
               <w:t>e</w:t>
             </w:r>
             <w:r>
-              <w:rPr>
-                <w:lang w:val="en-US"/>
-              </w:rPr>
               <w:t>”}</w:t>
             </w:r>
             <w:r>
-              <w:rPr>
-                <w:lang w:val="en-US"/>
-              </w:rPr>
-              <w:t>, PT[“d”] = {“a”}, PT[“e”] = {“c”}</w:t>
+              <w:t xml:space="preserve">, </w:t>
+            </w:r>
+            <w:r>
+              <w:rPr>
+                <w:lang w:val="en-US"/>
+              </w:rPr>
+              <w:t>PT</w:t>
+            </w:r>
+            <w:r>
+              <w:t>[“</w:t>
+            </w:r>
+            <w:r>
+              <w:rPr>
+                <w:lang w:val="en-US"/>
+              </w:rPr>
+              <w:t>d</w:t>
+            </w:r>
+            <w:r>
+              <w:t>”] = {“</w:t>
+            </w:r>
+            <w:r>
+              <w:rPr>
+                <w:lang w:val="en-US"/>
+              </w:rPr>
+              <w:t>a</w:t>
+            </w:r>
+            <w:r>
+              <w:t xml:space="preserve">”}, </w:t>
+            </w:r>
+            <w:r>
+              <w:rPr>
+                <w:lang w:val="en-US"/>
+              </w:rPr>
+              <w:t>PT</w:t>
+            </w:r>
+            <w:r>
+              <w:t>[“</w:t>
+            </w:r>
+            <w:r>
+              <w:rPr>
+                <w:lang w:val="en-US"/>
+              </w:rPr>
+              <w:t>e</w:t>
+            </w:r>
+            <w:r>
+              <w:t>”] = {“</w:t>
+            </w:r>
+            <w:r>
+              <w:rPr>
+                <w:lang w:val="en-US"/>
+              </w:rPr>
+              <w:t>c</w:t>
+            </w:r>
+            <w:r>
+              <w:t>”}</w:t>
             </w:r>
           </w:p>
           <w:p>
@@ -7778,7 +7858,8 @@
             </w:pPr>
             <w:r>
               <w:rPr>
-                <w:lang w:val="en-US"/>
+                <w:noProof/>
+                <w:lang w:eastAsia="ru-RU"/>
               </w:rPr>
               <w:drawing>
                 <wp:inline distT="0" distB="0" distL="0" distR="0">
@@ -7829,7 +7910,20 @@
               <w:rPr>
                 <w:i/>
               </w:rPr>
-              <w:t>После выполнения</w:t>
+              <w:t>После</w:t>
+            </w:r>
+            <w:r>
+              <w:rPr>
+                <w:i/>
+                <w:lang w:val="en-US"/>
+              </w:rPr>
+              <w:t xml:space="preserve"> </w:t>
+            </w:r>
+            <w:r>
+              <w:rPr>
+                <w:i/>
+              </w:rPr>
+              <w:t>выполнения</w:t>
             </w:r>
             <w:r>
               <w:rPr>
@@ -7874,7 +7968,8 @@
             </w:pPr>
             <w:r>
               <w:rPr>
-                <w:lang w:val="en-US"/>
+                <w:noProof/>
+                <w:lang w:eastAsia="ru-RU"/>
               </w:rPr>
               <w:drawing>
                 <wp:inline distT="0" distB="0" distL="0" distR="0">
@@ -8060,9 +8155,6 @@
           <w:p>
             <w:pPr>
               <w:ind w:firstLine="0"/>
-              <w:rPr>
-                <w:lang w:val="en-US"/>
-              </w:rPr>
             </w:pPr>
             <w:r>
               <w:rPr>
@@ -8185,7 +8277,10 @@
               <w:rPr>
                 <w:lang w:val="en-US"/>
               </w:rPr>
-              <w:t>e”}</w:t>
+              <w:t>e</w:t>
+            </w:r>
+            <w:r>
+              <w:t>”}</w:t>
             </w:r>
           </w:p>
           <w:p>
@@ -8193,6 +8288,10 @@
               <w:ind w:firstLine="0"/>
             </w:pPr>
             <w:r>
+              <w:rPr>
+                <w:noProof/>
+                <w:lang w:eastAsia="ru-RU"/>
+              </w:rPr>
               <w:drawing>
                 <wp:inline distT="0" distB="0" distL="0" distR="0">
                   <wp:extent cx="2352675" cy="1112585"/>
@@ -8235,7 +8334,6 @@
               <w:ind w:firstLine="0"/>
               <w:rPr>
                 <w:i/>
-                <w:lang w:val="en-US"/>
               </w:rPr>
             </w:pPr>
             <w:r>
@@ -8247,7 +8345,6 @@
             <w:r>
               <w:rPr>
                 <w:i/>
-                <w:lang w:val="en-US"/>
               </w:rPr>
               <w:t>:</w:t>
             </w:r>
@@ -8255,15 +8352,159 @@
           <w:p>
             <w:pPr>
               <w:ind w:firstLine="0"/>
-              <w:rPr>
-                <w:lang w:val="en-US"/>
-              </w:rPr>
             </w:pPr>
             <w:r>
               <w:rPr>
                 <w:lang w:val="en-US"/>
               </w:rPr>
-              <w:t>PT[“p”] = {“a”, “b”}, PT[“q”] = {“c”, “d”}, PT[“a”] = {“c”, “d”}, PT[“b”] = {“c”, “d”, “e”}</w:t>
+              <w:t>PT</w:t>
+            </w:r>
+            <w:r>
+              <w:t>[“</w:t>
+            </w:r>
+            <w:r>
+              <w:rPr>
+                <w:lang w:val="en-US"/>
+              </w:rPr>
+              <w:t>p</w:t>
+            </w:r>
+            <w:r>
+              <w:t>”] = {“</w:t>
+            </w:r>
+            <w:r>
+              <w:rPr>
+                <w:lang w:val="en-US"/>
+              </w:rPr>
+              <w:t>a</w:t>
+            </w:r>
+            <w:r>
+              <w:t>”, “</w:t>
+            </w:r>
+            <w:r>
+              <w:rPr>
+                <w:lang w:val="en-US"/>
+              </w:rPr>
+              <w:t>b</w:t>
+            </w:r>
+            <w:r>
+              <w:t xml:space="preserve">”}, </w:t>
+            </w:r>
+            <w:r>
+              <w:rPr>
+                <w:lang w:val="en-US"/>
+              </w:rPr>
+              <w:t>PT</w:t>
+            </w:r>
+            <w:r>
+              <w:t>[“</w:t>
+            </w:r>
+            <w:r>
+              <w:rPr>
+                <w:lang w:val="en-US"/>
+              </w:rPr>
+              <w:t>q</w:t>
+            </w:r>
+            <w:r>
+              <w:t>”] = {“</w:t>
+            </w:r>
+            <w:r>
+              <w:rPr>
+                <w:lang w:val="en-US"/>
+              </w:rPr>
+              <w:t>c</w:t>
+            </w:r>
+            <w:r>
+              <w:t>”, “</w:t>
+            </w:r>
+            <w:r>
+              <w:rPr>
+                <w:lang w:val="en-US"/>
+              </w:rPr>
+              <w:t>d</w:t>
+            </w:r>
+            <w:r>
+              <w:t xml:space="preserve">”}, </w:t>
+            </w:r>
+            <w:r>
+              <w:rPr>
+                <w:lang w:val="en-US"/>
+              </w:rPr>
+              <w:t>PT</w:t>
+            </w:r>
+            <w:r>
+              <w:t>[“</w:t>
+            </w:r>
+            <w:r>
+              <w:rPr>
+                <w:lang w:val="en-US"/>
+              </w:rPr>
+              <w:t>a</w:t>
+            </w:r>
+            <w:r>
+              <w:t>”] = {“</w:t>
+            </w:r>
+            <w:r>
+              <w:rPr>
+                <w:lang w:val="en-US"/>
+              </w:rPr>
+              <w:t>c</w:t>
+            </w:r>
+            <w:r>
+              <w:t>”, “</w:t>
+            </w:r>
+            <w:r>
+              <w:rPr>
+                <w:lang w:val="en-US"/>
+              </w:rPr>
+              <w:t>d</w:t>
+            </w:r>
+            <w:r>
+              <w:t xml:space="preserve">”}, </w:t>
+            </w:r>
+            <w:r>
+              <w:rPr>
+                <w:lang w:val="en-US"/>
+              </w:rPr>
+              <w:t>PT</w:t>
+            </w:r>
+            <w:r>
+              <w:t>[“</w:t>
+            </w:r>
+            <w:r>
+              <w:rPr>
+                <w:lang w:val="en-US"/>
+              </w:rPr>
+              <w:t>b</w:t>
+            </w:r>
+            <w:r>
+              <w:t>”] = {“</w:t>
+            </w:r>
+            <w:r>
+              <w:rPr>
+                <w:lang w:val="en-US"/>
+              </w:rPr>
+              <w:t>c</w:t>
+            </w:r>
+            <w:r>
+              <w:t>”, “</w:t>
+            </w:r>
+            <w:r>
+              <w:rPr>
+                <w:lang w:val="en-US"/>
+              </w:rPr>
+              <w:t>d</w:t>
+            </w:r>
+            <w:r>
+              <w:t>”, “</w:t>
+            </w:r>
+            <w:r>
+              <w:rPr>
+                <w:lang w:val="en-US"/>
+              </w:rPr>
+              <w:t>e</w:t>
+            </w:r>
+            <w:r>
+              <w:t>”}</w:t>
             </w:r>
           </w:p>
           <w:p>
@@ -8275,7 +8516,8 @@
             </w:pPr>
             <w:r>
               <w:rPr>
-                <w:lang w:val="en-US"/>
+                <w:noProof/>
+                <w:lang w:eastAsia="ru-RU"/>
               </w:rPr>
               <w:lastRenderedPageBreak/>
               <w:drawing>
@@ -8418,7 +8660,6 @@
               <w:ind w:firstLine="0"/>
               <w:rPr>
                 <w:i/>
-                <w:lang w:val="en-US"/>
               </w:rPr>
             </w:pPr>
             <w:r>
@@ -8430,7 +8671,6 @@
             <w:r>
               <w:rPr>
                 <w:i/>
-                <w:lang w:val="en-US"/>
               </w:rPr>
               <w:t>:</w:t>
             </w:r>
@@ -8438,15 +8678,42 @@
           <w:p>
             <w:pPr>
               <w:ind w:firstLine="0"/>
-              <w:rPr>
-                <w:lang w:val="en-US"/>
-              </w:rPr>
             </w:pPr>
             <w:r>
               <w:rPr>
                 <w:lang w:val="en-US"/>
               </w:rPr>
-              <w:t>PT[“p”] = {“a”, “b”}</w:t>
+              <w:t>PT</w:t>
+            </w:r>
+            <w:r>
+              <w:t>[“</w:t>
+            </w:r>
+            <w:r>
+              <w:rPr>
+                <w:lang w:val="en-US"/>
+              </w:rPr>
+              <w:t>p</w:t>
+            </w:r>
+            <w:r>
+              <w:t>”] = {“</w:t>
+            </w:r>
+            <w:r>
+              <w:rPr>
+                <w:lang w:val="en-US"/>
+              </w:rPr>
+              <w:t>a</w:t>
+            </w:r>
+            <w:r>
+              <w:t>”, “</w:t>
+            </w:r>
+            <w:r>
+              <w:rPr>
+                <w:lang w:val="en-US"/>
+              </w:rPr>
+              <w:t>b</w:t>
+            </w:r>
+            <w:r>
+              <w:t>”}</w:t>
             </w:r>
           </w:p>
           <w:p>
@@ -8458,7 +8725,8 @@
             </w:pPr>
             <w:r>
               <w:rPr>
-                <w:lang w:val="en-US"/>
+                <w:noProof/>
+                <w:lang w:eastAsia="ru-RU"/>
               </w:rPr>
               <w:drawing>
                 <wp:inline distT="0" distB="0" distL="0" distR="0">
@@ -8509,7 +8777,20 @@
               <w:rPr>
                 <w:i/>
               </w:rPr>
-              <w:t>После выполнения</w:t>
+              <w:t>После</w:t>
+            </w:r>
+            <w:r>
+              <w:rPr>
+                <w:i/>
+                <w:lang w:val="en-US"/>
+              </w:rPr>
+              <w:t xml:space="preserve"> </w:t>
+            </w:r>
+            <w:r>
+              <w:rPr>
+                <w:i/>
+              </w:rPr>
+              <w:t>выполнения</w:t>
             </w:r>
             <w:r>
               <w:rPr>
@@ -8566,7 +8847,8 @@
             </w:pPr>
             <w:r>
               <w:rPr>
-                <w:lang w:val="en-US"/>
+                <w:noProof/>
+                <w:lang w:eastAsia="ru-RU"/>
               </w:rPr>
               <w:drawing>
                 <wp:inline distT="0" distB="0" distL="0" distR="0">
@@ -8752,9 +9034,6 @@
           <w:p>
             <w:pPr>
               <w:ind w:firstLine="0"/>
-              <w:rPr>
-                <w:lang w:val="en-US"/>
-              </w:rPr>
             </w:pPr>
             <w:r>
               <w:rPr>
@@ -8928,10 +9207,25 @@
               <w:t>[</w:t>
             </w:r>
             <w:r>
-              <w:rPr>
-                <w:lang w:val="en-US"/>
-              </w:rPr>
-              <w:t>“h”] = {“e”}</w:t>
+              <w:t>“</w:t>
+            </w:r>
+            <w:r>
+              <w:rPr>
+                <w:lang w:val="en-US"/>
+              </w:rPr>
+              <w:t>h</w:t>
+            </w:r>
+            <w:r>
+              <w:t>”] = {“</w:t>
+            </w:r>
+            <w:r>
+              <w:rPr>
+                <w:lang w:val="en-US"/>
+              </w:rPr>
+              <w:t>e</w:t>
+            </w:r>
+            <w:r>
+              <w:t>”}</w:t>
             </w:r>
           </w:p>
           <w:p>
@@ -8943,7 +9237,8 @@
             </w:pPr>
             <w:r>
               <w:rPr>
-                <w:lang w:val="en-US"/>
+                <w:noProof/>
+                <w:lang w:eastAsia="ru-RU"/>
               </w:rPr>
               <w:drawing>
                 <wp:inline distT="0" distB="0" distL="0" distR="0">
@@ -8994,7 +9289,20 @@
               <w:rPr>
                 <w:i/>
               </w:rPr>
-              <w:t>После выполнения</w:t>
+              <w:t>После</w:t>
+            </w:r>
+            <w:r>
+              <w:rPr>
+                <w:i/>
+                <w:lang w:val="en-US"/>
+              </w:rPr>
+              <w:t xml:space="preserve"> </w:t>
+            </w:r>
+            <w:r>
+              <w:rPr>
+                <w:i/>
+              </w:rPr>
+              <w:t>выполнения</w:t>
             </w:r>
             <w:r>
               <w:rPr>
@@ -9059,7 +9367,8 @@
             </w:pPr>
             <w:r>
               <w:rPr>
-                <w:lang w:val="en-US"/>
+                <w:noProof/>
+                <w:lang w:eastAsia="ru-RU"/>
               </w:rPr>
               <w:lastRenderedPageBreak/>
               <w:drawing>
@@ -9381,9 +9690,6 @@
     <w:p>
       <w:pPr>
         <w:jc w:val="center"/>
-        <w:rPr>
-          <w:lang w:val="en-US"/>
-        </w:rPr>
       </w:pPr>
       <w:bookmarkStart w:id="7" w:name="_Ref388364599"/>
       <w:r>
@@ -9506,7 +9812,7 @@
     </w:p>
     <w:p>
       <w:r>
-        <w:t>Тут пример применения.</w:t>
+        <w:t>Тут пример применения, если останется время.</w:t>
       </w:r>
     </w:p>
     <w:p>
@@ -9527,7 +9833,196 @@
     </w:p>
     <w:p>
       <w:r>
-        <w:t xml:space="preserve">На данном этапе выполняется сопоставление каждой инструкции относительного множества блокировок, которое уже сформировалось к началу её выполнения. Под относительным множеством блокировок понимается </w:t>
+        <w:t>На данном этапе выполняется сопоставление каждой инструкции относительного множества блокировок, которое уже сформировалось к началу её выполнения. Под относительным множеством блокировок</w:t>
+      </w:r>
+      <w:r>
+        <w:t xml:space="preserve"> </w:t>
+      </w:r>
+      <m:oMath>
+        <m:r>
+          <w:rPr>
+            <w:rFonts w:ascii="Cambria Math" w:hAnsi="Cambria Math"/>
+          </w:rPr>
+          <m:t>L</m:t>
+        </m:r>
+      </m:oMath>
+      <w:r>
+        <w:t xml:space="preserve"> понимается </w:t>
+      </w:r>
+      <w:r>
+        <w:t>пара</w:t>
+      </w:r>
+      <w:proofErr w:type="gramStart"/>
+      <w:r>
+        <w:t xml:space="preserve"> </w:t>
+      </w:r>
+      <m:oMath>
+        <m:r>
+          <w:rPr>
+            <w:rFonts w:ascii="Cambria Math" w:hAnsi="Cambria Math"/>
+          </w:rPr>
+          <m:t>(</m:t>
+        </m:r>
+        <m:sSub>
+          <m:sSubPr>
+            <m:ctrlPr>
+              <w:rPr>
+                <w:rFonts w:ascii="Cambria Math" w:hAnsi="Cambria Math"/>
+                <w:i/>
+              </w:rPr>
+            </m:ctrlPr>
+          </m:sSubPr>
+          <m:e>
+            <m:r>
+              <w:rPr>
+                <w:rFonts w:ascii="Cambria Math" w:hAnsi="Cambria Math"/>
+                <w:lang w:val="en-US"/>
+              </w:rPr>
+              <m:t>L</m:t>
+            </m:r>
+          </m:e>
+          <m:sub>
+            <m:r>
+              <w:rPr>
+                <w:rFonts w:ascii="Cambria Math" w:hAnsi="Cambria Math"/>
+              </w:rPr>
+              <m:t>+</m:t>
+            </m:r>
+          </m:sub>
+        </m:sSub>
+        <m:r>
+          <w:rPr>
+            <w:rFonts w:ascii="Cambria Math" w:hAnsi="Cambria Math"/>
+          </w:rPr>
+          <m:t xml:space="preserve">, </m:t>
+        </m:r>
+        <m:sSub>
+          <m:sSubPr>
+            <m:ctrlPr>
+              <w:rPr>
+                <w:rFonts w:ascii="Cambria Math" w:hAnsi="Cambria Math"/>
+                <w:i/>
+              </w:rPr>
+            </m:ctrlPr>
+          </m:sSubPr>
+          <m:e>
+            <m:r>
+              <w:rPr>
+                <w:rFonts w:ascii="Cambria Math" w:hAnsi="Cambria Math"/>
+              </w:rPr>
+              <m:t>L</m:t>
+            </m:r>
+          </m:e>
+          <m:sub>
+            <m:r>
+              <w:rPr>
+                <w:rFonts w:ascii="Cambria Math" w:hAnsi="Cambria Math"/>
+              </w:rPr>
+              <m:t>-</m:t>
+            </m:r>
+          </m:sub>
+        </m:sSub>
+        <m:r>
+          <w:rPr>
+            <w:rFonts w:ascii="Cambria Math" w:hAnsi="Cambria Math"/>
+          </w:rPr>
+          <m:t>)</m:t>
+        </m:r>
+      </m:oMath>
+      <w:r>
+        <w:rPr>
+          <w:rFonts w:eastAsiaTheme="minorEastAsia"/>
+        </w:rPr>
+        <w:t xml:space="preserve">, </w:t>
+      </w:r>
+      <w:proofErr w:type="gramEnd"/>
+      <w:r>
+        <w:rPr>
+          <w:rFonts w:eastAsiaTheme="minorEastAsia"/>
+        </w:rPr>
+        <w:t xml:space="preserve">где </w:t>
+      </w:r>
+      <m:oMath>
+        <m:sSub>
+          <m:sSubPr>
+            <m:ctrlPr>
+              <w:rPr>
+                <w:rFonts w:ascii="Cambria Math" w:eastAsiaTheme="minorEastAsia" w:hAnsi="Cambria Math"/>
+                <w:i/>
+              </w:rPr>
+            </m:ctrlPr>
+          </m:sSubPr>
+          <m:e>
+            <m:r>
+              <w:rPr>
+                <w:rFonts w:ascii="Cambria Math" w:eastAsiaTheme="minorEastAsia" w:hAnsi="Cambria Math"/>
+                <w:lang w:val="en-US"/>
+              </w:rPr>
+              <m:t>L</m:t>
+            </m:r>
+          </m:e>
+          <m:sub>
+            <m:r>
+              <w:rPr>
+                <w:rFonts w:ascii="Cambria Math" w:eastAsiaTheme="minorEastAsia" w:hAnsi="Cambria Math"/>
+              </w:rPr>
+              <m:t>+</m:t>
+            </m:r>
+          </m:sub>
+        </m:sSub>
+      </m:oMath>
+      <w:r>
+        <w:rPr>
+          <w:rFonts w:eastAsiaTheme="minorEastAsia"/>
+        </w:rPr>
+        <w:t xml:space="preserve"> - </w:t>
+      </w:r>
+      <w:r>
+        <w:rPr>
+          <w:rFonts w:eastAsiaTheme="minorEastAsia"/>
+        </w:rPr>
+        <w:t xml:space="preserve">множество обязательно захваченных блокировок, </w:t>
+      </w:r>
+      <m:oMath>
+        <m:sSub>
+          <m:sSubPr>
+            <m:ctrlPr>
+              <w:rPr>
+                <w:rFonts w:ascii="Cambria Math" w:eastAsiaTheme="minorEastAsia" w:hAnsi="Cambria Math"/>
+                <w:i/>
+              </w:rPr>
+            </m:ctrlPr>
+          </m:sSubPr>
+          <m:e>
+            <m:r>
+              <w:rPr>
+                <w:rFonts w:ascii="Cambria Math" w:eastAsiaTheme="minorEastAsia" w:hAnsi="Cambria Math"/>
+                <w:lang w:val="en-US"/>
+              </w:rPr>
+              <m:t>L</m:t>
+            </m:r>
+          </m:e>
+          <m:sub>
+            <m:r>
+              <w:rPr>
+                <w:rFonts w:ascii="Cambria Math" w:eastAsiaTheme="minorEastAsia" w:hAnsi="Cambria Math"/>
+              </w:rPr>
+              <m:t>-</m:t>
+            </m:r>
+          </m:sub>
+        </m:sSub>
+      </m:oMath>
+      <w:r>
+        <w:rPr>
+          <w:rFonts w:eastAsiaTheme="minorEastAsia"/>
+        </w:rPr>
+        <w:t xml:space="preserve"> - </w:t>
+      </w:r>
+      <w:r>
+        <w:rPr>
+          <w:rFonts w:eastAsiaTheme="minorEastAsia"/>
+        </w:rPr>
+        <w:t>множество освобождённых блокировок. Данное множество отражает изменение множеств захваченных и освобождённых блокировок с начала выполнения функции.</w:t>
       </w:r>
     </w:p>
     <w:sectPr>
@@ -10852,6 +11347,7 @@
   <w:style w:type="character" w:default="1" w:styleId="a0">
     <w:name w:val="Default Paragraph Font"/>
     <w:uiPriority w:val="1"/>
+    <w:semiHidden/>
     <w:unhideWhenUsed/>
   </w:style>
   <w:style w:type="table" w:default="1" w:styleId="a1">
@@ -11317,7 +11813,7 @@
 </file>
 
 <file path=customXml/itemProps1.xml><?xml version="1.0" encoding="utf-8"?>
-<ds:datastoreItem xmlns:ds="http://schemas.openxmlformats.org/officeDocument/2006/customXml" ds:itemID="{1813F2B8-7C8D-4877-B82D-84B82FD7AF5E}">
+<ds:datastoreItem xmlns:ds="http://schemas.openxmlformats.org/officeDocument/2006/customXml" ds:itemID="{78606C9A-2236-4ECF-B37B-8AB4B8E70185}">
   <ds:schemaRefs>
     <ds:schemaRef ds:uri="http://schemas.openxmlformats.org/officeDocument/2006/bibliography"/>
   </ds:schemaRefs>

</xml_diff>

<commit_message>
added listing of algorithm
</commit_message>
<xml_diff>
--- a/paper2/paper.docx
+++ b/paper2/paper.docx
@@ -6278,6 +6278,11 @@
       </w:r>
     </w:p>
     <w:p>
+      <w:r>
+        <w:t>Нужен переход!</w:t>
+      </w:r>
+    </w:p>
+    <w:p>
       <w:pPr>
         <w:pStyle w:val="1"/>
       </w:pPr>
@@ -6429,6 +6434,7 @@
     <w:p>
       <w:pPr>
         <w:keepNext/>
+        <w:jc w:val="center"/>
       </w:pPr>
       <w:r>
         <w:rPr>
@@ -6437,8 +6443,8 @@
         </w:rPr>
         <w:drawing>
           <wp:inline distT="0" distB="0" distL="0" distR="0">
-            <wp:extent cx="4943475" cy="1775000"/>
-            <wp:effectExtent l="0" t="0" r="0" b="0"/>
+            <wp:extent cx="3390900" cy="1217534"/>
+            <wp:effectExtent l="19050" t="0" r="0" b="0"/>
             <wp:docPr id="1" name="Рисунок 0" descr="idef0-black-box.emf"/>
             <wp:cNvGraphicFramePr>
               <a:graphicFrameLocks xmlns:a="http://schemas.openxmlformats.org/drawingml/2006/main" noChangeAspect="1"/>
@@ -6459,7 +6465,7 @@
                   <pic:spPr>
                     <a:xfrm>
                       <a:off x="0" y="0"/>
-                      <a:ext cx="4956553" cy="1779696"/>
+                      <a:ext cx="3415840" cy="1226489"/>
                     </a:xfrm>
                     <a:prstGeom prst="rect">
                       <a:avLst/>
@@ -6496,6 +6502,7 @@
     <w:p>
       <w:pPr>
         <w:keepNext/>
+        <w:jc w:val="center"/>
       </w:pPr>
       <w:r>
         <w:rPr>
@@ -6504,7 +6511,7 @@
         </w:rPr>
         <w:drawing>
           <wp:inline distT="0" distB="0" distL="0" distR="0">
-            <wp:extent cx="5013444" cy="1967865"/>
+            <wp:extent cx="5442585" cy="2136312"/>
             <wp:effectExtent l="19050" t="0" r="0" b="0"/>
             <wp:docPr id="2" name="Рисунок 1" descr="idef0.emf"/>
             <wp:cNvGraphicFramePr>
@@ -6526,7 +6533,7 @@
                   <pic:spPr>
                     <a:xfrm>
                       <a:off x="0" y="0"/>
-                      <a:ext cx="5011040" cy="1966922"/>
+                      <a:ext cx="5443962" cy="2136853"/>
                     </a:xfrm>
                     <a:prstGeom prst="rect">
                       <a:avLst/>
@@ -9820,20 +9827,23 @@
         <w:pStyle w:val="1"/>
       </w:pPr>
       <w:r>
-        <w:t>Формирование относительных множе</w:t>
-      </w:r>
-      <w:proofErr w:type="gramStart"/>
-      <w:r>
-        <w:t>ств бл</w:t>
-      </w:r>
-      <w:proofErr w:type="gramEnd"/>
-      <w:r>
-        <w:t>окировок</w:t>
+        <w:t>Формирование относительных множеств блокировок</w:t>
       </w:r>
     </w:p>
     <w:p>
-      <w:r>
-        <w:t>На данном этапе выполняется сопоставление каждой инструкции относительного множества блокировок, которое уже сформировалось к началу её выполнения. Под относительным множеством блокировок</w:t>
+      <w:pPr>
+        <w:rPr>
+          <w:rFonts w:eastAsiaTheme="minorEastAsia"/>
+        </w:rPr>
+      </w:pPr>
+      <w:r>
+        <w:t xml:space="preserve">На данном этапе выполняется </w:t>
+      </w:r>
+      <w:r>
+        <w:t xml:space="preserve">формирование и </w:t>
+      </w:r>
+      <w:r>
+        <w:t>сопоставление каждой инструкции относительного множества блокировок, которое уже сформировалось к началу её выполнения. Под относительным множеством блокировок</w:t>
       </w:r>
       <w:r>
         <w:t xml:space="preserve"> </w:t>
@@ -9850,11 +9860,7 @@
         <w:t xml:space="preserve"> понимается </w:t>
       </w:r>
       <w:r>
-        <w:t>пара</w:t>
-      </w:r>
-      <w:proofErr w:type="gramStart"/>
-      <w:r>
-        <w:t xml:space="preserve"> </w:t>
+        <w:t xml:space="preserve">пара </w:t>
       </w:r>
       <m:oMath>
         <m:r>
@@ -9935,7 +9941,6 @@
         </w:rPr>
         <w:t xml:space="preserve">, </w:t>
       </w:r>
-      <w:proofErr w:type="gramEnd"/>
       <w:r>
         <w:rPr>
           <w:rFonts w:eastAsiaTheme="minorEastAsia"/>
@@ -10022,8 +10027,2495 @@
         <w:rPr>
           <w:rFonts w:eastAsiaTheme="minorEastAsia"/>
         </w:rPr>
-        <w:t>множество освобождённых блокировок. Данное множество отражает изменение множеств захваченных и освобождённых блокировок с начала выполнения функции.</w:t>
-      </w:r>
+        <w:t>множество освобождённых блокировок. Данное множество отражает изменение множеств</w:t>
+      </w:r>
+      <w:r>
+        <w:rPr>
+          <w:rFonts w:eastAsiaTheme="minorEastAsia"/>
+        </w:rPr>
+        <w:t>а</w:t>
+      </w:r>
+      <w:r>
+        <w:rPr>
+          <w:rFonts w:eastAsiaTheme="minorEastAsia"/>
+        </w:rPr>
+        <w:t xml:space="preserve"> блокировок</w:t>
+      </w:r>
+      <w:r>
+        <w:rPr>
+          <w:rFonts w:eastAsiaTheme="minorEastAsia"/>
+        </w:rPr>
+        <w:t>, производимое</w:t>
+      </w:r>
+      <w:r>
+        <w:rPr>
+          <w:rFonts w:eastAsiaTheme="minorEastAsia"/>
+        </w:rPr>
+        <w:t xml:space="preserve"> </w:t>
+      </w:r>
+      <w:r>
+        <w:rPr>
+          <w:rFonts w:eastAsiaTheme="minorEastAsia"/>
+        </w:rPr>
+        <w:t>во время</w:t>
+      </w:r>
+      <w:r>
+        <w:rPr>
+          <w:rFonts w:eastAsiaTheme="minorEastAsia"/>
+        </w:rPr>
+        <w:t xml:space="preserve"> выполнения функции.</w:t>
+      </w:r>
+    </w:p>
+    <w:p>
+      <w:pPr>
+        <w:rPr>
+          <w:rFonts w:eastAsiaTheme="minorEastAsia"/>
+        </w:rPr>
+      </w:pPr>
+      <w:r>
+        <w:rPr>
+          <w:rFonts w:eastAsiaTheme="minorEastAsia"/>
+        </w:rPr>
+        <w:t xml:space="preserve">Для  формирования множеств обязательно захваченных </w:t>
+      </w:r>
+      <w:proofErr w:type="gramStart"/>
+      <w:r>
+        <w:rPr>
+          <w:rFonts w:eastAsiaTheme="minorEastAsia"/>
+        </w:rPr>
+        <w:t>блокировок</w:t>
+      </w:r>
+      <w:proofErr w:type="gramEnd"/>
+      <w:r>
+        <w:rPr>
+          <w:rFonts w:eastAsiaTheme="minorEastAsia"/>
+        </w:rPr>
+        <w:t xml:space="preserve"> необходимо знать </w:t>
+      </w:r>
+      <w:proofErr w:type="gramStart"/>
+      <w:r>
+        <w:rPr>
+          <w:rFonts w:eastAsiaTheme="minorEastAsia"/>
+        </w:rPr>
+        <w:t>какие</w:t>
+      </w:r>
+      <w:proofErr w:type="gramEnd"/>
+      <w:r>
+        <w:rPr>
+          <w:rFonts w:eastAsiaTheme="minorEastAsia"/>
+        </w:rPr>
+        <w:t xml:space="preserve"> базовые блоки графа потока управления  функции входят в ядро функции, т.е. встречаются на всех путях выполнения функции из графа потока управления.</w:t>
+      </w:r>
+      <w:r>
+        <w:rPr>
+          <w:rFonts w:eastAsiaTheme="minorEastAsia"/>
+        </w:rPr>
+        <w:t xml:space="preserve"> Ввёдем ограничение на количество раз, которое базовый блок может встретиться в пути, равное </w:t>
+      </w:r>
+      <m:oMath>
+        <m:r>
+          <w:rPr>
+            <w:rFonts w:ascii="Cambria Math" w:eastAsiaTheme="minorEastAsia" w:hAnsi="Cambria Math"/>
+          </w:rPr>
+          <m:t>K</m:t>
+        </m:r>
+      </m:oMath>
+      <w:r>
+        <w:rPr>
+          <w:rFonts w:eastAsiaTheme="minorEastAsia"/>
+        </w:rPr>
+        <w:t>.</w:t>
+      </w:r>
+      <w:r>
+        <w:rPr>
+          <w:rFonts w:eastAsiaTheme="minorEastAsia"/>
+        </w:rPr>
+        <w:t xml:space="preserve"> Тогда алгоритм определения ядра функции, основанный на поиске в глубину. Может быть </w:t>
+      </w:r>
+      <w:proofErr w:type="gramStart"/>
+      <w:r>
+        <w:rPr>
+          <w:rFonts w:eastAsiaTheme="minorEastAsia"/>
+        </w:rPr>
+        <w:t>описан</w:t>
+      </w:r>
+      <w:proofErr w:type="gramEnd"/>
+      <w:r>
+        <w:rPr>
+          <w:rFonts w:eastAsiaTheme="minorEastAsia"/>
+        </w:rPr>
+        <w:t xml:space="preserve"> следующим псевдокодом, показанным на </w:t>
+      </w:r>
+      <w:r>
+        <w:rPr>
+          <w:rFonts w:eastAsiaTheme="minorEastAsia"/>
+        </w:rPr>
+        <w:fldChar w:fldCharType="begin"/>
+      </w:r>
+      <w:r>
+        <w:rPr>
+          <w:rFonts w:eastAsiaTheme="minorEastAsia"/>
+        </w:rPr>
+        <w:instrText xml:space="preserve"> REF _Ref388441811 \h </w:instrText>
+      </w:r>
+      <w:r>
+        <w:rPr>
+          <w:rFonts w:eastAsiaTheme="minorEastAsia"/>
+        </w:rPr>
+      </w:r>
+      <w:r>
+        <w:rPr>
+          <w:rFonts w:eastAsiaTheme="minorEastAsia"/>
+        </w:rPr>
+        <w:fldChar w:fldCharType="separate"/>
+      </w:r>
+      <w:r>
+        <w:t>листинге 3</w:t>
+      </w:r>
+      <w:r>
+        <w:rPr>
+          <w:rFonts w:eastAsiaTheme="minorEastAsia"/>
+        </w:rPr>
+        <w:fldChar w:fldCharType="end"/>
+      </w:r>
+      <w:r>
+        <w:rPr>
+          <w:rFonts w:eastAsiaTheme="minorEastAsia"/>
+        </w:rPr>
+        <w:t>.</w:t>
+      </w:r>
+    </w:p>
+    <w:tbl>
+      <w:tblPr>
+        <w:tblStyle w:val="a3"/>
+        <w:tblW w:w="0" w:type="auto"/>
+        <w:tblLook w:val="04A0"/>
+      </w:tblPr>
+      <w:tblGrid>
+        <w:gridCol w:w="9571"/>
+      </w:tblGrid>
+      <w:tr>
+        <w:trPr>
+          <w:cantSplit/>
+        </w:trPr>
+        <w:tc>
+          <w:tcPr>
+            <w:tcW w:w="9571" w:type="dxa"/>
+            <w:tcBorders>
+              <w:top w:val="nil"/>
+              <w:left w:val="nil"/>
+              <w:bottom w:val="nil"/>
+              <w:right w:val="nil"/>
+            </w:tcBorders>
+          </w:tcPr>
+          <w:p>
+            <w:pPr>
+              <w:tabs>
+                <w:tab w:val="clear" w:pos="8505"/>
+                <w:tab w:val="left" w:pos="916"/>
+                <w:tab w:val="left" w:pos="1832"/>
+                <w:tab w:val="left" w:pos="2748"/>
+                <w:tab w:val="left" w:pos="3664"/>
+                <w:tab w:val="left" w:pos="4580"/>
+                <w:tab w:val="left" w:pos="5496"/>
+                <w:tab w:val="left" w:pos="6412"/>
+                <w:tab w:val="left" w:pos="7328"/>
+                <w:tab w:val="left" w:pos="8244"/>
+                <w:tab w:val="left" w:pos="9160"/>
+                <w:tab w:val="left" w:pos="10076"/>
+                <w:tab w:val="left" w:pos="10992"/>
+                <w:tab w:val="left" w:pos="11908"/>
+                <w:tab w:val="left" w:pos="12824"/>
+                <w:tab w:val="left" w:pos="13740"/>
+                <w:tab w:val="left" w:pos="14656"/>
+              </w:tabs>
+              <w:spacing w:line="240" w:lineRule="auto"/>
+              <w:ind w:firstLine="0"/>
+              <w:contextualSpacing w:val="0"/>
+              <w:jc w:val="left"/>
+              <w:rPr>
+                <w:rFonts w:ascii="Courier New" w:eastAsia="Times New Roman" w:hAnsi="Courier New" w:cs="Courier New"/>
+                <w:color w:val="000000"/>
+                <w:sz w:val="24"/>
+                <w:szCs w:val="24"/>
+                <w:lang w:eastAsia="ru-RU"/>
+              </w:rPr>
+            </w:pPr>
+            <w:proofErr w:type="spellStart"/>
+            <w:r>
+              <w:rPr>
+                <w:rFonts w:ascii="Courier New" w:eastAsia="Times New Roman" w:hAnsi="Courier New" w:cs="Courier New"/>
+                <w:b/>
+                <w:bCs/>
+                <w:color w:val="7F0055"/>
+                <w:sz w:val="24"/>
+                <w:szCs w:val="24"/>
+                <w:lang w:eastAsia="ru-RU"/>
+              </w:rPr>
+              <w:lastRenderedPageBreak/>
+              <w:t>def</w:t>
+            </w:r>
+            <w:proofErr w:type="spellEnd"/>
+            <w:r>
+              <w:rPr>
+                <w:rFonts w:ascii="Courier New" w:eastAsia="Times New Roman" w:hAnsi="Courier New" w:cs="Courier New"/>
+                <w:color w:val="000000"/>
+                <w:sz w:val="24"/>
+                <w:szCs w:val="24"/>
+                <w:lang w:eastAsia="ru-RU"/>
+              </w:rPr>
+              <w:t xml:space="preserve"> </w:t>
+            </w:r>
+            <w:proofErr w:type="spellStart"/>
+            <w:r>
+              <w:rPr>
+                <w:rFonts w:ascii="Courier New" w:eastAsia="Times New Roman" w:hAnsi="Courier New" w:cs="Courier New"/>
+                <w:color w:val="000000"/>
+                <w:sz w:val="24"/>
+                <w:szCs w:val="24"/>
+                <w:lang w:eastAsia="ru-RU"/>
+              </w:rPr>
+              <w:t>walk</w:t>
+            </w:r>
+            <w:proofErr w:type="spellEnd"/>
+            <w:r>
+              <w:rPr>
+                <w:rFonts w:ascii="Courier New" w:eastAsia="Times New Roman" w:hAnsi="Courier New" w:cs="Courier New"/>
+                <w:color w:val="000000"/>
+                <w:sz w:val="24"/>
+                <w:szCs w:val="24"/>
+                <w:lang w:eastAsia="ru-RU"/>
+              </w:rPr>
+              <w:t>(</w:t>
+            </w:r>
+            <w:proofErr w:type="spellStart"/>
+            <w:r>
+              <w:rPr>
+                <w:rFonts w:ascii="Courier New" w:eastAsia="Times New Roman" w:hAnsi="Courier New" w:cs="Courier New"/>
+                <w:color w:val="000000"/>
+                <w:sz w:val="24"/>
+                <w:szCs w:val="24"/>
+                <w:lang w:eastAsia="ru-RU"/>
+              </w:rPr>
+              <w:t>v</w:t>
+            </w:r>
+            <w:proofErr w:type="spellEnd"/>
+            <w:r>
+              <w:rPr>
+                <w:rFonts w:ascii="Courier New" w:eastAsia="Times New Roman" w:hAnsi="Courier New" w:cs="Courier New"/>
+                <w:color w:val="000000"/>
+                <w:sz w:val="24"/>
+                <w:szCs w:val="24"/>
+                <w:lang w:eastAsia="ru-RU"/>
+              </w:rPr>
+              <w:t xml:space="preserve">, </w:t>
+            </w:r>
+            <w:proofErr w:type="spellStart"/>
+            <w:r>
+              <w:rPr>
+                <w:rFonts w:ascii="Courier New" w:eastAsia="Times New Roman" w:hAnsi="Courier New" w:cs="Courier New"/>
+                <w:color w:val="000000"/>
+                <w:sz w:val="24"/>
+                <w:szCs w:val="24"/>
+                <w:lang w:eastAsia="ru-RU"/>
+              </w:rPr>
+              <w:t>p</w:t>
+            </w:r>
+            <w:proofErr w:type="spellEnd"/>
+            <w:r>
+              <w:rPr>
+                <w:rFonts w:ascii="Courier New" w:eastAsia="Times New Roman" w:hAnsi="Courier New" w:cs="Courier New"/>
+                <w:color w:val="000000"/>
+                <w:sz w:val="24"/>
+                <w:szCs w:val="24"/>
+                <w:lang w:eastAsia="ru-RU"/>
+              </w:rPr>
+              <w:t>):</w:t>
+            </w:r>
+          </w:p>
+          <w:p>
+            <w:pPr>
+              <w:tabs>
+                <w:tab w:val="clear" w:pos="8505"/>
+                <w:tab w:val="left" w:pos="916"/>
+                <w:tab w:val="left" w:pos="1832"/>
+                <w:tab w:val="left" w:pos="2748"/>
+                <w:tab w:val="left" w:pos="3664"/>
+                <w:tab w:val="left" w:pos="4580"/>
+                <w:tab w:val="left" w:pos="5496"/>
+                <w:tab w:val="left" w:pos="6412"/>
+                <w:tab w:val="left" w:pos="7328"/>
+                <w:tab w:val="left" w:pos="8244"/>
+                <w:tab w:val="left" w:pos="9160"/>
+                <w:tab w:val="left" w:pos="10076"/>
+                <w:tab w:val="left" w:pos="10992"/>
+                <w:tab w:val="left" w:pos="11908"/>
+                <w:tab w:val="left" w:pos="12824"/>
+                <w:tab w:val="left" w:pos="13740"/>
+                <w:tab w:val="left" w:pos="14656"/>
+              </w:tabs>
+              <w:spacing w:line="240" w:lineRule="auto"/>
+              <w:ind w:firstLine="0"/>
+              <w:contextualSpacing w:val="0"/>
+              <w:jc w:val="left"/>
+              <w:rPr>
+                <w:rFonts w:ascii="Courier New" w:eastAsia="Times New Roman" w:hAnsi="Courier New" w:cs="Courier New"/>
+                <w:color w:val="000000"/>
+                <w:sz w:val="24"/>
+                <w:szCs w:val="24"/>
+                <w:lang w:eastAsia="ru-RU"/>
+              </w:rPr>
+            </w:pPr>
+            <w:r>
+              <w:rPr>
+                <w:rFonts w:ascii="Courier New" w:eastAsia="Times New Roman" w:hAnsi="Courier New" w:cs="Courier New"/>
+                <w:color w:val="000000"/>
+                <w:sz w:val="24"/>
+                <w:szCs w:val="24"/>
+                <w:lang w:eastAsia="ru-RU"/>
+              </w:rPr>
+              <w:t xml:space="preserve">    </w:t>
+            </w:r>
+            <w:proofErr w:type="spellStart"/>
+            <w:r>
+              <w:rPr>
+                <w:rFonts w:ascii="Courier New" w:eastAsia="Times New Roman" w:hAnsi="Courier New" w:cs="Courier New"/>
+                <w:color w:val="000000"/>
+                <w:sz w:val="24"/>
+                <w:szCs w:val="24"/>
+                <w:lang w:eastAsia="ru-RU"/>
+              </w:rPr>
+              <w:t>p</w:t>
+            </w:r>
+            <w:proofErr w:type="spellEnd"/>
+            <w:r>
+              <w:rPr>
+                <w:rFonts w:ascii="Courier New" w:eastAsia="Times New Roman" w:hAnsi="Courier New" w:cs="Courier New"/>
+                <w:color w:val="000000"/>
+                <w:sz w:val="24"/>
+                <w:szCs w:val="24"/>
+                <w:lang w:eastAsia="ru-RU"/>
+              </w:rPr>
+              <w:t xml:space="preserve"> = </w:t>
+            </w:r>
+            <w:proofErr w:type="spellStart"/>
+            <w:r>
+              <w:rPr>
+                <w:rFonts w:ascii="Courier New" w:eastAsia="Times New Roman" w:hAnsi="Courier New" w:cs="Courier New"/>
+                <w:color w:val="000000"/>
+                <w:sz w:val="24"/>
+                <w:szCs w:val="24"/>
+                <w:lang w:eastAsia="ru-RU"/>
+              </w:rPr>
+              <w:t>p</w:t>
+            </w:r>
+            <w:proofErr w:type="spellEnd"/>
+            <w:r>
+              <w:rPr>
+                <w:rFonts w:ascii="Courier New" w:eastAsia="Times New Roman" w:hAnsi="Courier New" w:cs="Courier New"/>
+                <w:color w:val="000000"/>
+                <w:sz w:val="24"/>
+                <w:szCs w:val="24"/>
+                <w:lang w:eastAsia="ru-RU"/>
+              </w:rPr>
+              <w:t xml:space="preserve"> + </w:t>
+            </w:r>
+            <w:proofErr w:type="spellStart"/>
+            <w:r>
+              <w:rPr>
+                <w:rFonts w:ascii="Courier New" w:eastAsia="Times New Roman" w:hAnsi="Courier New" w:cs="Courier New"/>
+                <w:color w:val="000000"/>
+                <w:sz w:val="24"/>
+                <w:szCs w:val="24"/>
+                <w:lang w:eastAsia="ru-RU"/>
+              </w:rPr>
+              <w:t>v</w:t>
+            </w:r>
+            <w:proofErr w:type="spellEnd"/>
+            <w:r>
+              <w:rPr>
+                <w:rFonts w:ascii="Courier New" w:eastAsia="Times New Roman" w:hAnsi="Courier New" w:cs="Courier New"/>
+                <w:color w:val="000000"/>
+                <w:sz w:val="24"/>
+                <w:szCs w:val="24"/>
+                <w:lang w:eastAsia="ru-RU"/>
+              </w:rPr>
+              <w:t xml:space="preserve">  </w:t>
+            </w:r>
+            <w:r>
+              <w:rPr>
+                <w:rFonts w:ascii="Courier New" w:eastAsia="Times New Roman" w:hAnsi="Courier New" w:cs="Courier New"/>
+                <w:color w:val="3F7F59"/>
+                <w:sz w:val="24"/>
+                <w:szCs w:val="24"/>
+                <w:lang w:eastAsia="ru-RU"/>
+              </w:rPr>
+              <w:t xml:space="preserve"># добавляем блок </w:t>
+            </w:r>
+            <w:proofErr w:type="spellStart"/>
+            <w:r>
+              <w:rPr>
+                <w:rFonts w:ascii="Courier New" w:eastAsia="Times New Roman" w:hAnsi="Courier New" w:cs="Courier New"/>
+                <w:color w:val="3F7F59"/>
+                <w:sz w:val="24"/>
+                <w:szCs w:val="24"/>
+                <w:lang w:eastAsia="ru-RU"/>
+              </w:rPr>
+              <w:t>v</w:t>
+            </w:r>
+            <w:proofErr w:type="spellEnd"/>
+            <w:r>
+              <w:rPr>
+                <w:rFonts w:ascii="Courier New" w:eastAsia="Times New Roman" w:hAnsi="Courier New" w:cs="Courier New"/>
+                <w:color w:val="3F7F59"/>
+                <w:sz w:val="24"/>
+                <w:szCs w:val="24"/>
+                <w:lang w:eastAsia="ru-RU"/>
+              </w:rPr>
+              <w:t xml:space="preserve"> в путь </w:t>
+            </w:r>
+            <w:proofErr w:type="spellStart"/>
+            <w:r>
+              <w:rPr>
+                <w:rFonts w:ascii="Courier New" w:eastAsia="Times New Roman" w:hAnsi="Courier New" w:cs="Courier New"/>
+                <w:color w:val="3F7F59"/>
+                <w:sz w:val="24"/>
+                <w:szCs w:val="24"/>
+                <w:lang w:eastAsia="ru-RU"/>
+              </w:rPr>
+              <w:t>p</w:t>
+            </w:r>
+            <w:proofErr w:type="spellEnd"/>
+          </w:p>
+          <w:p>
+            <w:pPr>
+              <w:tabs>
+                <w:tab w:val="clear" w:pos="8505"/>
+                <w:tab w:val="left" w:pos="916"/>
+                <w:tab w:val="left" w:pos="1832"/>
+                <w:tab w:val="left" w:pos="2748"/>
+                <w:tab w:val="left" w:pos="3664"/>
+                <w:tab w:val="left" w:pos="4580"/>
+                <w:tab w:val="left" w:pos="5496"/>
+                <w:tab w:val="left" w:pos="6412"/>
+                <w:tab w:val="left" w:pos="7328"/>
+                <w:tab w:val="left" w:pos="8244"/>
+                <w:tab w:val="left" w:pos="9160"/>
+                <w:tab w:val="left" w:pos="10076"/>
+                <w:tab w:val="left" w:pos="10992"/>
+                <w:tab w:val="left" w:pos="11908"/>
+                <w:tab w:val="left" w:pos="12824"/>
+                <w:tab w:val="left" w:pos="13740"/>
+                <w:tab w:val="left" w:pos="14656"/>
+              </w:tabs>
+              <w:spacing w:line="240" w:lineRule="auto"/>
+              <w:ind w:firstLine="0"/>
+              <w:contextualSpacing w:val="0"/>
+              <w:jc w:val="left"/>
+              <w:rPr>
+                <w:rFonts w:ascii="Courier New" w:eastAsia="Times New Roman" w:hAnsi="Courier New" w:cs="Courier New"/>
+                <w:color w:val="000000"/>
+                <w:sz w:val="24"/>
+                <w:szCs w:val="24"/>
+                <w:lang w:eastAsia="ru-RU"/>
+              </w:rPr>
+            </w:pPr>
+            <w:r>
+              <w:rPr>
+                <w:rFonts w:ascii="Courier New" w:eastAsia="Times New Roman" w:hAnsi="Courier New" w:cs="Courier New"/>
+                <w:color w:val="000000"/>
+                <w:sz w:val="24"/>
+                <w:szCs w:val="24"/>
+                <w:lang w:eastAsia="ru-RU"/>
+              </w:rPr>
+              <w:t xml:space="preserve">   </w:t>
+            </w:r>
+            <w:r>
+              <w:rPr>
+                <w:rFonts w:ascii="Courier New" w:eastAsia="Times New Roman" w:hAnsi="Courier New" w:cs="Courier New"/>
+                <w:color w:val="3F7F59"/>
+                <w:sz w:val="24"/>
+                <w:szCs w:val="24"/>
+                <w:lang w:eastAsia="ru-RU"/>
+              </w:rPr>
+              <w:t xml:space="preserve"># </w:t>
+            </w:r>
+            <w:proofErr w:type="spellStart"/>
+            <w:r>
+              <w:rPr>
+                <w:rFonts w:ascii="Courier New" w:eastAsia="Times New Roman" w:hAnsi="Courier New" w:cs="Courier New"/>
+                <w:color w:val="3F7F59"/>
+                <w:sz w:val="24"/>
+                <w:szCs w:val="24"/>
+                <w:lang w:eastAsia="ru-RU"/>
+              </w:rPr>
+              <w:t>v.next</w:t>
+            </w:r>
+            <w:proofErr w:type="spellEnd"/>
+            <w:r>
+              <w:rPr>
+                <w:rFonts w:ascii="Courier New" w:eastAsia="Times New Roman" w:hAnsi="Courier New" w:cs="Courier New"/>
+                <w:color w:val="3F7F59"/>
+                <w:sz w:val="24"/>
+                <w:szCs w:val="24"/>
+                <w:lang w:eastAsia="ru-RU"/>
+              </w:rPr>
+              <w:t>() – получение списка базовых блоков, на которые</w:t>
+            </w:r>
+          </w:p>
+          <w:p>
+            <w:pPr>
+              <w:tabs>
+                <w:tab w:val="clear" w:pos="8505"/>
+                <w:tab w:val="left" w:pos="916"/>
+                <w:tab w:val="left" w:pos="1832"/>
+                <w:tab w:val="left" w:pos="2748"/>
+                <w:tab w:val="left" w:pos="3664"/>
+                <w:tab w:val="left" w:pos="4580"/>
+                <w:tab w:val="left" w:pos="5496"/>
+                <w:tab w:val="left" w:pos="6412"/>
+                <w:tab w:val="left" w:pos="7328"/>
+                <w:tab w:val="left" w:pos="8244"/>
+                <w:tab w:val="left" w:pos="9160"/>
+                <w:tab w:val="left" w:pos="10076"/>
+                <w:tab w:val="left" w:pos="10992"/>
+                <w:tab w:val="left" w:pos="11908"/>
+                <w:tab w:val="left" w:pos="12824"/>
+                <w:tab w:val="left" w:pos="13740"/>
+                <w:tab w:val="left" w:pos="14656"/>
+              </w:tabs>
+              <w:spacing w:line="240" w:lineRule="auto"/>
+              <w:ind w:firstLine="0"/>
+              <w:contextualSpacing w:val="0"/>
+              <w:jc w:val="left"/>
+              <w:rPr>
+                <w:rFonts w:ascii="Courier New" w:eastAsia="Times New Roman" w:hAnsi="Courier New" w:cs="Courier New"/>
+                <w:color w:val="000000"/>
+                <w:sz w:val="24"/>
+                <w:szCs w:val="24"/>
+                <w:lang w:eastAsia="ru-RU"/>
+              </w:rPr>
+            </w:pPr>
+            <w:r>
+              <w:rPr>
+                <w:rFonts w:ascii="Courier New" w:eastAsia="Times New Roman" w:hAnsi="Courier New" w:cs="Courier New"/>
+                <w:color w:val="000000"/>
+                <w:sz w:val="24"/>
+                <w:szCs w:val="24"/>
+                <w:lang w:eastAsia="ru-RU"/>
+              </w:rPr>
+              <w:t xml:space="preserve">   </w:t>
+            </w:r>
+            <w:r>
+              <w:rPr>
+                <w:rFonts w:ascii="Courier New" w:eastAsia="Times New Roman" w:hAnsi="Courier New" w:cs="Courier New"/>
+                <w:color w:val="3F7F59"/>
+                <w:sz w:val="24"/>
+                <w:szCs w:val="24"/>
+                <w:lang w:eastAsia="ru-RU"/>
+              </w:rPr>
+              <w:t xml:space="preserve"># может быть совершён переход из блока </w:t>
+            </w:r>
+            <w:proofErr w:type="spellStart"/>
+            <w:r>
+              <w:rPr>
+                <w:rFonts w:ascii="Courier New" w:eastAsia="Times New Roman" w:hAnsi="Courier New" w:cs="Courier New"/>
+                <w:color w:val="3F7F59"/>
+                <w:sz w:val="24"/>
+                <w:szCs w:val="24"/>
+                <w:lang w:eastAsia="ru-RU"/>
+              </w:rPr>
+              <w:t>v</w:t>
+            </w:r>
+            <w:proofErr w:type="spellEnd"/>
+          </w:p>
+          <w:p>
+            <w:pPr>
+              <w:tabs>
+                <w:tab w:val="clear" w:pos="8505"/>
+                <w:tab w:val="left" w:pos="916"/>
+                <w:tab w:val="left" w:pos="1832"/>
+                <w:tab w:val="left" w:pos="2748"/>
+                <w:tab w:val="left" w:pos="3664"/>
+                <w:tab w:val="left" w:pos="4580"/>
+                <w:tab w:val="left" w:pos="5496"/>
+                <w:tab w:val="left" w:pos="6412"/>
+                <w:tab w:val="left" w:pos="7328"/>
+                <w:tab w:val="left" w:pos="8244"/>
+                <w:tab w:val="left" w:pos="9160"/>
+                <w:tab w:val="left" w:pos="10076"/>
+                <w:tab w:val="left" w:pos="10992"/>
+                <w:tab w:val="left" w:pos="11908"/>
+                <w:tab w:val="left" w:pos="12824"/>
+                <w:tab w:val="left" w:pos="13740"/>
+                <w:tab w:val="left" w:pos="14656"/>
+              </w:tabs>
+              <w:spacing w:line="240" w:lineRule="auto"/>
+              <w:ind w:firstLine="0"/>
+              <w:contextualSpacing w:val="0"/>
+              <w:jc w:val="left"/>
+              <w:rPr>
+                <w:rFonts w:ascii="Courier New" w:eastAsia="Times New Roman" w:hAnsi="Courier New" w:cs="Courier New"/>
+                <w:color w:val="000000"/>
+                <w:sz w:val="24"/>
+                <w:szCs w:val="24"/>
+                <w:lang w:val="en-US" w:eastAsia="ru-RU"/>
+              </w:rPr>
+            </w:pPr>
+            <w:r>
+              <w:rPr>
+                <w:rFonts w:ascii="Courier New" w:eastAsia="Times New Roman" w:hAnsi="Courier New" w:cs="Courier New"/>
+                <w:color w:val="000000"/>
+                <w:sz w:val="24"/>
+                <w:szCs w:val="24"/>
+                <w:lang w:eastAsia="ru-RU"/>
+              </w:rPr>
+              <w:t xml:space="preserve">    </w:t>
+            </w:r>
+            <w:r>
+              <w:rPr>
+                <w:rFonts w:ascii="Courier New" w:eastAsia="Times New Roman" w:hAnsi="Courier New" w:cs="Courier New"/>
+                <w:b/>
+                <w:bCs/>
+                <w:color w:val="7F0055"/>
+                <w:sz w:val="24"/>
+                <w:szCs w:val="24"/>
+                <w:lang w:val="en-US" w:eastAsia="ru-RU"/>
+              </w:rPr>
+              <w:t>if</w:t>
+            </w:r>
+            <w:r>
+              <w:rPr>
+                <w:rFonts w:ascii="Courier New" w:eastAsia="Times New Roman" w:hAnsi="Courier New" w:cs="Courier New"/>
+                <w:color w:val="000000"/>
+                <w:sz w:val="24"/>
+                <w:szCs w:val="24"/>
+                <w:lang w:val="en-US" w:eastAsia="ru-RU"/>
+              </w:rPr>
+              <w:t xml:space="preserve"> </w:t>
+            </w:r>
+            <w:proofErr w:type="spellStart"/>
+            <w:r>
+              <w:rPr>
+                <w:rFonts w:ascii="Courier New" w:eastAsia="Times New Roman" w:hAnsi="Courier New" w:cs="Courier New"/>
+                <w:color w:val="000000"/>
+                <w:sz w:val="24"/>
+                <w:szCs w:val="24"/>
+                <w:lang w:val="en-US" w:eastAsia="ru-RU"/>
+              </w:rPr>
+              <w:t>v.next</w:t>
+            </w:r>
+            <w:proofErr w:type="spellEnd"/>
+            <w:r>
+              <w:rPr>
+                <w:rFonts w:ascii="Courier New" w:eastAsia="Times New Roman" w:hAnsi="Courier New" w:cs="Courier New"/>
+                <w:color w:val="000000"/>
+                <w:sz w:val="24"/>
+                <w:szCs w:val="24"/>
+                <w:lang w:val="en-US" w:eastAsia="ru-RU"/>
+              </w:rPr>
+              <w:t xml:space="preserve">() </w:t>
+            </w:r>
+            <w:r>
+              <w:rPr>
+                <w:rFonts w:ascii="Courier New" w:eastAsia="Times New Roman" w:hAnsi="Courier New" w:cs="Courier New"/>
+                <w:b/>
+                <w:bCs/>
+                <w:color w:val="7F0055"/>
+                <w:sz w:val="24"/>
+                <w:szCs w:val="24"/>
+                <w:lang w:val="en-US" w:eastAsia="ru-RU"/>
+              </w:rPr>
+              <w:t>is</w:t>
+            </w:r>
+            <w:r>
+              <w:rPr>
+                <w:rFonts w:ascii="Courier New" w:eastAsia="Times New Roman" w:hAnsi="Courier New" w:cs="Courier New"/>
+                <w:color w:val="000000"/>
+                <w:sz w:val="24"/>
+                <w:szCs w:val="24"/>
+                <w:lang w:val="en-US" w:eastAsia="ru-RU"/>
+              </w:rPr>
+              <w:t xml:space="preserve"> empty:</w:t>
+            </w:r>
+          </w:p>
+          <w:p>
+            <w:pPr>
+              <w:tabs>
+                <w:tab w:val="clear" w:pos="8505"/>
+                <w:tab w:val="left" w:pos="916"/>
+                <w:tab w:val="left" w:pos="1832"/>
+                <w:tab w:val="left" w:pos="2748"/>
+                <w:tab w:val="left" w:pos="3664"/>
+                <w:tab w:val="left" w:pos="4580"/>
+                <w:tab w:val="left" w:pos="5496"/>
+                <w:tab w:val="left" w:pos="6412"/>
+                <w:tab w:val="left" w:pos="7328"/>
+                <w:tab w:val="left" w:pos="8244"/>
+                <w:tab w:val="left" w:pos="9160"/>
+                <w:tab w:val="left" w:pos="10076"/>
+                <w:tab w:val="left" w:pos="10992"/>
+                <w:tab w:val="left" w:pos="11908"/>
+                <w:tab w:val="left" w:pos="12824"/>
+                <w:tab w:val="left" w:pos="13740"/>
+                <w:tab w:val="left" w:pos="14656"/>
+              </w:tabs>
+              <w:spacing w:line="240" w:lineRule="auto"/>
+              <w:ind w:firstLine="0"/>
+              <w:contextualSpacing w:val="0"/>
+              <w:jc w:val="left"/>
+              <w:rPr>
+                <w:rFonts w:ascii="Courier New" w:eastAsia="Times New Roman" w:hAnsi="Courier New" w:cs="Courier New"/>
+                <w:color w:val="000000"/>
+                <w:sz w:val="24"/>
+                <w:szCs w:val="24"/>
+                <w:lang w:eastAsia="ru-RU"/>
+              </w:rPr>
+            </w:pPr>
+            <w:r>
+              <w:rPr>
+                <w:rFonts w:ascii="Courier New" w:eastAsia="Times New Roman" w:hAnsi="Courier New" w:cs="Courier New"/>
+                <w:color w:val="000000"/>
+                <w:sz w:val="24"/>
+                <w:szCs w:val="24"/>
+                <w:lang w:val="en-US" w:eastAsia="ru-RU"/>
+              </w:rPr>
+              <w:t xml:space="preserve">        </w:t>
+            </w:r>
+            <w:proofErr w:type="spellStart"/>
+            <w:r>
+              <w:rPr>
+                <w:rFonts w:ascii="Courier New" w:eastAsia="Times New Roman" w:hAnsi="Courier New" w:cs="Courier New"/>
+                <w:b/>
+                <w:bCs/>
+                <w:color w:val="7F0055"/>
+                <w:sz w:val="24"/>
+                <w:szCs w:val="24"/>
+                <w:lang w:eastAsia="ru-RU"/>
+              </w:rPr>
+              <w:t>return</w:t>
+            </w:r>
+            <w:proofErr w:type="spellEnd"/>
+            <w:r>
+              <w:rPr>
+                <w:rFonts w:ascii="Courier New" w:eastAsia="Times New Roman" w:hAnsi="Courier New" w:cs="Courier New"/>
+                <w:color w:val="000000"/>
+                <w:sz w:val="24"/>
+                <w:szCs w:val="24"/>
+                <w:lang w:eastAsia="ru-RU"/>
+              </w:rPr>
+              <w:t xml:space="preserve"> </w:t>
+            </w:r>
+            <w:proofErr w:type="spellStart"/>
+            <w:r>
+              <w:rPr>
+                <w:rFonts w:ascii="Courier New" w:eastAsia="Times New Roman" w:hAnsi="Courier New" w:cs="Courier New"/>
+                <w:color w:val="000000"/>
+                <w:sz w:val="24"/>
+                <w:szCs w:val="24"/>
+                <w:lang w:eastAsia="ru-RU"/>
+              </w:rPr>
+              <w:t>set</w:t>
+            </w:r>
+            <w:proofErr w:type="spellEnd"/>
+            <w:r>
+              <w:rPr>
+                <w:rFonts w:ascii="Courier New" w:eastAsia="Times New Roman" w:hAnsi="Courier New" w:cs="Courier New"/>
+                <w:color w:val="000000"/>
+                <w:sz w:val="24"/>
+                <w:szCs w:val="24"/>
+                <w:lang w:eastAsia="ru-RU"/>
+              </w:rPr>
+              <w:t>(</w:t>
+            </w:r>
+            <w:proofErr w:type="spellStart"/>
+            <w:r>
+              <w:rPr>
+                <w:rFonts w:ascii="Courier New" w:eastAsia="Times New Roman" w:hAnsi="Courier New" w:cs="Courier New"/>
+                <w:color w:val="000000"/>
+                <w:sz w:val="24"/>
+                <w:szCs w:val="24"/>
+                <w:lang w:eastAsia="ru-RU"/>
+              </w:rPr>
+              <w:t>p</w:t>
+            </w:r>
+            <w:proofErr w:type="spellEnd"/>
+            <w:r>
+              <w:rPr>
+                <w:rFonts w:ascii="Courier New" w:eastAsia="Times New Roman" w:hAnsi="Courier New" w:cs="Courier New"/>
+                <w:color w:val="000000"/>
+                <w:sz w:val="24"/>
+                <w:szCs w:val="24"/>
+                <w:lang w:eastAsia="ru-RU"/>
+              </w:rPr>
+              <w:t>)</w:t>
+            </w:r>
+          </w:p>
+          <w:p>
+            <w:pPr>
+              <w:tabs>
+                <w:tab w:val="clear" w:pos="8505"/>
+                <w:tab w:val="left" w:pos="916"/>
+                <w:tab w:val="left" w:pos="1832"/>
+                <w:tab w:val="left" w:pos="2748"/>
+                <w:tab w:val="left" w:pos="3664"/>
+                <w:tab w:val="left" w:pos="4580"/>
+                <w:tab w:val="left" w:pos="5496"/>
+                <w:tab w:val="left" w:pos="6412"/>
+                <w:tab w:val="left" w:pos="7328"/>
+                <w:tab w:val="left" w:pos="8244"/>
+                <w:tab w:val="left" w:pos="9160"/>
+                <w:tab w:val="left" w:pos="10076"/>
+                <w:tab w:val="left" w:pos="10992"/>
+                <w:tab w:val="left" w:pos="11908"/>
+                <w:tab w:val="left" w:pos="12824"/>
+                <w:tab w:val="left" w:pos="13740"/>
+                <w:tab w:val="left" w:pos="14656"/>
+              </w:tabs>
+              <w:spacing w:line="240" w:lineRule="auto"/>
+              <w:ind w:firstLine="0"/>
+              <w:contextualSpacing w:val="0"/>
+              <w:jc w:val="left"/>
+              <w:rPr>
+                <w:rFonts w:ascii="Courier New" w:eastAsia="Times New Roman" w:hAnsi="Courier New" w:cs="Courier New"/>
+                <w:color w:val="000000"/>
+                <w:sz w:val="24"/>
+                <w:szCs w:val="24"/>
+                <w:lang w:eastAsia="ru-RU"/>
+              </w:rPr>
+            </w:pPr>
+          </w:p>
+          <w:p>
+            <w:pPr>
+              <w:tabs>
+                <w:tab w:val="clear" w:pos="8505"/>
+                <w:tab w:val="left" w:pos="916"/>
+                <w:tab w:val="left" w:pos="1832"/>
+                <w:tab w:val="left" w:pos="2748"/>
+                <w:tab w:val="left" w:pos="3664"/>
+                <w:tab w:val="left" w:pos="4580"/>
+                <w:tab w:val="left" w:pos="5496"/>
+                <w:tab w:val="left" w:pos="6412"/>
+                <w:tab w:val="left" w:pos="7328"/>
+                <w:tab w:val="left" w:pos="8244"/>
+                <w:tab w:val="left" w:pos="9160"/>
+                <w:tab w:val="left" w:pos="10076"/>
+                <w:tab w:val="left" w:pos="10992"/>
+                <w:tab w:val="left" w:pos="11908"/>
+                <w:tab w:val="left" w:pos="12824"/>
+                <w:tab w:val="left" w:pos="13740"/>
+                <w:tab w:val="left" w:pos="14656"/>
+              </w:tabs>
+              <w:spacing w:line="240" w:lineRule="auto"/>
+              <w:ind w:firstLine="0"/>
+              <w:contextualSpacing w:val="0"/>
+              <w:jc w:val="left"/>
+              <w:rPr>
+                <w:rFonts w:ascii="Courier New" w:eastAsia="Times New Roman" w:hAnsi="Courier New" w:cs="Courier New"/>
+                <w:color w:val="000000"/>
+                <w:sz w:val="24"/>
+                <w:szCs w:val="24"/>
+                <w:lang w:eastAsia="ru-RU"/>
+              </w:rPr>
+            </w:pPr>
+            <w:r>
+              <w:rPr>
+                <w:rFonts w:ascii="Courier New" w:eastAsia="Times New Roman" w:hAnsi="Courier New" w:cs="Courier New"/>
+                <w:color w:val="000000"/>
+                <w:sz w:val="24"/>
+                <w:szCs w:val="24"/>
+                <w:lang w:eastAsia="ru-RU"/>
+              </w:rPr>
+              <w:t xml:space="preserve">    </w:t>
+            </w:r>
+            <w:r>
+              <w:rPr>
+                <w:rFonts w:ascii="Courier New" w:eastAsia="Times New Roman" w:hAnsi="Courier New" w:cs="Courier New"/>
+                <w:color w:val="3F7F59"/>
+                <w:sz w:val="24"/>
+                <w:szCs w:val="24"/>
+                <w:lang w:eastAsia="ru-RU"/>
+              </w:rPr>
+              <w:t># получаем множества блоков,</w:t>
+            </w:r>
+          </w:p>
+          <w:p>
+            <w:pPr>
+              <w:tabs>
+                <w:tab w:val="clear" w:pos="8505"/>
+                <w:tab w:val="left" w:pos="916"/>
+                <w:tab w:val="left" w:pos="1832"/>
+                <w:tab w:val="left" w:pos="2748"/>
+                <w:tab w:val="left" w:pos="3664"/>
+                <w:tab w:val="left" w:pos="4580"/>
+                <w:tab w:val="left" w:pos="5496"/>
+                <w:tab w:val="left" w:pos="6412"/>
+                <w:tab w:val="left" w:pos="7328"/>
+                <w:tab w:val="left" w:pos="8244"/>
+                <w:tab w:val="left" w:pos="9160"/>
+                <w:tab w:val="left" w:pos="10076"/>
+                <w:tab w:val="left" w:pos="10992"/>
+                <w:tab w:val="left" w:pos="11908"/>
+                <w:tab w:val="left" w:pos="12824"/>
+                <w:tab w:val="left" w:pos="13740"/>
+                <w:tab w:val="left" w:pos="14656"/>
+              </w:tabs>
+              <w:spacing w:line="240" w:lineRule="auto"/>
+              <w:ind w:firstLine="0"/>
+              <w:contextualSpacing w:val="0"/>
+              <w:jc w:val="left"/>
+              <w:rPr>
+                <w:rFonts w:ascii="Courier New" w:eastAsia="Times New Roman" w:hAnsi="Courier New" w:cs="Courier New"/>
+                <w:color w:val="000000"/>
+                <w:sz w:val="24"/>
+                <w:szCs w:val="24"/>
+                <w:lang w:eastAsia="ru-RU"/>
+              </w:rPr>
+            </w:pPr>
+            <w:r>
+              <w:rPr>
+                <w:rFonts w:ascii="Courier New" w:eastAsia="Times New Roman" w:hAnsi="Courier New" w:cs="Courier New"/>
+                <w:color w:val="000000"/>
+                <w:sz w:val="24"/>
+                <w:szCs w:val="24"/>
+                <w:lang w:eastAsia="ru-RU"/>
+              </w:rPr>
+              <w:t xml:space="preserve">    </w:t>
+            </w:r>
+            <w:proofErr w:type="gramStart"/>
+            <w:r>
+              <w:rPr>
+                <w:rFonts w:ascii="Courier New" w:eastAsia="Times New Roman" w:hAnsi="Courier New" w:cs="Courier New"/>
+                <w:color w:val="3F7F59"/>
+                <w:sz w:val="24"/>
+                <w:szCs w:val="24"/>
+                <w:lang w:eastAsia="ru-RU"/>
+              </w:rPr>
+              <w:t xml:space="preserve"># встречающихся в путях, проходящих через </w:t>
+            </w:r>
+            <w:proofErr w:type="spellStart"/>
+            <w:r>
+              <w:rPr>
+                <w:rFonts w:ascii="Courier New" w:eastAsia="Times New Roman" w:hAnsi="Courier New" w:cs="Courier New"/>
+                <w:color w:val="3F7F59"/>
+                <w:sz w:val="24"/>
+                <w:szCs w:val="24"/>
+                <w:lang w:eastAsia="ru-RU"/>
+              </w:rPr>
+              <w:t>v</w:t>
+            </w:r>
+            <w:proofErr w:type="spellEnd"/>
+            <w:proofErr w:type="gramEnd"/>
+          </w:p>
+          <w:p>
+            <w:pPr>
+              <w:tabs>
+                <w:tab w:val="clear" w:pos="8505"/>
+                <w:tab w:val="left" w:pos="916"/>
+                <w:tab w:val="left" w:pos="1832"/>
+                <w:tab w:val="left" w:pos="2748"/>
+                <w:tab w:val="left" w:pos="3664"/>
+                <w:tab w:val="left" w:pos="4580"/>
+                <w:tab w:val="left" w:pos="5496"/>
+                <w:tab w:val="left" w:pos="6412"/>
+                <w:tab w:val="left" w:pos="7328"/>
+                <w:tab w:val="left" w:pos="8244"/>
+                <w:tab w:val="left" w:pos="9160"/>
+                <w:tab w:val="left" w:pos="10076"/>
+                <w:tab w:val="left" w:pos="10992"/>
+                <w:tab w:val="left" w:pos="11908"/>
+                <w:tab w:val="left" w:pos="12824"/>
+                <w:tab w:val="left" w:pos="13740"/>
+                <w:tab w:val="left" w:pos="14656"/>
+              </w:tabs>
+              <w:spacing w:line="240" w:lineRule="auto"/>
+              <w:ind w:firstLine="0"/>
+              <w:contextualSpacing w:val="0"/>
+              <w:jc w:val="left"/>
+              <w:rPr>
+                <w:rFonts w:ascii="Courier New" w:eastAsia="Times New Roman" w:hAnsi="Courier New" w:cs="Courier New"/>
+                <w:color w:val="000000"/>
+                <w:sz w:val="24"/>
+                <w:szCs w:val="24"/>
+                <w:lang w:val="en-US" w:eastAsia="ru-RU"/>
+              </w:rPr>
+            </w:pPr>
+            <w:r>
+              <w:rPr>
+                <w:rFonts w:ascii="Courier New" w:eastAsia="Times New Roman" w:hAnsi="Courier New" w:cs="Courier New"/>
+                <w:color w:val="000000"/>
+                <w:sz w:val="24"/>
+                <w:szCs w:val="24"/>
+                <w:lang w:eastAsia="ru-RU"/>
+              </w:rPr>
+              <w:t xml:space="preserve">    </w:t>
+            </w:r>
+            <w:r>
+              <w:rPr>
+                <w:rFonts w:ascii="Courier New" w:eastAsia="Times New Roman" w:hAnsi="Courier New" w:cs="Courier New"/>
+                <w:color w:val="000000"/>
+                <w:sz w:val="24"/>
+                <w:szCs w:val="24"/>
+                <w:lang w:val="en-US" w:eastAsia="ru-RU"/>
+              </w:rPr>
+              <w:t>C = []</w:t>
+            </w:r>
+          </w:p>
+          <w:p>
+            <w:pPr>
+              <w:tabs>
+                <w:tab w:val="clear" w:pos="8505"/>
+                <w:tab w:val="left" w:pos="916"/>
+                <w:tab w:val="left" w:pos="1832"/>
+                <w:tab w:val="left" w:pos="2748"/>
+                <w:tab w:val="left" w:pos="3664"/>
+                <w:tab w:val="left" w:pos="4580"/>
+                <w:tab w:val="left" w:pos="5496"/>
+                <w:tab w:val="left" w:pos="6412"/>
+                <w:tab w:val="left" w:pos="7328"/>
+                <w:tab w:val="left" w:pos="8244"/>
+                <w:tab w:val="left" w:pos="9160"/>
+                <w:tab w:val="left" w:pos="10076"/>
+                <w:tab w:val="left" w:pos="10992"/>
+                <w:tab w:val="left" w:pos="11908"/>
+                <w:tab w:val="left" w:pos="12824"/>
+                <w:tab w:val="left" w:pos="13740"/>
+                <w:tab w:val="left" w:pos="14656"/>
+              </w:tabs>
+              <w:spacing w:line="240" w:lineRule="auto"/>
+              <w:ind w:firstLine="0"/>
+              <w:contextualSpacing w:val="0"/>
+              <w:jc w:val="left"/>
+              <w:rPr>
+                <w:rFonts w:ascii="Courier New" w:eastAsia="Times New Roman" w:hAnsi="Courier New" w:cs="Courier New"/>
+                <w:color w:val="000000"/>
+                <w:sz w:val="24"/>
+                <w:szCs w:val="24"/>
+                <w:lang w:val="en-US" w:eastAsia="ru-RU"/>
+              </w:rPr>
+            </w:pPr>
+            <w:r>
+              <w:rPr>
+                <w:rFonts w:ascii="Courier New" w:eastAsia="Times New Roman" w:hAnsi="Courier New" w:cs="Courier New"/>
+                <w:color w:val="000000"/>
+                <w:sz w:val="24"/>
+                <w:szCs w:val="24"/>
+                <w:lang w:val="en-US" w:eastAsia="ru-RU"/>
+              </w:rPr>
+              <w:t xml:space="preserve">    N = 0</w:t>
+            </w:r>
+          </w:p>
+          <w:p>
+            <w:pPr>
+              <w:tabs>
+                <w:tab w:val="clear" w:pos="8505"/>
+                <w:tab w:val="left" w:pos="916"/>
+                <w:tab w:val="left" w:pos="1832"/>
+                <w:tab w:val="left" w:pos="2748"/>
+                <w:tab w:val="left" w:pos="3664"/>
+                <w:tab w:val="left" w:pos="4580"/>
+                <w:tab w:val="left" w:pos="5496"/>
+                <w:tab w:val="left" w:pos="6412"/>
+                <w:tab w:val="left" w:pos="7328"/>
+                <w:tab w:val="left" w:pos="8244"/>
+                <w:tab w:val="left" w:pos="9160"/>
+                <w:tab w:val="left" w:pos="10076"/>
+                <w:tab w:val="left" w:pos="10992"/>
+                <w:tab w:val="left" w:pos="11908"/>
+                <w:tab w:val="left" w:pos="12824"/>
+                <w:tab w:val="left" w:pos="13740"/>
+                <w:tab w:val="left" w:pos="14656"/>
+              </w:tabs>
+              <w:spacing w:line="240" w:lineRule="auto"/>
+              <w:ind w:firstLine="0"/>
+              <w:contextualSpacing w:val="0"/>
+              <w:jc w:val="left"/>
+              <w:rPr>
+                <w:rFonts w:ascii="Courier New" w:eastAsia="Times New Roman" w:hAnsi="Courier New" w:cs="Courier New"/>
+                <w:color w:val="000000"/>
+                <w:sz w:val="24"/>
+                <w:szCs w:val="24"/>
+                <w:lang w:val="en-US" w:eastAsia="ru-RU"/>
+              </w:rPr>
+            </w:pPr>
+            <w:r>
+              <w:rPr>
+                <w:rFonts w:ascii="Courier New" w:eastAsia="Times New Roman" w:hAnsi="Courier New" w:cs="Courier New"/>
+                <w:color w:val="000000"/>
+                <w:sz w:val="24"/>
+                <w:szCs w:val="24"/>
+                <w:lang w:val="en-US" w:eastAsia="ru-RU"/>
+              </w:rPr>
+              <w:t xml:space="preserve">    </w:t>
+            </w:r>
+            <w:r>
+              <w:rPr>
+                <w:rFonts w:ascii="Courier New" w:eastAsia="Times New Roman" w:hAnsi="Courier New" w:cs="Courier New"/>
+                <w:b/>
+                <w:bCs/>
+                <w:color w:val="7F0055"/>
+                <w:sz w:val="24"/>
+                <w:szCs w:val="24"/>
+                <w:lang w:val="en-US" w:eastAsia="ru-RU"/>
+              </w:rPr>
+              <w:t>for</w:t>
+            </w:r>
+            <w:r>
+              <w:rPr>
+                <w:rFonts w:ascii="Courier New" w:eastAsia="Times New Roman" w:hAnsi="Courier New" w:cs="Courier New"/>
+                <w:color w:val="000000"/>
+                <w:sz w:val="24"/>
+                <w:szCs w:val="24"/>
+                <w:lang w:val="en-US" w:eastAsia="ru-RU"/>
+              </w:rPr>
+              <w:t xml:space="preserve"> w </w:t>
+            </w:r>
+            <w:r>
+              <w:rPr>
+                <w:rFonts w:ascii="Courier New" w:eastAsia="Times New Roman" w:hAnsi="Courier New" w:cs="Courier New"/>
+                <w:b/>
+                <w:bCs/>
+                <w:color w:val="7F0055"/>
+                <w:sz w:val="24"/>
+                <w:szCs w:val="24"/>
+                <w:lang w:val="en-US" w:eastAsia="ru-RU"/>
+              </w:rPr>
+              <w:t>in</w:t>
+            </w:r>
+            <w:r>
+              <w:rPr>
+                <w:rFonts w:ascii="Courier New" w:eastAsia="Times New Roman" w:hAnsi="Courier New" w:cs="Courier New"/>
+                <w:color w:val="000000"/>
+                <w:sz w:val="24"/>
+                <w:szCs w:val="24"/>
+                <w:lang w:val="en-US" w:eastAsia="ru-RU"/>
+              </w:rPr>
+              <w:t xml:space="preserve"> </w:t>
+            </w:r>
+            <w:proofErr w:type="spellStart"/>
+            <w:r>
+              <w:rPr>
+                <w:rFonts w:ascii="Courier New" w:eastAsia="Times New Roman" w:hAnsi="Courier New" w:cs="Courier New"/>
+                <w:color w:val="000000"/>
+                <w:sz w:val="24"/>
+                <w:szCs w:val="24"/>
+                <w:lang w:val="en-US" w:eastAsia="ru-RU"/>
+              </w:rPr>
+              <w:t>v.next</w:t>
+            </w:r>
+            <w:proofErr w:type="spellEnd"/>
+            <w:r>
+              <w:rPr>
+                <w:rFonts w:ascii="Courier New" w:eastAsia="Times New Roman" w:hAnsi="Courier New" w:cs="Courier New"/>
+                <w:color w:val="000000"/>
+                <w:sz w:val="24"/>
+                <w:szCs w:val="24"/>
+                <w:lang w:val="en-US" w:eastAsia="ru-RU"/>
+              </w:rPr>
+              <w:t>():</w:t>
+            </w:r>
+          </w:p>
+          <w:p>
+            <w:pPr>
+              <w:tabs>
+                <w:tab w:val="clear" w:pos="8505"/>
+                <w:tab w:val="left" w:pos="916"/>
+                <w:tab w:val="left" w:pos="1832"/>
+                <w:tab w:val="left" w:pos="2748"/>
+                <w:tab w:val="left" w:pos="3664"/>
+                <w:tab w:val="left" w:pos="4580"/>
+                <w:tab w:val="left" w:pos="5496"/>
+                <w:tab w:val="left" w:pos="6412"/>
+                <w:tab w:val="left" w:pos="7328"/>
+                <w:tab w:val="left" w:pos="8244"/>
+                <w:tab w:val="left" w:pos="9160"/>
+                <w:tab w:val="left" w:pos="10076"/>
+                <w:tab w:val="left" w:pos="10992"/>
+                <w:tab w:val="left" w:pos="11908"/>
+                <w:tab w:val="left" w:pos="12824"/>
+                <w:tab w:val="left" w:pos="13740"/>
+                <w:tab w:val="left" w:pos="14656"/>
+              </w:tabs>
+              <w:spacing w:line="240" w:lineRule="auto"/>
+              <w:ind w:firstLine="0"/>
+              <w:contextualSpacing w:val="0"/>
+              <w:jc w:val="left"/>
+              <w:rPr>
+                <w:rFonts w:ascii="Courier New" w:eastAsia="Times New Roman" w:hAnsi="Courier New" w:cs="Courier New"/>
+                <w:color w:val="000000"/>
+                <w:sz w:val="24"/>
+                <w:szCs w:val="24"/>
+                <w:lang w:eastAsia="ru-RU"/>
+              </w:rPr>
+            </w:pPr>
+            <w:r>
+              <w:rPr>
+                <w:rFonts w:ascii="Courier New" w:eastAsia="Times New Roman" w:hAnsi="Courier New" w:cs="Courier New"/>
+                <w:color w:val="000000"/>
+                <w:sz w:val="24"/>
+                <w:szCs w:val="24"/>
+                <w:lang w:val="en-US" w:eastAsia="ru-RU"/>
+              </w:rPr>
+              <w:t xml:space="preserve">        </w:t>
+            </w:r>
+            <w:r>
+              <w:rPr>
+                <w:rFonts w:ascii="Courier New" w:eastAsia="Times New Roman" w:hAnsi="Courier New" w:cs="Courier New"/>
+                <w:color w:val="3F7F59"/>
+                <w:sz w:val="24"/>
+                <w:szCs w:val="24"/>
+                <w:lang w:eastAsia="ru-RU"/>
+              </w:rPr>
+              <w:t xml:space="preserve"># </w:t>
+            </w:r>
+            <w:proofErr w:type="spellStart"/>
+            <w:r>
+              <w:rPr>
+                <w:rFonts w:ascii="Courier New" w:eastAsia="Times New Roman" w:hAnsi="Courier New" w:cs="Courier New"/>
+                <w:color w:val="3F7F59"/>
+                <w:sz w:val="24"/>
+                <w:szCs w:val="24"/>
+                <w:lang w:eastAsia="ru-RU"/>
+              </w:rPr>
+              <w:t>count</w:t>
+            </w:r>
+            <w:proofErr w:type="spellEnd"/>
+            <w:r>
+              <w:rPr>
+                <w:rFonts w:ascii="Courier New" w:eastAsia="Times New Roman" w:hAnsi="Courier New" w:cs="Courier New"/>
+                <w:color w:val="3F7F59"/>
+                <w:sz w:val="24"/>
+                <w:szCs w:val="24"/>
+                <w:lang w:eastAsia="ru-RU"/>
+              </w:rPr>
+              <w:t>(</w:t>
+            </w:r>
+            <w:proofErr w:type="spellStart"/>
+            <w:r>
+              <w:rPr>
+                <w:rFonts w:ascii="Courier New" w:eastAsia="Times New Roman" w:hAnsi="Courier New" w:cs="Courier New"/>
+                <w:color w:val="3F7F59"/>
+                <w:sz w:val="24"/>
+                <w:szCs w:val="24"/>
+                <w:lang w:eastAsia="ru-RU"/>
+              </w:rPr>
+              <w:t>w</w:t>
+            </w:r>
+            <w:proofErr w:type="spellEnd"/>
+            <w:r>
+              <w:rPr>
+                <w:rFonts w:ascii="Courier New" w:eastAsia="Times New Roman" w:hAnsi="Courier New" w:cs="Courier New"/>
+                <w:color w:val="3F7F59"/>
+                <w:sz w:val="24"/>
+                <w:szCs w:val="24"/>
+                <w:lang w:eastAsia="ru-RU"/>
+              </w:rPr>
+              <w:t xml:space="preserve"> </w:t>
+            </w:r>
+            <w:proofErr w:type="spellStart"/>
+            <w:r>
+              <w:rPr>
+                <w:rFonts w:ascii="Courier New" w:eastAsia="Times New Roman" w:hAnsi="Courier New" w:cs="Courier New"/>
+                <w:color w:val="3F7F59"/>
+                <w:sz w:val="24"/>
+                <w:szCs w:val="24"/>
+                <w:lang w:eastAsia="ru-RU"/>
+              </w:rPr>
+              <w:t>in</w:t>
+            </w:r>
+            <w:proofErr w:type="spellEnd"/>
+            <w:r>
+              <w:rPr>
+                <w:rFonts w:ascii="Courier New" w:eastAsia="Times New Roman" w:hAnsi="Courier New" w:cs="Courier New"/>
+                <w:color w:val="3F7F59"/>
+                <w:sz w:val="24"/>
+                <w:szCs w:val="24"/>
+                <w:lang w:eastAsia="ru-RU"/>
+              </w:rPr>
+              <w:t xml:space="preserve"> </w:t>
+            </w:r>
+            <w:proofErr w:type="spellStart"/>
+            <w:r>
+              <w:rPr>
+                <w:rFonts w:ascii="Courier New" w:eastAsia="Times New Roman" w:hAnsi="Courier New" w:cs="Courier New"/>
+                <w:color w:val="3F7F59"/>
+                <w:sz w:val="24"/>
+                <w:szCs w:val="24"/>
+                <w:lang w:eastAsia="ru-RU"/>
+              </w:rPr>
+              <w:t>p</w:t>
+            </w:r>
+            <w:proofErr w:type="spellEnd"/>
+            <w:r>
+              <w:rPr>
+                <w:rFonts w:ascii="Courier New" w:eastAsia="Times New Roman" w:hAnsi="Courier New" w:cs="Courier New"/>
+                <w:color w:val="3F7F59"/>
+                <w:sz w:val="24"/>
+                <w:szCs w:val="24"/>
+                <w:lang w:eastAsia="ru-RU"/>
+              </w:rPr>
+              <w:t>) – получение количества раз,</w:t>
+            </w:r>
+          </w:p>
+          <w:p>
+            <w:pPr>
+              <w:tabs>
+                <w:tab w:val="clear" w:pos="8505"/>
+                <w:tab w:val="left" w:pos="916"/>
+                <w:tab w:val="left" w:pos="1832"/>
+                <w:tab w:val="left" w:pos="2748"/>
+                <w:tab w:val="left" w:pos="3664"/>
+                <w:tab w:val="left" w:pos="4580"/>
+                <w:tab w:val="left" w:pos="5496"/>
+                <w:tab w:val="left" w:pos="6412"/>
+                <w:tab w:val="left" w:pos="7328"/>
+                <w:tab w:val="left" w:pos="8244"/>
+                <w:tab w:val="left" w:pos="9160"/>
+                <w:tab w:val="left" w:pos="10076"/>
+                <w:tab w:val="left" w:pos="10992"/>
+                <w:tab w:val="left" w:pos="11908"/>
+                <w:tab w:val="left" w:pos="12824"/>
+                <w:tab w:val="left" w:pos="13740"/>
+                <w:tab w:val="left" w:pos="14656"/>
+              </w:tabs>
+              <w:spacing w:line="240" w:lineRule="auto"/>
+              <w:ind w:firstLine="0"/>
+              <w:contextualSpacing w:val="0"/>
+              <w:jc w:val="left"/>
+              <w:rPr>
+                <w:rFonts w:ascii="Courier New" w:eastAsia="Times New Roman" w:hAnsi="Courier New" w:cs="Courier New"/>
+                <w:color w:val="000000"/>
+                <w:sz w:val="24"/>
+                <w:szCs w:val="24"/>
+                <w:lang w:eastAsia="ru-RU"/>
+              </w:rPr>
+            </w:pPr>
+            <w:r>
+              <w:rPr>
+                <w:rFonts w:ascii="Courier New" w:eastAsia="Times New Roman" w:hAnsi="Courier New" w:cs="Courier New"/>
+                <w:color w:val="000000"/>
+                <w:sz w:val="24"/>
+                <w:szCs w:val="24"/>
+                <w:lang w:eastAsia="ru-RU"/>
+              </w:rPr>
+              <w:t xml:space="preserve">        </w:t>
+            </w:r>
+            <w:r>
+              <w:rPr>
+                <w:rFonts w:ascii="Courier New" w:eastAsia="Times New Roman" w:hAnsi="Courier New" w:cs="Courier New"/>
+                <w:color w:val="3F7F59"/>
+                <w:sz w:val="24"/>
+                <w:szCs w:val="24"/>
+                <w:lang w:eastAsia="ru-RU"/>
+              </w:rPr>
+              <w:t xml:space="preserve"># </w:t>
+            </w:r>
+            <w:proofErr w:type="gramStart"/>
+            <w:r>
+              <w:rPr>
+                <w:rFonts w:ascii="Courier New" w:eastAsia="Times New Roman" w:hAnsi="Courier New" w:cs="Courier New"/>
+                <w:color w:val="3F7F59"/>
+                <w:sz w:val="24"/>
+                <w:szCs w:val="24"/>
+                <w:lang w:eastAsia="ru-RU"/>
+              </w:rPr>
+              <w:t>которое</w:t>
+            </w:r>
+            <w:proofErr w:type="gramEnd"/>
+            <w:r>
+              <w:rPr>
+                <w:rFonts w:ascii="Courier New" w:eastAsia="Times New Roman" w:hAnsi="Courier New" w:cs="Courier New"/>
+                <w:color w:val="3F7F59"/>
+                <w:sz w:val="24"/>
+                <w:szCs w:val="24"/>
+                <w:lang w:eastAsia="ru-RU"/>
+              </w:rPr>
+              <w:t xml:space="preserve"> блок </w:t>
+            </w:r>
+            <w:proofErr w:type="spellStart"/>
+            <w:r>
+              <w:rPr>
+                <w:rFonts w:ascii="Courier New" w:eastAsia="Times New Roman" w:hAnsi="Courier New" w:cs="Courier New"/>
+                <w:color w:val="3F7F59"/>
+                <w:sz w:val="24"/>
+                <w:szCs w:val="24"/>
+                <w:lang w:eastAsia="ru-RU"/>
+              </w:rPr>
+              <w:t>w</w:t>
+            </w:r>
+            <w:proofErr w:type="spellEnd"/>
+            <w:r>
+              <w:rPr>
+                <w:rFonts w:ascii="Courier New" w:eastAsia="Times New Roman" w:hAnsi="Courier New" w:cs="Courier New"/>
+                <w:color w:val="3F7F59"/>
+                <w:sz w:val="24"/>
+                <w:szCs w:val="24"/>
+                <w:lang w:eastAsia="ru-RU"/>
+              </w:rPr>
+              <w:t xml:space="preserve"> встречается в пути </w:t>
+            </w:r>
+            <w:proofErr w:type="spellStart"/>
+            <w:r>
+              <w:rPr>
+                <w:rFonts w:ascii="Courier New" w:eastAsia="Times New Roman" w:hAnsi="Courier New" w:cs="Courier New"/>
+                <w:color w:val="3F7F59"/>
+                <w:sz w:val="24"/>
+                <w:szCs w:val="24"/>
+                <w:lang w:eastAsia="ru-RU"/>
+              </w:rPr>
+              <w:t>p</w:t>
+            </w:r>
+            <w:proofErr w:type="spellEnd"/>
+          </w:p>
+          <w:p>
+            <w:pPr>
+              <w:tabs>
+                <w:tab w:val="clear" w:pos="8505"/>
+                <w:tab w:val="left" w:pos="916"/>
+                <w:tab w:val="left" w:pos="1832"/>
+                <w:tab w:val="left" w:pos="2748"/>
+                <w:tab w:val="left" w:pos="3664"/>
+                <w:tab w:val="left" w:pos="4580"/>
+                <w:tab w:val="left" w:pos="5496"/>
+                <w:tab w:val="left" w:pos="6412"/>
+                <w:tab w:val="left" w:pos="7328"/>
+                <w:tab w:val="left" w:pos="8244"/>
+                <w:tab w:val="left" w:pos="9160"/>
+                <w:tab w:val="left" w:pos="10076"/>
+                <w:tab w:val="left" w:pos="10992"/>
+                <w:tab w:val="left" w:pos="11908"/>
+                <w:tab w:val="left" w:pos="12824"/>
+                <w:tab w:val="left" w:pos="13740"/>
+                <w:tab w:val="left" w:pos="14656"/>
+              </w:tabs>
+              <w:spacing w:line="240" w:lineRule="auto"/>
+              <w:ind w:firstLine="0"/>
+              <w:contextualSpacing w:val="0"/>
+              <w:jc w:val="left"/>
+              <w:rPr>
+                <w:rFonts w:ascii="Courier New" w:eastAsia="Times New Roman" w:hAnsi="Courier New" w:cs="Courier New"/>
+                <w:color w:val="000000"/>
+                <w:sz w:val="24"/>
+                <w:szCs w:val="24"/>
+                <w:lang w:val="en-US" w:eastAsia="ru-RU"/>
+              </w:rPr>
+            </w:pPr>
+            <w:r>
+              <w:rPr>
+                <w:rFonts w:ascii="Courier New" w:eastAsia="Times New Roman" w:hAnsi="Courier New" w:cs="Courier New"/>
+                <w:color w:val="000000"/>
+                <w:sz w:val="24"/>
+                <w:szCs w:val="24"/>
+                <w:lang w:eastAsia="ru-RU"/>
+              </w:rPr>
+              <w:t xml:space="preserve">        </w:t>
+            </w:r>
+            <w:r>
+              <w:rPr>
+                <w:rFonts w:ascii="Courier New" w:eastAsia="Times New Roman" w:hAnsi="Courier New" w:cs="Courier New"/>
+                <w:b/>
+                <w:bCs/>
+                <w:color w:val="7F0055"/>
+                <w:sz w:val="24"/>
+                <w:szCs w:val="24"/>
+                <w:lang w:val="en-US" w:eastAsia="ru-RU"/>
+              </w:rPr>
+              <w:t>if</w:t>
+            </w:r>
+            <w:r>
+              <w:rPr>
+                <w:rFonts w:ascii="Courier New" w:eastAsia="Times New Roman" w:hAnsi="Courier New" w:cs="Courier New"/>
+                <w:color w:val="000000"/>
+                <w:sz w:val="24"/>
+                <w:szCs w:val="24"/>
+                <w:lang w:val="en-US" w:eastAsia="ru-RU"/>
+              </w:rPr>
+              <w:t xml:space="preserve"> count(w </w:t>
+            </w:r>
+            <w:r>
+              <w:rPr>
+                <w:rFonts w:ascii="Courier New" w:eastAsia="Times New Roman" w:hAnsi="Courier New" w:cs="Courier New"/>
+                <w:b/>
+                <w:bCs/>
+                <w:color w:val="7F0055"/>
+                <w:sz w:val="24"/>
+                <w:szCs w:val="24"/>
+                <w:lang w:val="en-US" w:eastAsia="ru-RU"/>
+              </w:rPr>
+              <w:t>in</w:t>
+            </w:r>
+            <w:r>
+              <w:rPr>
+                <w:rFonts w:ascii="Courier New" w:eastAsia="Times New Roman" w:hAnsi="Courier New" w:cs="Courier New"/>
+                <w:color w:val="000000"/>
+                <w:sz w:val="24"/>
+                <w:szCs w:val="24"/>
+                <w:lang w:val="en-US" w:eastAsia="ru-RU"/>
+              </w:rPr>
+              <w:t xml:space="preserve"> p) &lt;= K:</w:t>
+            </w:r>
+          </w:p>
+          <w:p>
+            <w:pPr>
+              <w:tabs>
+                <w:tab w:val="clear" w:pos="8505"/>
+                <w:tab w:val="left" w:pos="916"/>
+                <w:tab w:val="left" w:pos="1832"/>
+                <w:tab w:val="left" w:pos="2748"/>
+                <w:tab w:val="left" w:pos="3664"/>
+                <w:tab w:val="left" w:pos="4580"/>
+                <w:tab w:val="left" w:pos="5496"/>
+                <w:tab w:val="left" w:pos="6412"/>
+                <w:tab w:val="left" w:pos="7328"/>
+                <w:tab w:val="left" w:pos="8244"/>
+                <w:tab w:val="left" w:pos="9160"/>
+                <w:tab w:val="left" w:pos="10076"/>
+                <w:tab w:val="left" w:pos="10992"/>
+                <w:tab w:val="left" w:pos="11908"/>
+                <w:tab w:val="left" w:pos="12824"/>
+                <w:tab w:val="left" w:pos="13740"/>
+                <w:tab w:val="left" w:pos="14656"/>
+              </w:tabs>
+              <w:spacing w:line="240" w:lineRule="auto"/>
+              <w:ind w:firstLine="0"/>
+              <w:contextualSpacing w:val="0"/>
+              <w:jc w:val="left"/>
+              <w:rPr>
+                <w:rFonts w:ascii="Courier New" w:eastAsia="Times New Roman" w:hAnsi="Courier New" w:cs="Courier New"/>
+                <w:color w:val="000000"/>
+                <w:sz w:val="24"/>
+                <w:szCs w:val="24"/>
+                <w:lang w:val="en-US" w:eastAsia="ru-RU"/>
+              </w:rPr>
+            </w:pPr>
+            <w:r>
+              <w:rPr>
+                <w:rFonts w:ascii="Courier New" w:eastAsia="Times New Roman" w:hAnsi="Courier New" w:cs="Courier New"/>
+                <w:color w:val="000000"/>
+                <w:sz w:val="24"/>
+                <w:szCs w:val="24"/>
+                <w:lang w:val="en-US" w:eastAsia="ru-RU"/>
+              </w:rPr>
+              <w:t xml:space="preserve">            C[N] = walk(w, p)</w:t>
+            </w:r>
+          </w:p>
+          <w:p>
+            <w:pPr>
+              <w:tabs>
+                <w:tab w:val="clear" w:pos="8505"/>
+                <w:tab w:val="left" w:pos="916"/>
+                <w:tab w:val="left" w:pos="1832"/>
+                <w:tab w:val="left" w:pos="2748"/>
+                <w:tab w:val="left" w:pos="3664"/>
+                <w:tab w:val="left" w:pos="4580"/>
+                <w:tab w:val="left" w:pos="5496"/>
+                <w:tab w:val="left" w:pos="6412"/>
+                <w:tab w:val="left" w:pos="7328"/>
+                <w:tab w:val="left" w:pos="8244"/>
+                <w:tab w:val="left" w:pos="9160"/>
+                <w:tab w:val="left" w:pos="10076"/>
+                <w:tab w:val="left" w:pos="10992"/>
+                <w:tab w:val="left" w:pos="11908"/>
+                <w:tab w:val="left" w:pos="12824"/>
+                <w:tab w:val="left" w:pos="13740"/>
+                <w:tab w:val="left" w:pos="14656"/>
+              </w:tabs>
+              <w:spacing w:line="240" w:lineRule="auto"/>
+              <w:ind w:firstLine="0"/>
+              <w:contextualSpacing w:val="0"/>
+              <w:jc w:val="left"/>
+              <w:rPr>
+                <w:rFonts w:ascii="Courier New" w:eastAsia="Times New Roman" w:hAnsi="Courier New" w:cs="Courier New"/>
+                <w:color w:val="000000"/>
+                <w:sz w:val="24"/>
+                <w:szCs w:val="24"/>
+                <w:lang w:val="en-US" w:eastAsia="ru-RU"/>
+              </w:rPr>
+            </w:pPr>
+            <w:r>
+              <w:rPr>
+                <w:rFonts w:ascii="Courier New" w:eastAsia="Times New Roman" w:hAnsi="Courier New" w:cs="Courier New"/>
+                <w:color w:val="000000"/>
+                <w:sz w:val="24"/>
+                <w:szCs w:val="24"/>
+                <w:lang w:val="en-US" w:eastAsia="ru-RU"/>
+              </w:rPr>
+              <w:t xml:space="preserve">            N = N + 1</w:t>
+            </w:r>
+          </w:p>
+          <w:p>
+            <w:pPr>
+              <w:tabs>
+                <w:tab w:val="clear" w:pos="8505"/>
+                <w:tab w:val="left" w:pos="916"/>
+                <w:tab w:val="left" w:pos="1832"/>
+                <w:tab w:val="left" w:pos="2748"/>
+                <w:tab w:val="left" w:pos="3664"/>
+                <w:tab w:val="left" w:pos="4580"/>
+                <w:tab w:val="left" w:pos="5496"/>
+                <w:tab w:val="left" w:pos="6412"/>
+                <w:tab w:val="left" w:pos="7328"/>
+                <w:tab w:val="left" w:pos="8244"/>
+                <w:tab w:val="left" w:pos="9160"/>
+                <w:tab w:val="left" w:pos="10076"/>
+                <w:tab w:val="left" w:pos="10992"/>
+                <w:tab w:val="left" w:pos="11908"/>
+                <w:tab w:val="left" w:pos="12824"/>
+                <w:tab w:val="left" w:pos="13740"/>
+                <w:tab w:val="left" w:pos="14656"/>
+              </w:tabs>
+              <w:spacing w:line="240" w:lineRule="auto"/>
+              <w:ind w:firstLine="0"/>
+              <w:contextualSpacing w:val="0"/>
+              <w:jc w:val="left"/>
+              <w:rPr>
+                <w:rFonts w:ascii="Courier New" w:eastAsia="Times New Roman" w:hAnsi="Courier New" w:cs="Courier New"/>
+                <w:color w:val="000000"/>
+                <w:sz w:val="24"/>
+                <w:szCs w:val="24"/>
+                <w:lang w:val="en-US" w:eastAsia="ru-RU"/>
+              </w:rPr>
+            </w:pPr>
+          </w:p>
+          <w:p>
+            <w:pPr>
+              <w:tabs>
+                <w:tab w:val="clear" w:pos="8505"/>
+                <w:tab w:val="left" w:pos="916"/>
+                <w:tab w:val="left" w:pos="1832"/>
+                <w:tab w:val="left" w:pos="2748"/>
+                <w:tab w:val="left" w:pos="3664"/>
+                <w:tab w:val="left" w:pos="4580"/>
+                <w:tab w:val="left" w:pos="5496"/>
+                <w:tab w:val="left" w:pos="6412"/>
+                <w:tab w:val="left" w:pos="7328"/>
+                <w:tab w:val="left" w:pos="8244"/>
+                <w:tab w:val="left" w:pos="9160"/>
+                <w:tab w:val="left" w:pos="10076"/>
+                <w:tab w:val="left" w:pos="10992"/>
+                <w:tab w:val="left" w:pos="11908"/>
+                <w:tab w:val="left" w:pos="12824"/>
+                <w:tab w:val="left" w:pos="13740"/>
+                <w:tab w:val="left" w:pos="14656"/>
+              </w:tabs>
+              <w:spacing w:line="240" w:lineRule="auto"/>
+              <w:ind w:firstLine="0"/>
+              <w:contextualSpacing w:val="0"/>
+              <w:jc w:val="left"/>
+              <w:rPr>
+                <w:rFonts w:ascii="Courier New" w:eastAsia="Times New Roman" w:hAnsi="Courier New" w:cs="Courier New"/>
+                <w:color w:val="000000"/>
+                <w:sz w:val="24"/>
+                <w:szCs w:val="24"/>
+                <w:lang w:eastAsia="ru-RU"/>
+              </w:rPr>
+            </w:pPr>
+            <w:r>
+              <w:rPr>
+                <w:rFonts w:ascii="Courier New" w:eastAsia="Times New Roman" w:hAnsi="Courier New" w:cs="Courier New"/>
+                <w:color w:val="000000"/>
+                <w:sz w:val="24"/>
+                <w:szCs w:val="24"/>
+                <w:lang w:val="en-US" w:eastAsia="ru-RU"/>
+              </w:rPr>
+              <w:t xml:space="preserve">    </w:t>
+            </w:r>
+            <w:r>
+              <w:rPr>
+                <w:rFonts w:ascii="Courier New" w:eastAsia="Times New Roman" w:hAnsi="Courier New" w:cs="Courier New"/>
+                <w:color w:val="3F7F59"/>
+                <w:sz w:val="24"/>
+                <w:szCs w:val="24"/>
+                <w:lang w:eastAsia="ru-RU"/>
+              </w:rPr>
+              <w:t># строим пересечение множе</w:t>
+            </w:r>
+            <w:proofErr w:type="gramStart"/>
+            <w:r>
+              <w:rPr>
+                <w:rFonts w:ascii="Courier New" w:eastAsia="Times New Roman" w:hAnsi="Courier New" w:cs="Courier New"/>
+                <w:color w:val="3F7F59"/>
+                <w:sz w:val="24"/>
+                <w:szCs w:val="24"/>
+                <w:lang w:eastAsia="ru-RU"/>
+              </w:rPr>
+              <w:t>ств бл</w:t>
+            </w:r>
+            <w:proofErr w:type="gramEnd"/>
+            <w:r>
+              <w:rPr>
+                <w:rFonts w:ascii="Courier New" w:eastAsia="Times New Roman" w:hAnsi="Courier New" w:cs="Courier New"/>
+                <w:color w:val="3F7F59"/>
+                <w:sz w:val="24"/>
+                <w:szCs w:val="24"/>
+                <w:lang w:eastAsia="ru-RU"/>
+              </w:rPr>
+              <w:t>оков, которые</w:t>
+            </w:r>
+          </w:p>
+          <w:p>
+            <w:pPr>
+              <w:tabs>
+                <w:tab w:val="clear" w:pos="8505"/>
+                <w:tab w:val="left" w:pos="916"/>
+                <w:tab w:val="left" w:pos="1832"/>
+                <w:tab w:val="left" w:pos="2748"/>
+                <w:tab w:val="left" w:pos="3664"/>
+                <w:tab w:val="left" w:pos="4580"/>
+                <w:tab w:val="left" w:pos="5496"/>
+                <w:tab w:val="left" w:pos="6412"/>
+                <w:tab w:val="left" w:pos="7328"/>
+                <w:tab w:val="left" w:pos="8244"/>
+                <w:tab w:val="left" w:pos="9160"/>
+                <w:tab w:val="left" w:pos="10076"/>
+                <w:tab w:val="left" w:pos="10992"/>
+                <w:tab w:val="left" w:pos="11908"/>
+                <w:tab w:val="left" w:pos="12824"/>
+                <w:tab w:val="left" w:pos="13740"/>
+                <w:tab w:val="left" w:pos="14656"/>
+              </w:tabs>
+              <w:spacing w:line="240" w:lineRule="auto"/>
+              <w:ind w:firstLine="0"/>
+              <w:contextualSpacing w:val="0"/>
+              <w:jc w:val="left"/>
+              <w:rPr>
+                <w:rFonts w:ascii="Courier New" w:eastAsia="Times New Roman" w:hAnsi="Courier New" w:cs="Courier New"/>
+                <w:color w:val="000000"/>
+                <w:sz w:val="24"/>
+                <w:szCs w:val="24"/>
+                <w:lang w:eastAsia="ru-RU"/>
+              </w:rPr>
+            </w:pPr>
+            <w:r>
+              <w:rPr>
+                <w:rFonts w:ascii="Courier New" w:eastAsia="Times New Roman" w:hAnsi="Courier New" w:cs="Courier New"/>
+                <w:color w:val="000000"/>
+                <w:sz w:val="24"/>
+                <w:szCs w:val="24"/>
+                <w:lang w:eastAsia="ru-RU"/>
+              </w:rPr>
+              <w:t xml:space="preserve">    </w:t>
+            </w:r>
+            <w:r>
+              <w:rPr>
+                <w:rFonts w:ascii="Courier New" w:eastAsia="Times New Roman" w:hAnsi="Courier New" w:cs="Courier New"/>
+                <w:color w:val="3F7F59"/>
+                <w:sz w:val="24"/>
+                <w:szCs w:val="24"/>
+                <w:lang w:eastAsia="ru-RU"/>
+              </w:rPr>
+              <w:t xml:space="preserve"># встречаются в путях, проходящих через </w:t>
+            </w:r>
+            <w:proofErr w:type="spellStart"/>
+            <w:r>
+              <w:rPr>
+                <w:rFonts w:ascii="Courier New" w:eastAsia="Times New Roman" w:hAnsi="Courier New" w:cs="Courier New"/>
+                <w:color w:val="3F7F59"/>
+                <w:sz w:val="24"/>
+                <w:szCs w:val="24"/>
+                <w:lang w:eastAsia="ru-RU"/>
+              </w:rPr>
+              <w:t>v</w:t>
+            </w:r>
+            <w:proofErr w:type="spellEnd"/>
+          </w:p>
+          <w:p>
+            <w:pPr>
+              <w:tabs>
+                <w:tab w:val="clear" w:pos="8505"/>
+                <w:tab w:val="left" w:pos="916"/>
+                <w:tab w:val="left" w:pos="1832"/>
+                <w:tab w:val="left" w:pos="2748"/>
+                <w:tab w:val="left" w:pos="3664"/>
+                <w:tab w:val="left" w:pos="4580"/>
+                <w:tab w:val="left" w:pos="5496"/>
+                <w:tab w:val="left" w:pos="6412"/>
+                <w:tab w:val="left" w:pos="7328"/>
+                <w:tab w:val="left" w:pos="8244"/>
+                <w:tab w:val="left" w:pos="9160"/>
+                <w:tab w:val="left" w:pos="10076"/>
+                <w:tab w:val="left" w:pos="10992"/>
+                <w:tab w:val="left" w:pos="11908"/>
+                <w:tab w:val="left" w:pos="12824"/>
+                <w:tab w:val="left" w:pos="13740"/>
+                <w:tab w:val="left" w:pos="14656"/>
+              </w:tabs>
+              <w:spacing w:line="240" w:lineRule="auto"/>
+              <w:ind w:firstLine="0"/>
+              <w:contextualSpacing w:val="0"/>
+              <w:jc w:val="left"/>
+              <w:rPr>
+                <w:rFonts w:ascii="Courier New" w:eastAsia="Times New Roman" w:hAnsi="Courier New" w:cs="Courier New"/>
+                <w:color w:val="000000"/>
+                <w:sz w:val="24"/>
+                <w:szCs w:val="24"/>
+                <w:lang w:val="en-US" w:eastAsia="ru-RU"/>
+              </w:rPr>
+            </w:pPr>
+            <w:r>
+              <w:rPr>
+                <w:rFonts w:ascii="Courier New" w:eastAsia="Times New Roman" w:hAnsi="Courier New" w:cs="Courier New"/>
+                <w:color w:val="000000"/>
+                <w:sz w:val="24"/>
+                <w:szCs w:val="24"/>
+                <w:lang w:eastAsia="ru-RU"/>
+              </w:rPr>
+              <w:t xml:space="preserve">    </w:t>
+            </w:r>
+            <w:r>
+              <w:rPr>
+                <w:rFonts w:ascii="Courier New" w:eastAsia="Times New Roman" w:hAnsi="Courier New" w:cs="Courier New"/>
+                <w:color w:val="000000"/>
+                <w:sz w:val="24"/>
+                <w:szCs w:val="24"/>
+                <w:lang w:val="en-US" w:eastAsia="ru-RU"/>
+              </w:rPr>
+              <w:t>core =  C[0]</w:t>
+            </w:r>
+          </w:p>
+          <w:p>
+            <w:pPr>
+              <w:tabs>
+                <w:tab w:val="clear" w:pos="8505"/>
+                <w:tab w:val="left" w:pos="916"/>
+                <w:tab w:val="left" w:pos="1832"/>
+                <w:tab w:val="left" w:pos="2748"/>
+                <w:tab w:val="left" w:pos="3664"/>
+                <w:tab w:val="left" w:pos="4580"/>
+                <w:tab w:val="left" w:pos="5496"/>
+                <w:tab w:val="left" w:pos="6412"/>
+                <w:tab w:val="left" w:pos="7328"/>
+                <w:tab w:val="left" w:pos="8244"/>
+                <w:tab w:val="left" w:pos="9160"/>
+                <w:tab w:val="left" w:pos="10076"/>
+                <w:tab w:val="left" w:pos="10992"/>
+                <w:tab w:val="left" w:pos="11908"/>
+                <w:tab w:val="left" w:pos="12824"/>
+                <w:tab w:val="left" w:pos="13740"/>
+                <w:tab w:val="left" w:pos="14656"/>
+              </w:tabs>
+              <w:spacing w:line="240" w:lineRule="auto"/>
+              <w:ind w:firstLine="0"/>
+              <w:contextualSpacing w:val="0"/>
+              <w:jc w:val="left"/>
+              <w:rPr>
+                <w:rFonts w:ascii="Courier New" w:eastAsia="Times New Roman" w:hAnsi="Courier New" w:cs="Courier New"/>
+                <w:color w:val="000000"/>
+                <w:sz w:val="24"/>
+                <w:szCs w:val="24"/>
+                <w:lang w:val="en-US" w:eastAsia="ru-RU"/>
+              </w:rPr>
+            </w:pPr>
+            <w:r>
+              <w:rPr>
+                <w:rFonts w:ascii="Courier New" w:eastAsia="Times New Roman" w:hAnsi="Courier New" w:cs="Courier New"/>
+                <w:color w:val="000000"/>
+                <w:sz w:val="24"/>
+                <w:szCs w:val="24"/>
+                <w:lang w:val="en-US" w:eastAsia="ru-RU"/>
+              </w:rPr>
+              <w:t xml:space="preserve">    </w:t>
+            </w:r>
+            <w:r>
+              <w:rPr>
+                <w:rFonts w:ascii="Courier New" w:eastAsia="Times New Roman" w:hAnsi="Courier New" w:cs="Courier New"/>
+                <w:b/>
+                <w:bCs/>
+                <w:color w:val="7F0055"/>
+                <w:sz w:val="24"/>
+                <w:szCs w:val="24"/>
+                <w:lang w:val="en-US" w:eastAsia="ru-RU"/>
+              </w:rPr>
+              <w:t>for</w:t>
+            </w:r>
+            <w:r>
+              <w:rPr>
+                <w:rFonts w:ascii="Courier New" w:eastAsia="Times New Roman" w:hAnsi="Courier New" w:cs="Courier New"/>
+                <w:color w:val="000000"/>
+                <w:sz w:val="24"/>
+                <w:szCs w:val="24"/>
+                <w:lang w:val="en-US" w:eastAsia="ru-RU"/>
+              </w:rPr>
+              <w:t xml:space="preserve"> I = 0 to N:</w:t>
+            </w:r>
+          </w:p>
+          <w:p>
+            <w:pPr>
+              <w:tabs>
+                <w:tab w:val="clear" w:pos="8505"/>
+                <w:tab w:val="left" w:pos="916"/>
+                <w:tab w:val="left" w:pos="1832"/>
+                <w:tab w:val="left" w:pos="2748"/>
+                <w:tab w:val="left" w:pos="3664"/>
+                <w:tab w:val="left" w:pos="4580"/>
+                <w:tab w:val="left" w:pos="5496"/>
+                <w:tab w:val="left" w:pos="6412"/>
+                <w:tab w:val="left" w:pos="7328"/>
+                <w:tab w:val="left" w:pos="8244"/>
+                <w:tab w:val="left" w:pos="9160"/>
+                <w:tab w:val="left" w:pos="10076"/>
+                <w:tab w:val="left" w:pos="10992"/>
+                <w:tab w:val="left" w:pos="11908"/>
+                <w:tab w:val="left" w:pos="12824"/>
+                <w:tab w:val="left" w:pos="13740"/>
+                <w:tab w:val="left" w:pos="14656"/>
+              </w:tabs>
+              <w:spacing w:line="240" w:lineRule="auto"/>
+              <w:ind w:firstLine="0"/>
+              <w:contextualSpacing w:val="0"/>
+              <w:jc w:val="left"/>
+              <w:rPr>
+                <w:rFonts w:ascii="Courier New" w:eastAsia="Times New Roman" w:hAnsi="Courier New" w:cs="Courier New"/>
+                <w:color w:val="000000"/>
+                <w:sz w:val="24"/>
+                <w:szCs w:val="24"/>
+                <w:lang w:val="en-US" w:eastAsia="ru-RU"/>
+              </w:rPr>
+            </w:pPr>
+            <w:r>
+              <w:rPr>
+                <w:rFonts w:ascii="Courier New" w:eastAsia="Times New Roman" w:hAnsi="Courier New" w:cs="Courier New"/>
+                <w:color w:val="000000"/>
+                <w:sz w:val="24"/>
+                <w:szCs w:val="24"/>
+                <w:lang w:val="en-US" w:eastAsia="ru-RU"/>
+              </w:rPr>
+              <w:t xml:space="preserve">        </w:t>
+            </w:r>
+            <w:r>
+              <w:rPr>
+                <w:rFonts w:ascii="Courier New" w:eastAsia="Times New Roman" w:hAnsi="Courier New" w:cs="Courier New"/>
+                <w:b/>
+                <w:bCs/>
+                <w:color w:val="7F0055"/>
+                <w:sz w:val="24"/>
+                <w:szCs w:val="24"/>
+                <w:lang w:val="en-US" w:eastAsia="ru-RU"/>
+              </w:rPr>
+              <w:t>if</w:t>
+            </w:r>
+            <w:r>
+              <w:rPr>
+                <w:rFonts w:ascii="Courier New" w:eastAsia="Times New Roman" w:hAnsi="Courier New" w:cs="Courier New"/>
+                <w:color w:val="000000"/>
+                <w:sz w:val="24"/>
+                <w:szCs w:val="24"/>
+                <w:lang w:val="en-US" w:eastAsia="ru-RU"/>
+              </w:rPr>
+              <w:t xml:space="preserve"> core </w:t>
+            </w:r>
+            <w:r>
+              <w:rPr>
+                <w:rFonts w:ascii="Courier New" w:eastAsia="Times New Roman" w:hAnsi="Courier New" w:cs="Courier New"/>
+                <w:b/>
+                <w:bCs/>
+                <w:color w:val="7F0055"/>
+                <w:sz w:val="24"/>
+                <w:szCs w:val="24"/>
+                <w:lang w:val="en-US" w:eastAsia="ru-RU"/>
+              </w:rPr>
+              <w:t>is</w:t>
+            </w:r>
+            <w:r>
+              <w:rPr>
+                <w:rFonts w:ascii="Courier New" w:eastAsia="Times New Roman" w:hAnsi="Courier New" w:cs="Courier New"/>
+                <w:color w:val="000000"/>
+                <w:sz w:val="24"/>
+                <w:szCs w:val="24"/>
+                <w:lang w:val="en-US" w:eastAsia="ru-RU"/>
+              </w:rPr>
+              <w:t xml:space="preserve"> empty:</w:t>
+            </w:r>
+          </w:p>
+          <w:p>
+            <w:pPr>
+              <w:tabs>
+                <w:tab w:val="clear" w:pos="8505"/>
+                <w:tab w:val="left" w:pos="916"/>
+                <w:tab w:val="left" w:pos="1832"/>
+                <w:tab w:val="left" w:pos="2748"/>
+                <w:tab w:val="left" w:pos="3664"/>
+                <w:tab w:val="left" w:pos="4580"/>
+                <w:tab w:val="left" w:pos="5496"/>
+                <w:tab w:val="left" w:pos="6412"/>
+                <w:tab w:val="left" w:pos="7328"/>
+                <w:tab w:val="left" w:pos="8244"/>
+                <w:tab w:val="left" w:pos="9160"/>
+                <w:tab w:val="left" w:pos="10076"/>
+                <w:tab w:val="left" w:pos="10992"/>
+                <w:tab w:val="left" w:pos="11908"/>
+                <w:tab w:val="left" w:pos="12824"/>
+                <w:tab w:val="left" w:pos="13740"/>
+                <w:tab w:val="left" w:pos="14656"/>
+              </w:tabs>
+              <w:spacing w:line="240" w:lineRule="auto"/>
+              <w:ind w:firstLine="0"/>
+              <w:contextualSpacing w:val="0"/>
+              <w:jc w:val="left"/>
+              <w:rPr>
+                <w:rFonts w:ascii="Courier New" w:eastAsia="Times New Roman" w:hAnsi="Courier New" w:cs="Courier New"/>
+                <w:color w:val="000000"/>
+                <w:sz w:val="24"/>
+                <w:szCs w:val="24"/>
+                <w:lang w:val="en-US" w:eastAsia="ru-RU"/>
+              </w:rPr>
+            </w:pPr>
+            <w:r>
+              <w:rPr>
+                <w:rFonts w:ascii="Courier New" w:eastAsia="Times New Roman" w:hAnsi="Courier New" w:cs="Courier New"/>
+                <w:color w:val="000000"/>
+                <w:sz w:val="24"/>
+                <w:szCs w:val="24"/>
+                <w:lang w:val="en-US" w:eastAsia="ru-RU"/>
+              </w:rPr>
+              <w:t xml:space="preserve">            </w:t>
+            </w:r>
+            <w:r>
+              <w:rPr>
+                <w:rFonts w:ascii="Courier New" w:eastAsia="Times New Roman" w:hAnsi="Courier New" w:cs="Courier New"/>
+                <w:b/>
+                <w:bCs/>
+                <w:color w:val="7F0055"/>
+                <w:sz w:val="24"/>
+                <w:szCs w:val="24"/>
+                <w:lang w:val="en-US" w:eastAsia="ru-RU"/>
+              </w:rPr>
+              <w:t>break</w:t>
+            </w:r>
+          </w:p>
+          <w:p>
+            <w:pPr>
+              <w:tabs>
+                <w:tab w:val="clear" w:pos="8505"/>
+                <w:tab w:val="left" w:pos="916"/>
+                <w:tab w:val="left" w:pos="1832"/>
+                <w:tab w:val="left" w:pos="2748"/>
+                <w:tab w:val="left" w:pos="3664"/>
+                <w:tab w:val="left" w:pos="4580"/>
+                <w:tab w:val="left" w:pos="5496"/>
+                <w:tab w:val="left" w:pos="6412"/>
+                <w:tab w:val="left" w:pos="7328"/>
+                <w:tab w:val="left" w:pos="8244"/>
+                <w:tab w:val="left" w:pos="9160"/>
+                <w:tab w:val="left" w:pos="10076"/>
+                <w:tab w:val="left" w:pos="10992"/>
+                <w:tab w:val="left" w:pos="11908"/>
+                <w:tab w:val="left" w:pos="12824"/>
+                <w:tab w:val="left" w:pos="13740"/>
+                <w:tab w:val="left" w:pos="14656"/>
+              </w:tabs>
+              <w:spacing w:line="240" w:lineRule="auto"/>
+              <w:ind w:firstLine="0"/>
+              <w:contextualSpacing w:val="0"/>
+              <w:jc w:val="left"/>
+              <w:rPr>
+                <w:rFonts w:ascii="Courier New" w:eastAsia="Times New Roman" w:hAnsi="Courier New" w:cs="Courier New"/>
+                <w:color w:val="000000"/>
+                <w:sz w:val="24"/>
+                <w:szCs w:val="24"/>
+                <w:lang w:val="en-US" w:eastAsia="ru-RU"/>
+              </w:rPr>
+            </w:pPr>
+            <w:r>
+              <w:rPr>
+                <w:rFonts w:ascii="Courier New" w:eastAsia="Times New Roman" w:hAnsi="Courier New" w:cs="Courier New"/>
+                <w:color w:val="000000"/>
+                <w:sz w:val="24"/>
+                <w:szCs w:val="24"/>
+                <w:lang w:val="en-US" w:eastAsia="ru-RU"/>
+              </w:rPr>
+              <w:t xml:space="preserve">        core = intersect(core, S[I])</w:t>
+            </w:r>
+          </w:p>
+          <w:p>
+            <w:pPr>
+              <w:tabs>
+                <w:tab w:val="clear" w:pos="8505"/>
+                <w:tab w:val="left" w:pos="916"/>
+                <w:tab w:val="left" w:pos="1832"/>
+                <w:tab w:val="left" w:pos="2748"/>
+                <w:tab w:val="left" w:pos="3664"/>
+                <w:tab w:val="left" w:pos="4580"/>
+                <w:tab w:val="left" w:pos="5496"/>
+                <w:tab w:val="left" w:pos="6412"/>
+                <w:tab w:val="left" w:pos="7328"/>
+                <w:tab w:val="left" w:pos="8244"/>
+                <w:tab w:val="left" w:pos="9160"/>
+                <w:tab w:val="left" w:pos="10076"/>
+                <w:tab w:val="left" w:pos="10992"/>
+                <w:tab w:val="left" w:pos="11908"/>
+                <w:tab w:val="left" w:pos="12824"/>
+                <w:tab w:val="left" w:pos="13740"/>
+                <w:tab w:val="left" w:pos="14656"/>
+              </w:tabs>
+              <w:spacing w:line="240" w:lineRule="auto"/>
+              <w:ind w:firstLine="0"/>
+              <w:contextualSpacing w:val="0"/>
+              <w:jc w:val="left"/>
+              <w:rPr>
+                <w:rFonts w:ascii="Courier New" w:eastAsia="Times New Roman" w:hAnsi="Courier New" w:cs="Courier New"/>
+                <w:color w:val="000000"/>
+                <w:sz w:val="24"/>
+                <w:szCs w:val="24"/>
+                <w:lang w:val="en-US" w:eastAsia="ru-RU"/>
+              </w:rPr>
+            </w:pPr>
+          </w:p>
+          <w:p>
+            <w:pPr>
+              <w:tabs>
+                <w:tab w:val="clear" w:pos="8505"/>
+                <w:tab w:val="left" w:pos="916"/>
+                <w:tab w:val="left" w:pos="1832"/>
+                <w:tab w:val="left" w:pos="2748"/>
+                <w:tab w:val="left" w:pos="3664"/>
+                <w:tab w:val="left" w:pos="4580"/>
+                <w:tab w:val="left" w:pos="5496"/>
+                <w:tab w:val="left" w:pos="6412"/>
+                <w:tab w:val="left" w:pos="7328"/>
+                <w:tab w:val="left" w:pos="8244"/>
+                <w:tab w:val="left" w:pos="9160"/>
+                <w:tab w:val="left" w:pos="10076"/>
+                <w:tab w:val="left" w:pos="10992"/>
+                <w:tab w:val="left" w:pos="11908"/>
+                <w:tab w:val="left" w:pos="12824"/>
+                <w:tab w:val="left" w:pos="13740"/>
+                <w:tab w:val="left" w:pos="14656"/>
+              </w:tabs>
+              <w:spacing w:line="240" w:lineRule="auto"/>
+              <w:ind w:firstLine="0"/>
+              <w:contextualSpacing w:val="0"/>
+              <w:jc w:val="left"/>
+              <w:rPr>
+                <w:rFonts w:ascii="Courier New" w:eastAsia="Times New Roman" w:hAnsi="Courier New" w:cs="Courier New"/>
+                <w:color w:val="000000"/>
+                <w:sz w:val="24"/>
+                <w:szCs w:val="24"/>
+                <w:lang w:eastAsia="ru-RU"/>
+              </w:rPr>
+            </w:pPr>
+            <w:r>
+              <w:rPr>
+                <w:rFonts w:ascii="Courier New" w:eastAsia="Times New Roman" w:hAnsi="Courier New" w:cs="Courier New"/>
+                <w:color w:val="000000"/>
+                <w:sz w:val="24"/>
+                <w:szCs w:val="24"/>
+                <w:lang w:val="en-US" w:eastAsia="ru-RU"/>
+              </w:rPr>
+              <w:t xml:space="preserve">    </w:t>
+            </w:r>
+            <w:proofErr w:type="spellStart"/>
+            <w:r>
+              <w:rPr>
+                <w:rFonts w:ascii="Courier New" w:eastAsia="Times New Roman" w:hAnsi="Courier New" w:cs="Courier New"/>
+                <w:b/>
+                <w:bCs/>
+                <w:color w:val="7F0055"/>
+                <w:sz w:val="24"/>
+                <w:szCs w:val="24"/>
+                <w:lang w:eastAsia="ru-RU"/>
+              </w:rPr>
+              <w:t>return</w:t>
+            </w:r>
+            <w:proofErr w:type="spellEnd"/>
+            <w:r>
+              <w:rPr>
+                <w:rFonts w:ascii="Courier New" w:eastAsia="Times New Roman" w:hAnsi="Courier New" w:cs="Courier New"/>
+                <w:color w:val="000000"/>
+                <w:sz w:val="24"/>
+                <w:szCs w:val="24"/>
+                <w:lang w:eastAsia="ru-RU"/>
+              </w:rPr>
+              <w:t xml:space="preserve"> </w:t>
+            </w:r>
+            <w:proofErr w:type="spellStart"/>
+            <w:r>
+              <w:rPr>
+                <w:rFonts w:ascii="Courier New" w:eastAsia="Times New Roman" w:hAnsi="Courier New" w:cs="Courier New"/>
+                <w:color w:val="000000"/>
+                <w:sz w:val="24"/>
+                <w:szCs w:val="24"/>
+                <w:lang w:eastAsia="ru-RU"/>
+              </w:rPr>
+              <w:t>core</w:t>
+            </w:r>
+            <w:proofErr w:type="spellEnd"/>
+          </w:p>
+          <w:p>
+            <w:pPr>
+              <w:tabs>
+                <w:tab w:val="clear" w:pos="8505"/>
+                <w:tab w:val="left" w:pos="916"/>
+                <w:tab w:val="left" w:pos="1832"/>
+                <w:tab w:val="left" w:pos="2748"/>
+                <w:tab w:val="left" w:pos="3664"/>
+                <w:tab w:val="left" w:pos="4580"/>
+                <w:tab w:val="left" w:pos="5496"/>
+                <w:tab w:val="left" w:pos="6412"/>
+                <w:tab w:val="left" w:pos="7328"/>
+                <w:tab w:val="left" w:pos="8244"/>
+                <w:tab w:val="left" w:pos="9160"/>
+                <w:tab w:val="left" w:pos="10076"/>
+                <w:tab w:val="left" w:pos="10992"/>
+                <w:tab w:val="left" w:pos="11908"/>
+                <w:tab w:val="left" w:pos="12824"/>
+                <w:tab w:val="left" w:pos="13740"/>
+                <w:tab w:val="left" w:pos="14656"/>
+              </w:tabs>
+              <w:spacing w:line="240" w:lineRule="auto"/>
+              <w:ind w:firstLine="0"/>
+              <w:contextualSpacing w:val="0"/>
+              <w:jc w:val="left"/>
+              <w:rPr>
+                <w:rFonts w:ascii="Courier New" w:eastAsia="Times New Roman" w:hAnsi="Courier New" w:cs="Courier New"/>
+                <w:color w:val="000000"/>
+                <w:sz w:val="24"/>
+                <w:szCs w:val="24"/>
+                <w:lang w:eastAsia="ru-RU"/>
+              </w:rPr>
+            </w:pPr>
+          </w:p>
+          <w:p>
+            <w:pPr>
+              <w:tabs>
+                <w:tab w:val="clear" w:pos="8505"/>
+                <w:tab w:val="left" w:pos="916"/>
+                <w:tab w:val="left" w:pos="1832"/>
+                <w:tab w:val="left" w:pos="2748"/>
+                <w:tab w:val="left" w:pos="3664"/>
+                <w:tab w:val="left" w:pos="4580"/>
+                <w:tab w:val="left" w:pos="5496"/>
+                <w:tab w:val="left" w:pos="6412"/>
+                <w:tab w:val="left" w:pos="7328"/>
+                <w:tab w:val="left" w:pos="8244"/>
+                <w:tab w:val="left" w:pos="9160"/>
+                <w:tab w:val="left" w:pos="10076"/>
+                <w:tab w:val="left" w:pos="10992"/>
+                <w:tab w:val="left" w:pos="11908"/>
+                <w:tab w:val="left" w:pos="12824"/>
+                <w:tab w:val="left" w:pos="13740"/>
+                <w:tab w:val="left" w:pos="14656"/>
+              </w:tabs>
+              <w:spacing w:line="240" w:lineRule="auto"/>
+              <w:ind w:firstLine="0"/>
+              <w:contextualSpacing w:val="0"/>
+              <w:jc w:val="left"/>
+              <w:rPr>
+                <w:rFonts w:ascii="Courier New" w:eastAsia="Times New Roman" w:hAnsi="Courier New" w:cs="Courier New"/>
+                <w:color w:val="000000"/>
+                <w:sz w:val="24"/>
+                <w:szCs w:val="24"/>
+                <w:lang w:eastAsia="ru-RU"/>
+              </w:rPr>
+            </w:pPr>
+            <w:proofErr w:type="spellStart"/>
+            <w:r>
+              <w:rPr>
+                <w:rFonts w:ascii="Courier New" w:eastAsia="Times New Roman" w:hAnsi="Courier New" w:cs="Courier New"/>
+                <w:color w:val="000000"/>
+                <w:sz w:val="24"/>
+                <w:szCs w:val="24"/>
+                <w:lang w:eastAsia="ru-RU"/>
+              </w:rPr>
+              <w:t>entry</w:t>
+            </w:r>
+            <w:proofErr w:type="spellEnd"/>
+            <w:r>
+              <w:rPr>
+                <w:rFonts w:ascii="Courier New" w:eastAsia="Times New Roman" w:hAnsi="Courier New" w:cs="Courier New"/>
+                <w:color w:val="000000"/>
+                <w:sz w:val="24"/>
+                <w:szCs w:val="24"/>
+                <w:lang w:eastAsia="ru-RU"/>
+              </w:rPr>
+              <w:t xml:space="preserve"> = &lt;начальный базовый блок функции&gt;</w:t>
+            </w:r>
+          </w:p>
+          <w:p>
+            <w:pPr>
+              <w:tabs>
+                <w:tab w:val="clear" w:pos="8505"/>
+                <w:tab w:val="left" w:pos="916"/>
+                <w:tab w:val="left" w:pos="1832"/>
+                <w:tab w:val="left" w:pos="2748"/>
+                <w:tab w:val="left" w:pos="3664"/>
+                <w:tab w:val="left" w:pos="4580"/>
+                <w:tab w:val="left" w:pos="5496"/>
+                <w:tab w:val="left" w:pos="6412"/>
+                <w:tab w:val="left" w:pos="7328"/>
+                <w:tab w:val="left" w:pos="8244"/>
+                <w:tab w:val="left" w:pos="9160"/>
+                <w:tab w:val="left" w:pos="10076"/>
+                <w:tab w:val="left" w:pos="10992"/>
+                <w:tab w:val="left" w:pos="11908"/>
+                <w:tab w:val="left" w:pos="12824"/>
+                <w:tab w:val="left" w:pos="13740"/>
+                <w:tab w:val="left" w:pos="14656"/>
+              </w:tabs>
+              <w:spacing w:line="240" w:lineRule="auto"/>
+              <w:ind w:firstLine="0"/>
+              <w:contextualSpacing w:val="0"/>
+              <w:jc w:val="left"/>
+              <w:rPr>
+                <w:rFonts w:ascii="Courier New" w:eastAsia="Times New Roman" w:hAnsi="Courier New" w:cs="Courier New"/>
+                <w:color w:val="000000"/>
+                <w:sz w:val="24"/>
+                <w:szCs w:val="24"/>
+                <w:lang w:eastAsia="ru-RU"/>
+              </w:rPr>
+            </w:pPr>
+            <w:proofErr w:type="spellStart"/>
+            <w:r>
+              <w:rPr>
+                <w:rFonts w:ascii="Courier New" w:eastAsia="Times New Roman" w:hAnsi="Courier New" w:cs="Courier New"/>
+                <w:color w:val="000000"/>
+                <w:sz w:val="24"/>
+                <w:szCs w:val="24"/>
+                <w:lang w:eastAsia="ru-RU"/>
+              </w:rPr>
+              <w:t>core</w:t>
+            </w:r>
+            <w:proofErr w:type="spellEnd"/>
+            <w:r>
+              <w:rPr>
+                <w:rFonts w:ascii="Courier New" w:eastAsia="Times New Roman" w:hAnsi="Courier New" w:cs="Courier New"/>
+                <w:color w:val="000000"/>
+                <w:sz w:val="24"/>
+                <w:szCs w:val="24"/>
+                <w:lang w:eastAsia="ru-RU"/>
+              </w:rPr>
+              <w:t xml:space="preserve"> = </w:t>
+            </w:r>
+            <w:proofErr w:type="spellStart"/>
+            <w:r>
+              <w:rPr>
+                <w:rFonts w:ascii="Courier New" w:eastAsia="Times New Roman" w:hAnsi="Courier New" w:cs="Courier New"/>
+                <w:color w:val="000000"/>
+                <w:sz w:val="24"/>
+                <w:szCs w:val="24"/>
+                <w:lang w:eastAsia="ru-RU"/>
+              </w:rPr>
+              <w:t>walk</w:t>
+            </w:r>
+            <w:proofErr w:type="spellEnd"/>
+            <w:r>
+              <w:rPr>
+                <w:rFonts w:ascii="Courier New" w:eastAsia="Times New Roman" w:hAnsi="Courier New" w:cs="Courier New"/>
+                <w:color w:val="000000"/>
+                <w:sz w:val="24"/>
+                <w:szCs w:val="24"/>
+                <w:lang w:eastAsia="ru-RU"/>
+              </w:rPr>
+              <w:t>(</w:t>
+            </w:r>
+            <w:proofErr w:type="spellStart"/>
+            <w:r>
+              <w:rPr>
+                <w:rFonts w:ascii="Courier New" w:eastAsia="Times New Roman" w:hAnsi="Courier New" w:cs="Courier New"/>
+                <w:color w:val="000000"/>
+                <w:sz w:val="24"/>
+                <w:szCs w:val="24"/>
+                <w:lang w:eastAsia="ru-RU"/>
+              </w:rPr>
+              <w:t>entry</w:t>
+            </w:r>
+            <w:proofErr w:type="spellEnd"/>
+            <w:r>
+              <w:rPr>
+                <w:rFonts w:ascii="Courier New" w:eastAsia="Times New Roman" w:hAnsi="Courier New" w:cs="Courier New"/>
+                <w:color w:val="000000"/>
+                <w:sz w:val="24"/>
+                <w:szCs w:val="24"/>
+                <w:lang w:eastAsia="ru-RU"/>
+              </w:rPr>
+              <w:t>, [])</w:t>
+            </w:r>
+          </w:p>
+          <w:p>
+            <w:pPr>
+              <w:keepNext/>
+              <w:ind w:firstLine="0"/>
+              <w:rPr>
+                <w:rFonts w:eastAsiaTheme="minorEastAsia"/>
+                <w:lang w:val="en-US"/>
+              </w:rPr>
+            </w:pPr>
+          </w:p>
+        </w:tc>
+      </w:tr>
+    </w:tbl>
+    <w:p>
+      <w:pPr>
+        <w:jc w:val="center"/>
+      </w:pPr>
+      <w:bookmarkStart w:id="9" w:name="_Ref388441811"/>
+      <w:r>
+        <w:t xml:space="preserve">Листинг </w:t>
+      </w:r>
+      <w:fldSimple w:instr=" SEQ Листинг \* ARABIC ">
+        <w:r>
+          <w:rPr>
+            <w:noProof/>
+          </w:rPr>
+          <w:t>3</w:t>
+        </w:r>
+      </w:fldSimple>
+      <w:r>
+        <w:t>. Алгоритм определения ядра функции</w:t>
+      </w:r>
+      <w:bookmarkEnd w:id="9"/>
+    </w:p>
+    <w:p>
+      <w:pPr>
+        <w:rPr>
+          <w:rFonts w:eastAsiaTheme="minorEastAsia"/>
+        </w:rPr>
+      </w:pPr>
+    </w:p>
+    <w:p>
+      <w:pPr>
+        <w:pStyle w:val="1"/>
+      </w:pPr>
+      <w:r>
+        <w:t>Формирование таблиц защищенного доступа</w:t>
+      </w:r>
+    </w:p>
+    <w:p>
+      <w:proofErr w:type="spellStart"/>
+      <w:r>
+        <w:t>Бла-бла</w:t>
+      </w:r>
+      <w:proofErr w:type="spellEnd"/>
+    </w:p>
+    <w:p>
+      <w:pPr>
+        <w:pStyle w:val="1"/>
+      </w:pPr>
+      <w:r>
+        <w:t>Определение мест возможного возникновения гонок</w:t>
+      </w:r>
+    </w:p>
+    <w:p>
+      <w:proofErr w:type="spellStart"/>
+      <w:r>
+        <w:t>Бла-Бла</w:t>
+      </w:r>
+      <w:proofErr w:type="spellEnd"/>
+    </w:p>
+    <w:p>
+      <w:pPr>
+        <w:pStyle w:val="1"/>
+      </w:pPr>
+      <w:r>
+        <w:t>Заключение</w:t>
+      </w:r>
+    </w:p>
+    <w:p>
+      <w:proofErr w:type="spellStart"/>
+      <w:r>
+        <w:t>Бла-Бла</w:t>
+      </w:r>
+      <w:proofErr w:type="spellEnd"/>
     </w:p>
     <w:sectPr>
       <w:pgSz w:w="11906" w:h="16838"/>
@@ -11347,7 +13839,6 @@
   <w:style w:type="character" w:default="1" w:styleId="a0">
     <w:name w:val="Default Paragraph Font"/>
     <w:uiPriority w:val="1"/>
-    <w:semiHidden/>
     <w:unhideWhenUsed/>
   </w:style>
   <w:style w:type="table" w:default="1" w:styleId="a1">
@@ -11813,7 +14304,7 @@
 </file>
 
 <file path=customXml/itemProps1.xml><?xml version="1.0" encoding="utf-8"?>
-<ds:datastoreItem xmlns:ds="http://schemas.openxmlformats.org/officeDocument/2006/customXml" ds:itemID="{78606C9A-2236-4ECF-B37B-8AB4B8E70185}">
+<ds:datastoreItem xmlns:ds="http://schemas.openxmlformats.org/officeDocument/2006/customXml" ds:itemID="{8D448CA0-650A-40E8-B623-C770A9E470EE}">
   <ds:schemaRefs>
     <ds:schemaRef ds:uri="http://schemas.openxmlformats.org/officeDocument/2006/bibliography"/>
   </ds:schemaRefs>

</xml_diff>

<commit_message>
added example of alias analysis
</commit_message>
<xml_diff>
--- a/paper2/paper.docx
+++ b/paper2/paper.docx
@@ -310,21 +310,7 @@
         <w:t xml:space="preserve"> </w:t>
       </w:r>
       <w:r>
-        <w:t>выявления и</w:t>
-      </w:r>
-      <w:r>
-        <w:t xml:space="preserve">, </w:t>
-      </w:r>
-      <w:proofErr w:type="spellStart"/>
-      <w:r>
-        <w:t>соотвественно</w:t>
-      </w:r>
-      <w:proofErr w:type="spellEnd"/>
-      <w:r>
-        <w:t>,</w:t>
-      </w:r>
-      <w:r>
-        <w:t xml:space="preserve"> исправления.</w:t>
+        <w:t>выявления и исправления.</w:t>
       </w:r>
     </w:p>
     <w:p>
@@ -6584,12 +6570,27 @@
     </w:p>
     <w:p>
       <w:r>
-        <w:t xml:space="preserve">Основной целью данного этапа является определение переменных, которые могут в процессе выполнения программы ссылать на одни и те же области памяти. </w:t>
-      </w:r>
-    </w:p>
-    <w:p>
-      <w:r>
-        <w:t xml:space="preserve">Сказать, что бывает два типа </w:t>
+        <w:t>Основной целью данного этапа является определение переменных, которые могут в процессе выполнения программы ссылать на одни и те же области памяти. В основе используемого алгоритма нахождения перекрёстных ссылок лежит</w:t>
+      </w:r>
+      <w:r>
+        <w:t xml:space="preserve"> нечувствительный к потоку выполнения</w:t>
+      </w:r>
+      <w:r>
+        <w:t xml:space="preserve"> алгоритм Андерсена</w:t>
+      </w:r>
+      <w:proofErr w:type="gramStart"/>
+      <w:r>
+        <w:t xml:space="preserve"> </w:t>
+      </w:r>
+      <w:r>
+        <w:t>[].</w:t>
+      </w:r>
+      <w:r>
+        <w:t xml:space="preserve"> (</w:t>
+      </w:r>
+      <w:proofErr w:type="gramEnd"/>
+      <w:r>
+        <w:t xml:space="preserve">тут хорошо бы еще про различия </w:t>
       </w:r>
       <w:r>
         <w:rPr>
@@ -6604,7 +6605,7 @@
         <w:rPr>
           <w:lang w:val="en-US"/>
         </w:rPr>
-        <w:t>sensitive</w:t>
+        <w:t>insensitive</w:t>
       </w:r>
       <w:r>
         <w:t xml:space="preserve"> </w:t>
@@ -6625,55 +6626,14 @@
         <w:rPr>
           <w:lang w:val="en-US"/>
         </w:rPr>
-        <w:t>insensitive</w:t>
-      </w:r>
-      <w:r>
-        <w:t xml:space="preserve">. </w:t>
-      </w:r>
-      <w:proofErr w:type="spellStart"/>
-      <w:proofErr w:type="gramStart"/>
-      <w:r>
-        <w:t>Объясниь</w:t>
-      </w:r>
-      <w:proofErr w:type="spellEnd"/>
-      <w:proofErr w:type="gramEnd"/>
-      <w:r>
-        <w:t xml:space="preserve"> почему был выбран </w:t>
-      </w:r>
-      <w:r>
-        <w:rPr>
-          <w:lang w:val="en-US"/>
-        </w:rPr>
-        <w:t>flow</w:t>
-      </w:r>
-      <w:r>
-        <w:t>-</w:t>
-      </w:r>
-      <w:r>
-        <w:rPr>
-          <w:lang w:val="en-US"/>
-        </w:rPr>
-        <w:t>insensitive</w:t>
-      </w:r>
-      <w:r>
-        <w:t>…</w:t>
-      </w:r>
-      <w:r>
-        <w:t xml:space="preserve"> (если останется время!)</w:t>
-      </w:r>
-    </w:p>
-    <w:p>
-      <w:r>
-        <w:t>В основе используемого алгоритма нахождения перекрёстных ссылок лежит алгоритм Андерсена</w:t>
-      </w:r>
-      <w:proofErr w:type="gramStart"/>
+        <w:t>sensitive</w:t>
+      </w:r>
       <w:r>
         <w:t xml:space="preserve"> </w:t>
       </w:r>
       <w:r>
-        <w:t>[].</w:t>
-      </w:r>
-      <w:proofErr w:type="gramEnd"/>
+        <w:t>алгоритмов, если останется время)</w:t>
+      </w:r>
     </w:p>
     <w:p>
       <w:r>
@@ -7313,11 +7273,11 @@
               <w:t xml:space="preserve"> </w:t>
             </w:r>
             <w:r>
-              <w:t xml:space="preserve">из правой </w:t>
+              <w:t xml:space="preserve">из правой части оператора </w:t>
             </w:r>
             <w:r>
               <w:lastRenderedPageBreak/>
-              <w:t>части оператора присваивания.</w:t>
+              <w:t>присваивания.</w:t>
             </w:r>
           </w:p>
         </w:tc>
@@ -7465,18 +7425,18 @@
               <w:rPr>
                 <w:i/>
               </w:rPr>
+              <w:t>После выполнения:</w:t>
+            </w:r>
+          </w:p>
+          <w:p>
+            <w:pPr>
+              <w:ind w:firstLine="0"/>
+            </w:pPr>
+            <w:r>
+              <w:rPr>
+                <w:lang w:val="en-US"/>
+              </w:rPr>
               <w:lastRenderedPageBreak/>
-              <w:t>После выполнения:</w:t>
-            </w:r>
-          </w:p>
-          <w:p>
-            <w:pPr>
-              <w:ind w:firstLine="0"/>
-            </w:pPr>
-            <w:r>
-              <w:rPr>
-                <w:lang w:val="en-US"/>
-              </w:rPr>
               <w:t>PT</w:t>
             </w:r>
             <w:r>
@@ -8526,7 +8486,6 @@
                 <w:noProof/>
                 <w:lang w:eastAsia="ru-RU"/>
               </w:rPr>
-              <w:lastRenderedPageBreak/>
               <w:drawing>
                 <wp:inline distT="0" distB="0" distL="0" distR="0">
                   <wp:extent cx="2362200" cy="1117090"/>
@@ -9377,7 +9336,6 @@
                 <w:noProof/>
                 <w:lang w:eastAsia="ru-RU"/>
               </w:rPr>
-              <w:lastRenderedPageBreak/>
               <w:drawing>
                 <wp:inline distT="0" distB="0" distL="0" distR="0">
                   <wp:extent cx="2911475" cy="1448113"/>
@@ -9420,7 +9378,6 @@
     </w:tbl>
     <w:p>
       <w:r>
-        <w:lastRenderedPageBreak/>
         <w:t xml:space="preserve">На </w:t>
       </w:r>
       <w:r>
@@ -9586,6 +9543,7 @@
           <w:noProof/>
           <w:lang w:eastAsia="ru-RU"/>
         </w:rPr>
+        <w:lastRenderedPageBreak/>
         <w:drawing>
           <wp:inline distT="0" distB="0" distL="0" distR="0">
             <wp:extent cx="5928360" cy="3457330"/>
@@ -9819,15 +9777,1568 @@
     </w:p>
     <w:p>
       <w:r>
-        <w:t>Тут пример применения, если останется время.</w:t>
+        <w:t>П</w:t>
+      </w:r>
+      <w:r>
+        <w:t xml:space="preserve">ример нахождения перекрёстных ссылок для </w:t>
+      </w:r>
+      <w:r>
+        <w:t>последовательности инструкций</w:t>
+      </w:r>
+      <w:r>
+        <w:rPr>
+          <w:rFonts w:eastAsiaTheme="minorEastAsia"/>
+        </w:rPr>
+        <w:t xml:space="preserve">, представленной в </w:t>
+      </w:r>
+      <w:r>
+        <w:rPr>
+          <w:rFonts w:eastAsiaTheme="minorEastAsia"/>
+        </w:rPr>
+        <w:fldChar w:fldCharType="begin"/>
+      </w:r>
+      <w:r>
+        <w:rPr>
+          <w:rFonts w:eastAsiaTheme="minorEastAsia"/>
+        </w:rPr>
+        <w:instrText xml:space="preserve"> REF _Ref388446998 \h </w:instrText>
+      </w:r>
+      <w:r>
+        <w:rPr>
+          <w:rFonts w:eastAsiaTheme="minorEastAsia"/>
+        </w:rPr>
+      </w:r>
+      <w:r>
+        <w:rPr>
+          <w:rFonts w:eastAsiaTheme="minorEastAsia"/>
+        </w:rPr>
+        <w:fldChar w:fldCharType="separate"/>
+      </w:r>
+      <w:r>
+        <w:t xml:space="preserve">листинге </w:t>
+      </w:r>
+      <w:r>
+        <w:rPr>
+          <w:noProof/>
+        </w:rPr>
+        <w:t>3</w:t>
+      </w:r>
+      <w:r>
+        <w:rPr>
+          <w:rFonts w:eastAsiaTheme="minorEastAsia"/>
+        </w:rPr>
+        <w:fldChar w:fldCharType="end"/>
+      </w:r>
+      <w:r>
+        <w:rPr>
+          <w:rFonts w:eastAsiaTheme="minorEastAsia"/>
+        </w:rPr>
+        <w:t>,</w:t>
+      </w:r>
+      <w:r>
+        <w:t xml:space="preserve"> </w:t>
+      </w:r>
+      <w:r>
+        <w:t>с испо</w:t>
+      </w:r>
+      <w:r>
+        <w:t xml:space="preserve">льзованием описанного </w:t>
+      </w:r>
+      <w:r>
+        <w:t xml:space="preserve">алгоритма, представлен в </w:t>
+      </w:r>
+      <w:r>
+        <w:fldChar w:fldCharType="begin"/>
+      </w:r>
+      <w:r>
+        <w:instrText xml:space="preserve"> REF _Ref388448136 \h </w:instrText>
+      </w:r>
+      <w:r>
+        <w:fldChar w:fldCharType="separate"/>
+      </w:r>
+      <w:r>
+        <w:t xml:space="preserve">таблице </w:t>
+      </w:r>
+      <w:r>
+        <w:rPr>
+          <w:noProof/>
+        </w:rPr>
+        <w:t>2</w:t>
+      </w:r>
+      <w:r>
+        <w:fldChar w:fldCharType="end"/>
+      </w:r>
+      <w:r>
+        <w:t>.</w:t>
       </w:r>
     </w:p>
+    <w:tbl>
+      <w:tblPr>
+        <w:tblStyle w:val="a3"/>
+        <w:tblW w:w="0" w:type="auto"/>
+        <w:tblLook w:val="04A0"/>
+      </w:tblPr>
+      <w:tblGrid>
+        <w:gridCol w:w="9571"/>
+      </w:tblGrid>
+      <w:tr>
+        <w:tc>
+          <w:tcPr>
+            <w:tcW w:w="9571" w:type="dxa"/>
+            <w:tcBorders>
+              <w:top w:val="nil"/>
+              <w:left w:val="nil"/>
+              <w:bottom w:val="nil"/>
+              <w:right w:val="nil"/>
+            </w:tcBorders>
+          </w:tcPr>
+          <w:p>
+            <w:pPr>
+              <w:tabs>
+                <w:tab w:val="clear" w:pos="8505"/>
+                <w:tab w:val="left" w:pos="916"/>
+                <w:tab w:val="left" w:pos="1832"/>
+                <w:tab w:val="left" w:pos="2748"/>
+                <w:tab w:val="left" w:pos="3664"/>
+                <w:tab w:val="left" w:pos="4580"/>
+                <w:tab w:val="left" w:pos="5496"/>
+                <w:tab w:val="left" w:pos="6412"/>
+                <w:tab w:val="left" w:pos="7328"/>
+                <w:tab w:val="left" w:pos="8244"/>
+                <w:tab w:val="left" w:pos="9160"/>
+                <w:tab w:val="left" w:pos="10076"/>
+                <w:tab w:val="left" w:pos="10992"/>
+                <w:tab w:val="left" w:pos="11908"/>
+                <w:tab w:val="left" w:pos="12824"/>
+                <w:tab w:val="left" w:pos="13740"/>
+                <w:tab w:val="left" w:pos="14656"/>
+              </w:tabs>
+              <w:spacing w:line="240" w:lineRule="auto"/>
+              <w:ind w:firstLine="0"/>
+              <w:contextualSpacing w:val="0"/>
+              <w:jc w:val="left"/>
+              <w:rPr>
+                <w:rFonts w:ascii="Courier New" w:eastAsia="Times New Roman" w:hAnsi="Courier New" w:cs="Courier New"/>
+                <w:color w:val="000000"/>
+                <w:sz w:val="20"/>
+                <w:szCs w:val="20"/>
+                <w:lang w:val="en-US" w:eastAsia="ru-RU"/>
+              </w:rPr>
+            </w:pPr>
+            <w:r>
+              <w:rPr>
+                <w:rFonts w:ascii="Courier New" w:eastAsia="Times New Roman" w:hAnsi="Courier New" w:cs="Courier New"/>
+                <w:color w:val="000000"/>
+                <w:sz w:val="20"/>
+                <w:szCs w:val="20"/>
+                <w:lang w:val="en-US" w:eastAsia="ru-RU"/>
+              </w:rPr>
+              <w:t xml:space="preserve">    p1 = &amp;a;</w:t>
+            </w:r>
+          </w:p>
+          <w:p>
+            <w:pPr>
+              <w:tabs>
+                <w:tab w:val="clear" w:pos="8505"/>
+                <w:tab w:val="left" w:pos="916"/>
+                <w:tab w:val="left" w:pos="1832"/>
+                <w:tab w:val="left" w:pos="2748"/>
+                <w:tab w:val="left" w:pos="3664"/>
+                <w:tab w:val="left" w:pos="4580"/>
+                <w:tab w:val="left" w:pos="5496"/>
+                <w:tab w:val="left" w:pos="6412"/>
+                <w:tab w:val="left" w:pos="7328"/>
+                <w:tab w:val="left" w:pos="8244"/>
+                <w:tab w:val="left" w:pos="9160"/>
+                <w:tab w:val="left" w:pos="10076"/>
+                <w:tab w:val="left" w:pos="10992"/>
+                <w:tab w:val="left" w:pos="11908"/>
+                <w:tab w:val="left" w:pos="12824"/>
+                <w:tab w:val="left" w:pos="13740"/>
+                <w:tab w:val="left" w:pos="14656"/>
+              </w:tabs>
+              <w:spacing w:line="240" w:lineRule="auto"/>
+              <w:ind w:firstLine="0"/>
+              <w:contextualSpacing w:val="0"/>
+              <w:jc w:val="left"/>
+              <w:rPr>
+                <w:rFonts w:ascii="Courier New" w:eastAsia="Times New Roman" w:hAnsi="Courier New" w:cs="Courier New"/>
+                <w:color w:val="000000"/>
+                <w:sz w:val="20"/>
+                <w:szCs w:val="20"/>
+                <w:lang w:val="en-US" w:eastAsia="ru-RU"/>
+              </w:rPr>
+            </w:pPr>
+            <w:r>
+              <w:rPr>
+                <w:rFonts w:ascii="Courier New" w:eastAsia="Times New Roman" w:hAnsi="Courier New" w:cs="Courier New"/>
+                <w:color w:val="000000"/>
+                <w:sz w:val="20"/>
+                <w:szCs w:val="20"/>
+                <w:lang w:val="en-US" w:eastAsia="ru-RU"/>
+              </w:rPr>
+              <w:t xml:space="preserve">    p2 = &amp;b;</w:t>
+            </w:r>
+          </w:p>
+          <w:p>
+            <w:pPr>
+              <w:tabs>
+                <w:tab w:val="clear" w:pos="8505"/>
+                <w:tab w:val="left" w:pos="916"/>
+                <w:tab w:val="left" w:pos="1832"/>
+                <w:tab w:val="left" w:pos="2748"/>
+                <w:tab w:val="left" w:pos="3664"/>
+                <w:tab w:val="left" w:pos="4580"/>
+                <w:tab w:val="left" w:pos="5496"/>
+                <w:tab w:val="left" w:pos="6412"/>
+                <w:tab w:val="left" w:pos="7328"/>
+                <w:tab w:val="left" w:pos="8244"/>
+                <w:tab w:val="left" w:pos="9160"/>
+                <w:tab w:val="left" w:pos="10076"/>
+                <w:tab w:val="left" w:pos="10992"/>
+                <w:tab w:val="left" w:pos="11908"/>
+                <w:tab w:val="left" w:pos="12824"/>
+                <w:tab w:val="left" w:pos="13740"/>
+                <w:tab w:val="left" w:pos="14656"/>
+              </w:tabs>
+              <w:spacing w:line="240" w:lineRule="auto"/>
+              <w:ind w:firstLine="0"/>
+              <w:contextualSpacing w:val="0"/>
+              <w:jc w:val="left"/>
+              <w:rPr>
+                <w:rFonts w:ascii="Courier New" w:eastAsia="Times New Roman" w:hAnsi="Courier New" w:cs="Courier New"/>
+                <w:color w:val="000000"/>
+                <w:sz w:val="20"/>
+                <w:szCs w:val="20"/>
+                <w:lang w:val="en-US" w:eastAsia="ru-RU"/>
+              </w:rPr>
+            </w:pPr>
+            <w:r>
+              <w:rPr>
+                <w:rFonts w:ascii="Courier New" w:eastAsia="Times New Roman" w:hAnsi="Courier New" w:cs="Courier New"/>
+                <w:color w:val="000000"/>
+                <w:sz w:val="20"/>
+                <w:szCs w:val="20"/>
+                <w:lang w:val="en-US" w:eastAsia="ru-RU"/>
+              </w:rPr>
+              <w:t xml:space="preserve">    p1 = p2;</w:t>
+            </w:r>
+          </w:p>
+          <w:p>
+            <w:pPr>
+              <w:tabs>
+                <w:tab w:val="clear" w:pos="8505"/>
+                <w:tab w:val="left" w:pos="916"/>
+                <w:tab w:val="left" w:pos="1832"/>
+                <w:tab w:val="left" w:pos="2748"/>
+                <w:tab w:val="left" w:pos="3664"/>
+                <w:tab w:val="left" w:pos="4580"/>
+                <w:tab w:val="left" w:pos="5496"/>
+                <w:tab w:val="left" w:pos="6412"/>
+                <w:tab w:val="left" w:pos="7328"/>
+                <w:tab w:val="left" w:pos="8244"/>
+                <w:tab w:val="left" w:pos="9160"/>
+                <w:tab w:val="left" w:pos="10076"/>
+                <w:tab w:val="left" w:pos="10992"/>
+                <w:tab w:val="left" w:pos="11908"/>
+                <w:tab w:val="left" w:pos="12824"/>
+                <w:tab w:val="left" w:pos="13740"/>
+                <w:tab w:val="left" w:pos="14656"/>
+              </w:tabs>
+              <w:spacing w:line="240" w:lineRule="auto"/>
+              <w:ind w:firstLine="0"/>
+              <w:contextualSpacing w:val="0"/>
+              <w:jc w:val="left"/>
+              <w:rPr>
+                <w:rFonts w:ascii="Courier New" w:eastAsia="Times New Roman" w:hAnsi="Courier New" w:cs="Courier New"/>
+                <w:color w:val="000000"/>
+                <w:sz w:val="20"/>
+                <w:szCs w:val="20"/>
+                <w:lang w:val="en-US" w:eastAsia="ru-RU"/>
+              </w:rPr>
+            </w:pPr>
+            <w:r>
+              <w:rPr>
+                <w:rFonts w:ascii="Courier New" w:eastAsia="Times New Roman" w:hAnsi="Courier New" w:cs="Courier New"/>
+                <w:color w:val="000000"/>
+                <w:sz w:val="20"/>
+                <w:szCs w:val="20"/>
+                <w:lang w:val="en-US" w:eastAsia="ru-RU"/>
+              </w:rPr>
+              <w:t xml:space="preserve">    r = &amp;p1;</w:t>
+            </w:r>
+          </w:p>
+          <w:p>
+            <w:pPr>
+              <w:tabs>
+                <w:tab w:val="clear" w:pos="8505"/>
+                <w:tab w:val="left" w:pos="916"/>
+                <w:tab w:val="left" w:pos="1832"/>
+                <w:tab w:val="left" w:pos="2748"/>
+                <w:tab w:val="left" w:pos="3664"/>
+                <w:tab w:val="left" w:pos="4580"/>
+                <w:tab w:val="left" w:pos="5496"/>
+                <w:tab w:val="left" w:pos="6412"/>
+                <w:tab w:val="left" w:pos="7328"/>
+                <w:tab w:val="left" w:pos="8244"/>
+                <w:tab w:val="left" w:pos="9160"/>
+                <w:tab w:val="left" w:pos="10076"/>
+                <w:tab w:val="left" w:pos="10992"/>
+                <w:tab w:val="left" w:pos="11908"/>
+                <w:tab w:val="left" w:pos="12824"/>
+                <w:tab w:val="left" w:pos="13740"/>
+                <w:tab w:val="left" w:pos="14656"/>
+              </w:tabs>
+              <w:spacing w:line="240" w:lineRule="auto"/>
+              <w:ind w:firstLine="0"/>
+              <w:contextualSpacing w:val="0"/>
+              <w:jc w:val="left"/>
+              <w:rPr>
+                <w:rFonts w:ascii="Courier New" w:eastAsia="Times New Roman" w:hAnsi="Courier New" w:cs="Courier New"/>
+                <w:color w:val="000000"/>
+                <w:sz w:val="20"/>
+                <w:szCs w:val="20"/>
+                <w:lang w:val="en-US" w:eastAsia="ru-RU"/>
+              </w:rPr>
+            </w:pPr>
+            <w:r>
+              <w:rPr>
+                <w:rFonts w:ascii="Courier New" w:eastAsia="Times New Roman" w:hAnsi="Courier New" w:cs="Courier New"/>
+                <w:color w:val="000000"/>
+                <w:sz w:val="20"/>
+                <w:szCs w:val="20"/>
+                <w:lang w:val="en-US" w:eastAsia="ru-RU"/>
+              </w:rPr>
+              <w:t xml:space="preserve">    *r = &amp;c;</w:t>
+            </w:r>
+          </w:p>
+          <w:p>
+            <w:pPr>
+              <w:tabs>
+                <w:tab w:val="clear" w:pos="8505"/>
+                <w:tab w:val="left" w:pos="916"/>
+                <w:tab w:val="left" w:pos="1832"/>
+                <w:tab w:val="left" w:pos="2748"/>
+                <w:tab w:val="left" w:pos="3664"/>
+                <w:tab w:val="left" w:pos="4580"/>
+                <w:tab w:val="left" w:pos="5496"/>
+                <w:tab w:val="left" w:pos="6412"/>
+                <w:tab w:val="left" w:pos="7328"/>
+                <w:tab w:val="left" w:pos="8244"/>
+                <w:tab w:val="left" w:pos="9160"/>
+                <w:tab w:val="left" w:pos="10076"/>
+                <w:tab w:val="left" w:pos="10992"/>
+                <w:tab w:val="left" w:pos="11908"/>
+                <w:tab w:val="left" w:pos="12824"/>
+                <w:tab w:val="left" w:pos="13740"/>
+                <w:tab w:val="left" w:pos="14656"/>
+              </w:tabs>
+              <w:spacing w:line="240" w:lineRule="auto"/>
+              <w:ind w:firstLine="0"/>
+              <w:contextualSpacing w:val="0"/>
+              <w:jc w:val="left"/>
+              <w:rPr>
+                <w:rFonts w:ascii="Courier New" w:eastAsia="Times New Roman" w:hAnsi="Courier New" w:cs="Courier New"/>
+                <w:color w:val="000000"/>
+                <w:sz w:val="20"/>
+                <w:szCs w:val="20"/>
+                <w:lang w:val="en-US" w:eastAsia="ru-RU"/>
+              </w:rPr>
+            </w:pPr>
+            <w:r>
+              <w:rPr>
+                <w:rFonts w:ascii="Courier New" w:eastAsia="Times New Roman" w:hAnsi="Courier New" w:cs="Courier New"/>
+                <w:color w:val="000000"/>
+                <w:sz w:val="20"/>
+                <w:szCs w:val="20"/>
+                <w:lang w:val="en-US" w:eastAsia="ru-RU"/>
+              </w:rPr>
+              <w:t xml:space="preserve">    p3 = *r;</w:t>
+            </w:r>
+          </w:p>
+          <w:p>
+            <w:pPr>
+              <w:tabs>
+                <w:tab w:val="clear" w:pos="8505"/>
+                <w:tab w:val="left" w:pos="916"/>
+                <w:tab w:val="left" w:pos="1832"/>
+                <w:tab w:val="left" w:pos="2748"/>
+                <w:tab w:val="left" w:pos="3664"/>
+                <w:tab w:val="left" w:pos="4580"/>
+                <w:tab w:val="left" w:pos="5496"/>
+                <w:tab w:val="left" w:pos="6412"/>
+                <w:tab w:val="left" w:pos="7328"/>
+                <w:tab w:val="left" w:pos="8244"/>
+                <w:tab w:val="left" w:pos="9160"/>
+                <w:tab w:val="left" w:pos="10076"/>
+                <w:tab w:val="left" w:pos="10992"/>
+                <w:tab w:val="left" w:pos="11908"/>
+                <w:tab w:val="left" w:pos="12824"/>
+                <w:tab w:val="left" w:pos="13740"/>
+                <w:tab w:val="left" w:pos="14656"/>
+              </w:tabs>
+              <w:spacing w:line="240" w:lineRule="auto"/>
+              <w:ind w:firstLine="0"/>
+              <w:contextualSpacing w:val="0"/>
+              <w:jc w:val="left"/>
+              <w:rPr>
+                <w:rFonts w:ascii="Courier New" w:eastAsia="Times New Roman" w:hAnsi="Courier New" w:cs="Courier New"/>
+                <w:color w:val="000000"/>
+                <w:sz w:val="20"/>
+                <w:szCs w:val="20"/>
+                <w:lang w:eastAsia="ru-RU"/>
+              </w:rPr>
+            </w:pPr>
+            <w:r>
+              <w:rPr>
+                <w:rFonts w:ascii="Courier New" w:eastAsia="Times New Roman" w:hAnsi="Courier New" w:cs="Courier New"/>
+                <w:color w:val="000000"/>
+                <w:sz w:val="20"/>
+                <w:szCs w:val="20"/>
+                <w:lang w:val="en-US" w:eastAsia="ru-RU"/>
+              </w:rPr>
+              <w:t xml:space="preserve">    p2 = &amp;d;</w:t>
+            </w:r>
+          </w:p>
+        </w:tc>
+      </w:tr>
+    </w:tbl>
+    <w:p>
+      <w:pPr>
+        <w:jc w:val="center"/>
+      </w:pPr>
+      <w:bookmarkStart w:id="9" w:name="_Ref388446998"/>
+      <w:r>
+        <w:t xml:space="preserve">Листинг </w:t>
+      </w:r>
+      <w:fldSimple w:instr=" SEQ Листинг \* ARABIC ">
+        <w:r>
+          <w:rPr>
+            <w:noProof/>
+          </w:rPr>
+          <w:t>3</w:t>
+        </w:r>
+      </w:fldSimple>
+      <w:r>
+        <w:t>. Пример демонстрации алгоритма нахождения пере</w:t>
+      </w:r>
+      <w:r>
+        <w:t>к</w:t>
+      </w:r>
+      <w:r>
+        <w:t>рёстных ссылок</w:t>
+      </w:r>
+      <w:bookmarkEnd w:id="9"/>
+    </w:p>
+    <w:p>
+      <w:pPr>
+        <w:jc w:val="center"/>
+      </w:pPr>
+      <w:bookmarkStart w:id="10" w:name="_Ref388448136"/>
+      <w:r>
+        <w:t xml:space="preserve">Таблица </w:t>
+      </w:r>
+      <w:fldSimple w:instr=" SEQ Таблица \* ARABIC ">
+        <w:r>
+          <w:rPr>
+            <w:noProof/>
+          </w:rPr>
+          <w:t>2</w:t>
+        </w:r>
+      </w:fldSimple>
+      <w:r>
+        <w:t>. Пример работы алгоритма</w:t>
+      </w:r>
+      <w:bookmarkEnd w:id="10"/>
+      <w:r>
+        <w:t xml:space="preserve"> </w:t>
+      </w:r>
+      <w:r>
+        <w:t>нахождения перекрёстных ссылок</w:t>
+      </w:r>
+    </w:p>
+    <w:tbl>
+      <w:tblPr>
+        <w:tblStyle w:val="a3"/>
+        <w:tblW w:w="0" w:type="auto"/>
+        <w:tblLook w:val="04A0"/>
+      </w:tblPr>
+      <w:tblGrid>
+        <w:gridCol w:w="1260"/>
+        <w:gridCol w:w="1683"/>
+        <w:gridCol w:w="6237"/>
+      </w:tblGrid>
+      <w:tr>
+        <w:tc>
+          <w:tcPr>
+            <w:tcW w:w="1260" w:type="dxa"/>
+          </w:tcPr>
+          <w:p>
+            <w:pPr>
+              <w:ind w:firstLine="0"/>
+              <w:rPr>
+                <w:b/>
+              </w:rPr>
+            </w:pPr>
+            <w:r>
+              <w:rPr>
+                <w:b/>
+              </w:rPr>
+              <w:t>Номер</w:t>
+            </w:r>
+          </w:p>
+          <w:p>
+            <w:pPr>
+              <w:ind w:firstLine="0"/>
+              <w:rPr>
+                <w:b/>
+              </w:rPr>
+            </w:pPr>
+            <w:r>
+              <w:rPr>
+                <w:b/>
+              </w:rPr>
+              <w:t>итерации</w:t>
+            </w:r>
+          </w:p>
+        </w:tc>
+        <w:tc>
+          <w:tcPr>
+            <w:tcW w:w="1683" w:type="dxa"/>
+          </w:tcPr>
+          <w:p>
+            <w:pPr>
+              <w:ind w:firstLine="0"/>
+              <w:rPr>
+                <w:b/>
+              </w:rPr>
+            </w:pPr>
+            <w:r>
+              <w:rPr>
+                <w:b/>
+              </w:rPr>
+              <w:t>Выполняемая инструкция</w:t>
+            </w:r>
+          </w:p>
+        </w:tc>
+        <w:tc>
+          <w:tcPr>
+            <w:tcW w:w="6237" w:type="dxa"/>
+          </w:tcPr>
+          <w:p>
+            <w:pPr>
+              <w:ind w:firstLine="0"/>
+              <w:rPr>
+                <w:b/>
+              </w:rPr>
+            </w:pPr>
+            <w:r>
+              <w:rPr>
+                <w:b/>
+              </w:rPr>
+              <w:t>Состояние множеств областей</w:t>
+            </w:r>
+          </w:p>
+        </w:tc>
+      </w:tr>
+      <w:tr>
+        <w:tc>
+          <w:tcPr>
+            <w:tcW w:w="1260" w:type="dxa"/>
+          </w:tcPr>
+          <w:p>
+            <w:pPr>
+              <w:ind w:firstLine="0"/>
+            </w:pPr>
+            <w:r>
+              <w:t>1</w:t>
+            </w:r>
+          </w:p>
+        </w:tc>
+        <w:tc>
+          <w:tcPr>
+            <w:tcW w:w="1683" w:type="dxa"/>
+          </w:tcPr>
+          <w:p>
+            <w:pPr>
+              <w:ind w:firstLine="0"/>
+              <w:rPr>
+                <w:lang w:val="en-US"/>
+              </w:rPr>
+            </w:pPr>
+            <w:r>
+              <w:rPr>
+                <w:lang w:val="en-US"/>
+              </w:rPr>
+              <w:t>p1 = &amp;a</w:t>
+            </w:r>
+          </w:p>
+        </w:tc>
+        <w:tc>
+          <w:tcPr>
+            <w:tcW w:w="6237" w:type="dxa"/>
+          </w:tcPr>
+          <w:p>
+            <w:pPr>
+              <w:ind w:firstLine="0"/>
+              <w:rPr>
+                <w:lang w:val="en-US"/>
+              </w:rPr>
+            </w:pPr>
+            <w:r>
+              <w:rPr>
+                <w:lang w:val="en-US"/>
+              </w:rPr>
+              <w:t>PT[“p1”] = {“a”}</w:t>
+            </w:r>
+          </w:p>
+          <w:p>
+            <w:pPr>
+              <w:ind w:firstLine="0"/>
+              <w:rPr>
+                <w:lang w:val="en-US"/>
+              </w:rPr>
+            </w:pPr>
+            <w:r>
+              <w:rPr>
+                <w:lang w:val="en-US"/>
+              </w:rPr>
+              <w:drawing>
+                <wp:inline distT="0" distB="0" distL="0" distR="0">
+                  <wp:extent cx="876300" cy="258721"/>
+                  <wp:effectExtent l="19050" t="0" r="0" b="0"/>
+                  <wp:docPr id="43" name="Рисунок 10" descr="alias_analysis_example_1.emf"/>
+                  <wp:cNvGraphicFramePr>
+                    <a:graphicFrameLocks xmlns:a="http://schemas.openxmlformats.org/drawingml/2006/main" noChangeAspect="1"/>
+                  </wp:cNvGraphicFramePr>
+                  <a:graphic xmlns:a="http://schemas.openxmlformats.org/drawingml/2006/main">
+                    <a:graphicData uri="http://schemas.openxmlformats.org/drawingml/2006/picture">
+                      <pic:pic xmlns:pic="http://schemas.openxmlformats.org/drawingml/2006/picture">
+                        <pic:nvPicPr>
+                          <pic:cNvPr id="0" name="alias_analysis_example_1.emf"/>
+                          <pic:cNvPicPr/>
+                        </pic:nvPicPr>
+                        <pic:blipFill>
+                          <a:blip r:embed="rId23" cstate="print"/>
+                          <a:stretch>
+                            <a:fillRect/>
+                          </a:stretch>
+                        </pic:blipFill>
+                        <pic:spPr>
+                          <a:xfrm>
+                            <a:off x="0" y="0"/>
+                            <a:ext cx="895996" cy="264536"/>
+                          </a:xfrm>
+                          <a:prstGeom prst="rect">
+                            <a:avLst/>
+                          </a:prstGeom>
+                        </pic:spPr>
+                      </pic:pic>
+                    </a:graphicData>
+                  </a:graphic>
+                </wp:inline>
+              </w:drawing>
+            </w:r>
+          </w:p>
+        </w:tc>
+      </w:tr>
+      <w:tr>
+        <w:tc>
+          <w:tcPr>
+            <w:tcW w:w="1260" w:type="dxa"/>
+          </w:tcPr>
+          <w:p>
+            <w:pPr>
+              <w:ind w:firstLine="0"/>
+            </w:pPr>
+            <w:r>
+              <w:t>1</w:t>
+            </w:r>
+          </w:p>
+        </w:tc>
+        <w:tc>
+          <w:tcPr>
+            <w:tcW w:w="1683" w:type="dxa"/>
+          </w:tcPr>
+          <w:p>
+            <w:pPr>
+              <w:ind w:firstLine="0"/>
+              <w:rPr>
+                <w:lang w:val="en-US"/>
+              </w:rPr>
+            </w:pPr>
+            <w:r>
+              <w:rPr>
+                <w:lang w:val="en-US"/>
+              </w:rPr>
+              <w:t>p2 = &amp;b</w:t>
+            </w:r>
+          </w:p>
+        </w:tc>
+        <w:tc>
+          <w:tcPr>
+            <w:tcW w:w="6237" w:type="dxa"/>
+          </w:tcPr>
+          <w:p>
+            <w:pPr>
+              <w:ind w:firstLine="0"/>
+              <w:rPr>
+                <w:lang w:val="en-US"/>
+              </w:rPr>
+            </w:pPr>
+            <w:r>
+              <w:rPr>
+                <w:lang w:val="en-US"/>
+              </w:rPr>
+              <w:t>PT[“p1”] = {“a”}</w:t>
+            </w:r>
+            <w:r>
+              <w:rPr>
+                <w:lang w:val="en-US"/>
+              </w:rPr>
+              <w:t>, PT[“p2”] = {“b”}</w:t>
+            </w:r>
+          </w:p>
+          <w:p>
+            <w:pPr>
+              <w:ind w:firstLine="0"/>
+              <w:rPr>
+                <w:lang w:val="en-US"/>
+              </w:rPr>
+            </w:pPr>
+            <w:r>
+              <w:rPr>
+                <w:lang w:val="en-US"/>
+              </w:rPr>
+              <w:drawing>
+                <wp:inline distT="0" distB="0" distL="0" distR="0">
+                  <wp:extent cx="923925" cy="597514"/>
+                  <wp:effectExtent l="19050" t="0" r="0" b="0"/>
+                  <wp:docPr id="44" name="Рисунок 14" descr="alias_analysis_example_2.emf"/>
+                  <wp:cNvGraphicFramePr>
+                    <a:graphicFrameLocks xmlns:a="http://schemas.openxmlformats.org/drawingml/2006/main" noChangeAspect="1"/>
+                  </wp:cNvGraphicFramePr>
+                  <a:graphic xmlns:a="http://schemas.openxmlformats.org/drawingml/2006/main">
+                    <a:graphicData uri="http://schemas.openxmlformats.org/drawingml/2006/picture">
+                      <pic:pic xmlns:pic="http://schemas.openxmlformats.org/drawingml/2006/picture">
+                        <pic:nvPicPr>
+                          <pic:cNvPr id="0" name="alias_analysis_example_2.emf"/>
+                          <pic:cNvPicPr/>
+                        </pic:nvPicPr>
+                        <pic:blipFill>
+                          <a:blip r:embed="rId24" cstate="print"/>
+                          <a:stretch>
+                            <a:fillRect/>
+                          </a:stretch>
+                        </pic:blipFill>
+                        <pic:spPr>
+                          <a:xfrm>
+                            <a:off x="0" y="0"/>
+                            <a:ext cx="926035" cy="598879"/>
+                          </a:xfrm>
+                          <a:prstGeom prst="rect">
+                            <a:avLst/>
+                          </a:prstGeom>
+                        </pic:spPr>
+                      </pic:pic>
+                    </a:graphicData>
+                  </a:graphic>
+                </wp:inline>
+              </w:drawing>
+            </w:r>
+          </w:p>
+        </w:tc>
+      </w:tr>
+      <w:tr>
+        <w:tc>
+          <w:tcPr>
+            <w:tcW w:w="1260" w:type="dxa"/>
+          </w:tcPr>
+          <w:p>
+            <w:pPr>
+              <w:ind w:firstLine="0"/>
+            </w:pPr>
+            <w:r>
+              <w:lastRenderedPageBreak/>
+              <w:t>1</w:t>
+            </w:r>
+          </w:p>
+        </w:tc>
+        <w:tc>
+          <w:tcPr>
+            <w:tcW w:w="1683" w:type="dxa"/>
+          </w:tcPr>
+          <w:p>
+            <w:pPr>
+              <w:ind w:firstLine="0"/>
+              <w:rPr>
+                <w:lang w:val="en-US"/>
+              </w:rPr>
+            </w:pPr>
+            <w:r>
+              <w:rPr>
+                <w:lang w:val="en-US"/>
+              </w:rPr>
+              <w:t>p1 = p2</w:t>
+            </w:r>
+          </w:p>
+        </w:tc>
+        <w:tc>
+          <w:tcPr>
+            <w:tcW w:w="6237" w:type="dxa"/>
+          </w:tcPr>
+          <w:p>
+            <w:pPr>
+              <w:ind w:firstLine="0"/>
+              <w:rPr>
+                <w:lang w:val="en-US"/>
+              </w:rPr>
+            </w:pPr>
+            <w:r>
+              <w:rPr>
+                <w:lang w:val="en-US"/>
+              </w:rPr>
+              <w:t>PT[“p1”] = {“a”, “b”}, PT[“p2”] = {“b”}</w:t>
+            </w:r>
+          </w:p>
+          <w:p>
+            <w:pPr>
+              <w:ind w:firstLine="0"/>
+              <w:rPr>
+                <w:lang w:val="en-US"/>
+              </w:rPr>
+            </w:pPr>
+            <w:r>
+              <w:rPr>
+                <w:lang w:val="en-US"/>
+              </w:rPr>
+              <w:drawing>
+                <wp:inline distT="0" distB="0" distL="0" distR="0">
+                  <wp:extent cx="923925" cy="597515"/>
+                  <wp:effectExtent l="19050" t="0" r="9525" b="0"/>
+                  <wp:docPr id="45" name="Рисунок 18" descr="alias_analysis_example_3.emf"/>
+                  <wp:cNvGraphicFramePr>
+                    <a:graphicFrameLocks xmlns:a="http://schemas.openxmlformats.org/drawingml/2006/main" noChangeAspect="1"/>
+                  </wp:cNvGraphicFramePr>
+                  <a:graphic xmlns:a="http://schemas.openxmlformats.org/drawingml/2006/main">
+                    <a:graphicData uri="http://schemas.openxmlformats.org/drawingml/2006/picture">
+                      <pic:pic xmlns:pic="http://schemas.openxmlformats.org/drawingml/2006/picture">
+                        <pic:nvPicPr>
+                          <pic:cNvPr id="0" name="alias_analysis_example_3.emf"/>
+                          <pic:cNvPicPr/>
+                        </pic:nvPicPr>
+                        <pic:blipFill>
+                          <a:blip r:embed="rId25" cstate="print"/>
+                          <a:stretch>
+                            <a:fillRect/>
+                          </a:stretch>
+                        </pic:blipFill>
+                        <pic:spPr>
+                          <a:xfrm>
+                            <a:off x="0" y="0"/>
+                            <a:ext cx="932489" cy="603053"/>
+                          </a:xfrm>
+                          <a:prstGeom prst="rect">
+                            <a:avLst/>
+                          </a:prstGeom>
+                        </pic:spPr>
+                      </pic:pic>
+                    </a:graphicData>
+                  </a:graphic>
+                </wp:inline>
+              </w:drawing>
+            </w:r>
+          </w:p>
+        </w:tc>
+      </w:tr>
+      <w:tr>
+        <w:tc>
+          <w:tcPr>
+            <w:tcW w:w="1260" w:type="dxa"/>
+          </w:tcPr>
+          <w:p>
+            <w:pPr>
+              <w:ind w:firstLine="0"/>
+            </w:pPr>
+            <w:r>
+              <w:t>1</w:t>
+            </w:r>
+          </w:p>
+        </w:tc>
+        <w:tc>
+          <w:tcPr>
+            <w:tcW w:w="1683" w:type="dxa"/>
+          </w:tcPr>
+          <w:p>
+            <w:pPr>
+              <w:ind w:firstLine="0"/>
+              <w:rPr>
+                <w:lang w:val="en-US"/>
+              </w:rPr>
+            </w:pPr>
+            <w:r>
+              <w:rPr>
+                <w:lang w:val="en-US"/>
+              </w:rPr>
+              <w:t>r = &amp;p1</w:t>
+            </w:r>
+          </w:p>
+        </w:tc>
+        <w:tc>
+          <w:tcPr>
+            <w:tcW w:w="6237" w:type="dxa"/>
+          </w:tcPr>
+          <w:p>
+            <w:pPr>
+              <w:ind w:firstLine="0"/>
+              <w:rPr>
+                <w:lang w:val="en-US"/>
+              </w:rPr>
+            </w:pPr>
+            <w:r>
+              <w:rPr>
+                <w:lang w:val="en-US"/>
+              </w:rPr>
+              <w:t xml:space="preserve">PT[“r”] = {“p1”}, </w:t>
+            </w:r>
+            <w:r>
+              <w:rPr>
+                <w:lang w:val="en-US"/>
+              </w:rPr>
+              <w:t>PT[“p1”] = {“a”, “b”}, PT[“p2”] = {“b”}</w:t>
+            </w:r>
+          </w:p>
+          <w:p>
+            <w:pPr>
+              <w:ind w:firstLine="0"/>
+              <w:rPr>
+                <w:lang w:val="en-US"/>
+              </w:rPr>
+            </w:pPr>
+            <w:r>
+              <w:rPr>
+                <w:lang w:val="en-US"/>
+              </w:rPr>
+              <w:drawing>
+                <wp:inline distT="0" distB="0" distL="0" distR="0">
+                  <wp:extent cx="1656624" cy="628650"/>
+                  <wp:effectExtent l="19050" t="0" r="726" b="0"/>
+                  <wp:docPr id="46" name="Рисунок 22" descr="alias_analysis_example_4.emf"/>
+                  <wp:cNvGraphicFramePr>
+                    <a:graphicFrameLocks xmlns:a="http://schemas.openxmlformats.org/drawingml/2006/main" noChangeAspect="1"/>
+                  </wp:cNvGraphicFramePr>
+                  <a:graphic xmlns:a="http://schemas.openxmlformats.org/drawingml/2006/main">
+                    <a:graphicData uri="http://schemas.openxmlformats.org/drawingml/2006/picture">
+                      <pic:pic xmlns:pic="http://schemas.openxmlformats.org/drawingml/2006/picture">
+                        <pic:nvPicPr>
+                          <pic:cNvPr id="0" name="alias_analysis_example_4.emf"/>
+                          <pic:cNvPicPr/>
+                        </pic:nvPicPr>
+                        <pic:blipFill>
+                          <a:blip r:embed="rId26" cstate="print"/>
+                          <a:stretch>
+                            <a:fillRect/>
+                          </a:stretch>
+                        </pic:blipFill>
+                        <pic:spPr>
+                          <a:xfrm>
+                            <a:off x="0" y="0"/>
+                            <a:ext cx="1657733" cy="629071"/>
+                          </a:xfrm>
+                          <a:prstGeom prst="rect">
+                            <a:avLst/>
+                          </a:prstGeom>
+                        </pic:spPr>
+                      </pic:pic>
+                    </a:graphicData>
+                  </a:graphic>
+                </wp:inline>
+              </w:drawing>
+            </w:r>
+          </w:p>
+        </w:tc>
+      </w:tr>
+      <w:tr>
+        <w:tc>
+          <w:tcPr>
+            <w:tcW w:w="1260" w:type="dxa"/>
+          </w:tcPr>
+          <w:p>
+            <w:pPr>
+              <w:ind w:firstLine="0"/>
+            </w:pPr>
+            <w:r>
+              <w:t>1</w:t>
+            </w:r>
+          </w:p>
+        </w:tc>
+        <w:tc>
+          <w:tcPr>
+            <w:tcW w:w="1683" w:type="dxa"/>
+          </w:tcPr>
+          <w:p>
+            <w:pPr>
+              <w:ind w:firstLine="0"/>
+              <w:rPr>
+                <w:lang w:val="en-US"/>
+              </w:rPr>
+            </w:pPr>
+            <w:r>
+              <w:rPr>
+                <w:lang w:val="en-US"/>
+              </w:rPr>
+              <w:t>*r = &amp;c</w:t>
+            </w:r>
+          </w:p>
+        </w:tc>
+        <w:tc>
+          <w:tcPr>
+            <w:tcW w:w="6237" w:type="dxa"/>
+          </w:tcPr>
+          <w:p>
+            <w:pPr>
+              <w:ind w:firstLine="0"/>
+              <w:rPr>
+                <w:lang w:val="en-US"/>
+              </w:rPr>
+            </w:pPr>
+            <w:r>
+              <w:rPr>
+                <w:lang w:val="en-US"/>
+              </w:rPr>
+              <w:t>PT[“r”] = {“p1”}, PT[“p1”] = {“a”, “b”</w:t>
+            </w:r>
+            <w:r>
+              <w:rPr>
+                <w:lang w:val="en-US"/>
+              </w:rPr>
+              <w:t>, “c”</w:t>
+            </w:r>
+            <w:r>
+              <w:rPr>
+                <w:lang w:val="en-US"/>
+              </w:rPr>
+              <w:t>}, PT[“p2”] = {“b”}</w:t>
+            </w:r>
+          </w:p>
+          <w:p>
+            <w:pPr>
+              <w:ind w:firstLine="0"/>
+              <w:rPr>
+                <w:lang w:val="en-US"/>
+              </w:rPr>
+            </w:pPr>
+            <w:r>
+              <w:rPr>
+                <w:lang w:val="en-US"/>
+              </w:rPr>
+              <w:drawing>
+                <wp:inline distT="0" distB="0" distL="0" distR="0">
+                  <wp:extent cx="1656715" cy="1038834"/>
+                  <wp:effectExtent l="19050" t="0" r="635" b="0"/>
+                  <wp:docPr id="47" name="Рисунок 26" descr="alias_analysis_example_5.emf"/>
+                  <wp:cNvGraphicFramePr>
+                    <a:graphicFrameLocks xmlns:a="http://schemas.openxmlformats.org/drawingml/2006/main" noChangeAspect="1"/>
+                  </wp:cNvGraphicFramePr>
+                  <a:graphic xmlns:a="http://schemas.openxmlformats.org/drawingml/2006/main">
+                    <a:graphicData uri="http://schemas.openxmlformats.org/drawingml/2006/picture">
+                      <pic:pic xmlns:pic="http://schemas.openxmlformats.org/drawingml/2006/picture">
+                        <pic:nvPicPr>
+                          <pic:cNvPr id="0" name="alias_analysis_example_5.emf"/>
+                          <pic:cNvPicPr/>
+                        </pic:nvPicPr>
+                        <pic:blipFill>
+                          <a:blip r:embed="rId27" cstate="print"/>
+                          <a:stretch>
+                            <a:fillRect/>
+                          </a:stretch>
+                        </pic:blipFill>
+                        <pic:spPr>
+                          <a:xfrm>
+                            <a:off x="0" y="0"/>
+                            <a:ext cx="1656997" cy="1039011"/>
+                          </a:xfrm>
+                          <a:prstGeom prst="rect">
+                            <a:avLst/>
+                          </a:prstGeom>
+                        </pic:spPr>
+                      </pic:pic>
+                    </a:graphicData>
+                  </a:graphic>
+                </wp:inline>
+              </w:drawing>
+            </w:r>
+          </w:p>
+        </w:tc>
+      </w:tr>
+      <w:tr>
+        <w:tc>
+          <w:tcPr>
+            <w:tcW w:w="1260" w:type="dxa"/>
+          </w:tcPr>
+          <w:p>
+            <w:pPr>
+              <w:ind w:firstLine="0"/>
+            </w:pPr>
+            <w:r>
+              <w:t>1</w:t>
+            </w:r>
+          </w:p>
+        </w:tc>
+        <w:tc>
+          <w:tcPr>
+            <w:tcW w:w="1683" w:type="dxa"/>
+          </w:tcPr>
+          <w:p>
+            <w:pPr>
+              <w:ind w:firstLine="0"/>
+              <w:rPr>
+                <w:lang w:val="en-US"/>
+              </w:rPr>
+            </w:pPr>
+            <w:r>
+              <w:rPr>
+                <w:lang w:val="en-US"/>
+              </w:rPr>
+              <w:t>p3 = *r</w:t>
+            </w:r>
+          </w:p>
+        </w:tc>
+        <w:tc>
+          <w:tcPr>
+            <w:tcW w:w="6237" w:type="dxa"/>
+          </w:tcPr>
+          <w:p>
+            <w:pPr>
+              <w:ind w:firstLine="0"/>
+              <w:rPr>
+                <w:lang w:val="en-US"/>
+              </w:rPr>
+            </w:pPr>
+            <w:r>
+              <w:rPr>
+                <w:lang w:val="en-US"/>
+              </w:rPr>
+              <w:t>PT[“r”] = {“p1”}, PT[“p1”] = {“a”, “b”, “c”}, PT[“p2”] = {“b”}</w:t>
+            </w:r>
+            <w:r>
+              <w:rPr>
+                <w:lang w:val="en-US"/>
+              </w:rPr>
+              <w:t>, PT[“p3”] = {“a”, “b”, “c”}</w:t>
+            </w:r>
+          </w:p>
+          <w:p>
+            <w:pPr>
+              <w:ind w:firstLine="0"/>
+              <w:rPr>
+                <w:lang w:val="en-US"/>
+              </w:rPr>
+            </w:pPr>
+            <w:r>
+              <w:rPr>
+                <w:lang w:val="en-US"/>
+              </w:rPr>
+              <w:drawing>
+                <wp:inline distT="0" distB="0" distL="0" distR="0">
+                  <wp:extent cx="2382753" cy="1057275"/>
+                  <wp:effectExtent l="19050" t="0" r="0" b="0"/>
+                  <wp:docPr id="48" name="Рисунок 31" descr="alias_analysis_example_6.emf"/>
+                  <wp:cNvGraphicFramePr>
+                    <a:graphicFrameLocks xmlns:a="http://schemas.openxmlformats.org/drawingml/2006/main" noChangeAspect="1"/>
+                  </wp:cNvGraphicFramePr>
+                  <a:graphic xmlns:a="http://schemas.openxmlformats.org/drawingml/2006/main">
+                    <a:graphicData uri="http://schemas.openxmlformats.org/drawingml/2006/picture">
+                      <pic:pic xmlns:pic="http://schemas.openxmlformats.org/drawingml/2006/picture">
+                        <pic:nvPicPr>
+                          <pic:cNvPr id="0" name="alias_analysis_example_6.emf"/>
+                          <pic:cNvPicPr/>
+                        </pic:nvPicPr>
+                        <pic:blipFill>
+                          <a:blip r:embed="rId28" cstate="print"/>
+                          <a:stretch>
+                            <a:fillRect/>
+                          </a:stretch>
+                        </pic:blipFill>
+                        <pic:spPr>
+                          <a:xfrm>
+                            <a:off x="0" y="0"/>
+                            <a:ext cx="2382325" cy="1057085"/>
+                          </a:xfrm>
+                          <a:prstGeom prst="rect">
+                            <a:avLst/>
+                          </a:prstGeom>
+                        </pic:spPr>
+                      </pic:pic>
+                    </a:graphicData>
+                  </a:graphic>
+                </wp:inline>
+              </w:drawing>
+            </w:r>
+          </w:p>
+        </w:tc>
+      </w:tr>
+      <w:tr>
+        <w:tc>
+          <w:tcPr>
+            <w:tcW w:w="1260" w:type="dxa"/>
+          </w:tcPr>
+          <w:p>
+            <w:pPr>
+              <w:ind w:firstLine="0"/>
+            </w:pPr>
+            <w:r>
+              <w:t>1</w:t>
+            </w:r>
+          </w:p>
+        </w:tc>
+        <w:tc>
+          <w:tcPr>
+            <w:tcW w:w="1683" w:type="dxa"/>
+          </w:tcPr>
+          <w:p>
+            <w:pPr>
+              <w:ind w:firstLine="0"/>
+              <w:rPr>
+                <w:lang w:val="en-US"/>
+              </w:rPr>
+            </w:pPr>
+            <w:r>
+              <w:rPr>
+                <w:lang w:val="en-US"/>
+              </w:rPr>
+              <w:t>p2 = &amp;d</w:t>
+            </w:r>
+          </w:p>
+        </w:tc>
+        <w:tc>
+          <w:tcPr>
+            <w:tcW w:w="6237" w:type="dxa"/>
+          </w:tcPr>
+          <w:p>
+            <w:pPr>
+              <w:ind w:firstLine="0"/>
+              <w:rPr>
+                <w:lang w:val="en-US"/>
+              </w:rPr>
+            </w:pPr>
+            <w:r>
+              <w:rPr>
+                <w:lang w:val="en-US"/>
+              </w:rPr>
+              <w:t>PT[“r”] = {“p1”}, PT[“p1”] = {“a”, “b”, “c”}, PT[“p2”] = {“b”</w:t>
+            </w:r>
+            <w:r>
+              <w:rPr>
+                <w:lang w:val="en-US"/>
+              </w:rPr>
+              <w:t>, “d”</w:t>
+            </w:r>
+            <w:r>
+              <w:rPr>
+                <w:lang w:val="en-US"/>
+              </w:rPr>
+              <w:t>}, PT[“p3”] = {“a”, “b”, “c”}</w:t>
+            </w:r>
+          </w:p>
+          <w:p>
+            <w:pPr>
+              <w:ind w:firstLine="0"/>
+              <w:rPr>
+                <w:lang w:val="en-US"/>
+              </w:rPr>
+            </w:pPr>
+            <w:r>
+              <w:rPr>
+                <w:lang w:val="en-US"/>
+              </w:rPr>
+              <w:drawing>
+                <wp:inline distT="0" distB="0" distL="0" distR="0">
+                  <wp:extent cx="2381265" cy="1543050"/>
+                  <wp:effectExtent l="19050" t="0" r="0" b="0"/>
+                  <wp:docPr id="49" name="Рисунок 33" descr="alias_analysis_example_7.emf"/>
+                  <wp:cNvGraphicFramePr>
+                    <a:graphicFrameLocks xmlns:a="http://schemas.openxmlformats.org/drawingml/2006/main" noChangeAspect="1"/>
+                  </wp:cNvGraphicFramePr>
+                  <a:graphic xmlns:a="http://schemas.openxmlformats.org/drawingml/2006/main">
+                    <a:graphicData uri="http://schemas.openxmlformats.org/drawingml/2006/picture">
+                      <pic:pic xmlns:pic="http://schemas.openxmlformats.org/drawingml/2006/picture">
+                        <pic:nvPicPr>
+                          <pic:cNvPr id="0" name="alias_analysis_example_7.emf"/>
+                          <pic:cNvPicPr/>
+                        </pic:nvPicPr>
+                        <pic:blipFill>
+                          <a:blip r:embed="rId29" cstate="print"/>
+                          <a:stretch>
+                            <a:fillRect/>
+                          </a:stretch>
+                        </pic:blipFill>
+                        <pic:spPr>
+                          <a:xfrm>
+                            <a:off x="0" y="0"/>
+                            <a:ext cx="2384948" cy="1545436"/>
+                          </a:xfrm>
+                          <a:prstGeom prst="rect">
+                            <a:avLst/>
+                          </a:prstGeom>
+                        </pic:spPr>
+                      </pic:pic>
+                    </a:graphicData>
+                  </a:graphic>
+                </wp:inline>
+              </w:drawing>
+            </w:r>
+          </w:p>
+        </w:tc>
+      </w:tr>
+      <w:tr>
+        <w:tc>
+          <w:tcPr>
+            <w:tcW w:w="1260" w:type="dxa"/>
+          </w:tcPr>
+          <w:p>
+            <w:pPr>
+              <w:ind w:firstLine="0"/>
+            </w:pPr>
+            <w:r>
+              <w:t>2</w:t>
+            </w:r>
+          </w:p>
+        </w:tc>
+        <w:tc>
+          <w:tcPr>
+            <w:tcW w:w="1683" w:type="dxa"/>
+          </w:tcPr>
+          <w:p>
+            <w:pPr>
+              <w:ind w:firstLine="0"/>
+              <w:rPr>
+                <w:lang w:val="en-US"/>
+              </w:rPr>
+            </w:pPr>
+            <w:r>
+              <w:rPr>
+                <w:lang w:val="en-US"/>
+              </w:rPr>
+              <w:t>p1 = p2</w:t>
+            </w:r>
+          </w:p>
+        </w:tc>
+        <w:tc>
+          <w:tcPr>
+            <w:tcW w:w="6237" w:type="dxa"/>
+          </w:tcPr>
+          <w:p>
+            <w:pPr>
+              <w:ind w:firstLine="0"/>
+              <w:rPr>
+                <w:lang w:val="en-US"/>
+              </w:rPr>
+            </w:pPr>
+            <w:r>
+              <w:rPr>
+                <w:lang w:val="en-US"/>
+              </w:rPr>
+              <w:t>PT[“r”] = {“p1”}, PT[“p1”] = {“a”, “b”, “c”</w:t>
+            </w:r>
+            <w:r>
+              <w:rPr>
+                <w:lang w:val="en-US"/>
+              </w:rPr>
+              <w:t>, “d”</w:t>
+            </w:r>
+            <w:r>
+              <w:rPr>
+                <w:lang w:val="en-US"/>
+              </w:rPr>
+              <w:t>}, PT[“p2”] = {“b”, “d”}, PT[“p3”] = {“a”, “b”, “c”}</w:t>
+            </w:r>
+          </w:p>
+          <w:p>
+            <w:pPr>
+              <w:ind w:firstLine="0"/>
+              <w:rPr>
+                <w:lang w:val="en-US"/>
+              </w:rPr>
+            </w:pPr>
+            <w:r>
+              <w:rPr>
+                <w:lang w:val="en-US"/>
+              </w:rPr>
+              <w:drawing>
+                <wp:inline distT="0" distB="0" distL="0" distR="0">
+                  <wp:extent cx="2248973" cy="1457325"/>
+                  <wp:effectExtent l="19050" t="0" r="0" b="0"/>
+                  <wp:docPr id="51" name="Рисунок 49" descr="alias_analysis_example_8.emf"/>
+                  <wp:cNvGraphicFramePr>
+                    <a:graphicFrameLocks xmlns:a="http://schemas.openxmlformats.org/drawingml/2006/main" noChangeAspect="1"/>
+                  </wp:cNvGraphicFramePr>
+                  <a:graphic xmlns:a="http://schemas.openxmlformats.org/drawingml/2006/main">
+                    <a:graphicData uri="http://schemas.openxmlformats.org/drawingml/2006/picture">
+                      <pic:pic xmlns:pic="http://schemas.openxmlformats.org/drawingml/2006/picture">
+                        <pic:nvPicPr>
+                          <pic:cNvPr id="0" name="alias_analysis_example_8.emf"/>
+                          <pic:cNvPicPr/>
+                        </pic:nvPicPr>
+                        <pic:blipFill>
+                          <a:blip r:embed="rId30" cstate="print"/>
+                          <a:stretch>
+                            <a:fillRect/>
+                          </a:stretch>
+                        </pic:blipFill>
+                        <pic:spPr>
+                          <a:xfrm>
+                            <a:off x="0" y="0"/>
+                            <a:ext cx="2249715" cy="1457806"/>
+                          </a:xfrm>
+                          <a:prstGeom prst="rect">
+                            <a:avLst/>
+                          </a:prstGeom>
+                        </pic:spPr>
+                      </pic:pic>
+                    </a:graphicData>
+                  </a:graphic>
+                </wp:inline>
+              </w:drawing>
+            </w:r>
+          </w:p>
+        </w:tc>
+      </w:tr>
+      <w:tr>
+        <w:tc>
+          <w:tcPr>
+            <w:tcW w:w="1260" w:type="dxa"/>
+          </w:tcPr>
+          <w:p>
+            <w:pPr>
+              <w:ind w:firstLine="0"/>
+              <w:rPr>
+                <w:lang w:val="en-US"/>
+              </w:rPr>
+            </w:pPr>
+            <w:r>
+              <w:rPr>
+                <w:lang w:val="en-US"/>
+              </w:rPr>
+              <w:lastRenderedPageBreak/>
+              <w:t>2</w:t>
+            </w:r>
+          </w:p>
+        </w:tc>
+        <w:tc>
+          <w:tcPr>
+            <w:tcW w:w="1683" w:type="dxa"/>
+          </w:tcPr>
+          <w:p>
+            <w:pPr>
+              <w:ind w:firstLine="0"/>
+              <w:rPr>
+                <w:lang w:val="en-US"/>
+              </w:rPr>
+            </w:pPr>
+            <w:r>
+              <w:rPr>
+                <w:lang w:val="en-US"/>
+              </w:rPr>
+              <w:t>p3 = *r</w:t>
+            </w:r>
+          </w:p>
+        </w:tc>
+        <w:tc>
+          <w:tcPr>
+            <w:tcW w:w="6237" w:type="dxa"/>
+          </w:tcPr>
+          <w:p>
+            <w:pPr>
+              <w:ind w:firstLine="0"/>
+              <w:rPr>
+                <w:lang w:val="en-US"/>
+              </w:rPr>
+            </w:pPr>
+            <w:r>
+              <w:rPr>
+                <w:lang w:val="en-US"/>
+              </w:rPr>
+              <w:t>PT[“r”] = {“p1”}, PT[“p1”] = {“a”, “b”, “c”, “d”}, PT[“p2”] = {“b”, “d”}, PT[“p3”] = {“a”, “b”, “c”</w:t>
+            </w:r>
+            <w:r>
+              <w:rPr>
+                <w:lang w:val="en-US"/>
+              </w:rPr>
+              <w:t>, “d”</w:t>
+            </w:r>
+            <w:r>
+              <w:rPr>
+                <w:lang w:val="en-US"/>
+              </w:rPr>
+              <w:t>}</w:t>
+            </w:r>
+          </w:p>
+          <w:p>
+            <w:pPr>
+              <w:ind w:firstLine="0"/>
+              <w:rPr>
+                <w:lang w:val="en-US"/>
+              </w:rPr>
+            </w:pPr>
+            <w:r>
+              <w:rPr>
+                <w:lang w:val="en-US"/>
+              </w:rPr>
+              <w:drawing>
+                <wp:inline distT="0" distB="0" distL="0" distR="0">
+                  <wp:extent cx="2013786" cy="1304925"/>
+                  <wp:effectExtent l="19050" t="0" r="0" b="0"/>
+                  <wp:docPr id="53" name="Рисунок 51" descr="alias_analysis_example_9.emf"/>
+                  <wp:cNvGraphicFramePr>
+                    <a:graphicFrameLocks xmlns:a="http://schemas.openxmlformats.org/drawingml/2006/main" noChangeAspect="1"/>
+                  </wp:cNvGraphicFramePr>
+                  <a:graphic xmlns:a="http://schemas.openxmlformats.org/drawingml/2006/main">
+                    <a:graphicData uri="http://schemas.openxmlformats.org/drawingml/2006/picture">
+                      <pic:pic xmlns:pic="http://schemas.openxmlformats.org/drawingml/2006/picture">
+                        <pic:nvPicPr>
+                          <pic:cNvPr id="0" name="alias_analysis_example_9.emf"/>
+                          <pic:cNvPicPr/>
+                        </pic:nvPicPr>
+                        <pic:blipFill>
+                          <a:blip r:embed="rId31" cstate="print"/>
+                          <a:stretch>
+                            <a:fillRect/>
+                          </a:stretch>
+                        </pic:blipFill>
+                        <pic:spPr>
+                          <a:xfrm>
+                            <a:off x="0" y="0"/>
+                            <a:ext cx="2014451" cy="1305356"/>
+                          </a:xfrm>
+                          <a:prstGeom prst="rect">
+                            <a:avLst/>
+                          </a:prstGeom>
+                        </pic:spPr>
+                      </pic:pic>
+                    </a:graphicData>
+                  </a:graphic>
+                </wp:inline>
+              </w:drawing>
+            </w:r>
+          </w:p>
+        </w:tc>
+      </w:tr>
+    </w:tbl>
     <w:p>
       <w:pPr>
         <w:pStyle w:val="1"/>
       </w:pPr>
       <w:r>
-        <w:t>Формирование относительных множеств блокировок</w:t>
+        <w:t>Формирование относительных множе</w:t>
+      </w:r>
+      <w:proofErr w:type="gramStart"/>
+      <w:r>
+        <w:t>ств бл</w:t>
+      </w:r>
+      <w:proofErr w:type="gramEnd"/>
+      <w:r>
+        <w:t>окировок</w:t>
       </w:r>
     </w:p>
     <w:p>
@@ -10140,13 +11651,19 @@
         <w:fldChar w:fldCharType="separate"/>
       </w:r>
       <w:r>
-        <w:t>листинге 3</w:t>
+        <w:t xml:space="preserve">листинге </w:t>
       </w:r>
       <w:r>
         <w:rPr>
           <w:rFonts w:eastAsiaTheme="minorEastAsia"/>
         </w:rPr>
         <w:fldChar w:fldCharType="end"/>
+      </w:r>
+      <w:r>
+        <w:rPr>
+          <w:rFonts w:eastAsiaTheme="minorEastAsia"/>
+        </w:rPr>
+        <w:t>4</w:t>
       </w:r>
       <w:r>
         <w:rPr>
@@ -12418,7 +13935,7 @@
       <w:pPr>
         <w:jc w:val="center"/>
       </w:pPr>
-      <w:bookmarkStart w:id="9" w:name="_Ref388441811"/>
+      <w:bookmarkStart w:id="11" w:name="_Ref388441811"/>
       <w:r>
         <w:t xml:space="preserve">Листинг </w:t>
       </w:r>
@@ -12427,13 +13944,13 @@
           <w:rPr>
             <w:noProof/>
           </w:rPr>
-          <w:t>3</w:t>
+          <w:t>4</w:t>
         </w:r>
       </w:fldSimple>
       <w:r>
         <w:t>. Алгоритм определения ядра функции</w:t>
       </w:r>
-      <w:bookmarkEnd w:id="9"/>
+      <w:bookmarkEnd w:id="11"/>
     </w:p>
     <w:p>
       <w:pPr>
@@ -12445,19 +13962,13 @@
         <w:rPr>
           <w:rFonts w:eastAsiaTheme="minorEastAsia"/>
         </w:rPr>
-        <w:t>Описание самого алгоритма перед схемой, если останется время</w:t>
+        <w:t xml:space="preserve">Перед началом анализа функции текущее относительное множество блокировок полагается пустым. </w:t>
       </w:r>
       <w:r>
         <w:rPr>
           <w:rFonts w:eastAsiaTheme="minorEastAsia"/>
         </w:rPr>
-        <w:t>…</w:t>
-      </w:r>
-      <w:r>
-        <w:rPr>
-          <w:rFonts w:eastAsiaTheme="minorEastAsia"/>
-        </w:rPr>
-        <w:t xml:space="preserve"> Схема алгоритма формирования относительных множе</w:t>
+        <w:t>Схема алгоритма формирования относительных множе</w:t>
       </w:r>
       <w:proofErr w:type="gramStart"/>
       <w:r>
@@ -12639,7 +14150,7 @@
                     <pic:cNvPicPr/>
                   </pic:nvPicPr>
                   <pic:blipFill>
-                    <a:blip r:embed="rId23" cstate="print"/>
+                    <a:blip r:embed="rId32" cstate="print"/>
                     <a:stretch>
                       <a:fillRect/>
                     </a:stretch>
@@ -12663,11 +14174,8 @@
     <w:p>
       <w:pPr>
         <w:jc w:val="center"/>
-        <w:rPr>
-          <w:rFonts w:eastAsiaTheme="minorEastAsia"/>
-        </w:rPr>
       </w:pPr>
-      <w:bookmarkStart w:id="10" w:name="_Ref388445590"/>
+      <w:bookmarkStart w:id="12" w:name="_Ref388445590"/>
       <w:r>
         <w:t xml:space="preserve">Рисунок </w:t>
       </w:r>
@@ -12690,7 +14198,7 @@
       <w:r>
         <w:t>окировок</w:t>
       </w:r>
-      <w:bookmarkEnd w:id="10"/>
+      <w:bookmarkEnd w:id="12"/>
     </w:p>
     <w:p>
       <w:pPr>
@@ -12720,7 +14228,7 @@
                     <pic:cNvPicPr/>
                   </pic:nvPicPr>
                   <pic:blipFill>
-                    <a:blip r:embed="rId24" cstate="print"/>
+                    <a:blip r:embed="rId33" cstate="print"/>
                     <a:stretch>
                       <a:fillRect/>
                     </a:stretch>
@@ -12748,7 +14256,7 @@
           <w:rFonts w:eastAsiaTheme="minorEastAsia"/>
         </w:rPr>
       </w:pPr>
-      <w:bookmarkStart w:id="11" w:name="_Ref388445636"/>
+      <w:bookmarkStart w:id="13" w:name="_Ref388445636"/>
       <w:r>
         <w:t xml:space="preserve">Рисунок </w:t>
       </w:r>
@@ -12771,7 +14279,7 @@
       <w:r>
         <w:t>окировок</w:t>
       </w:r>
-      <w:bookmarkEnd w:id="11"/>
+      <w:bookmarkEnd w:id="13"/>
     </w:p>
     <w:p>
       <w:pPr>
@@ -12800,7 +14308,7 @@
                     <pic:cNvPicPr/>
                   </pic:nvPicPr>
                   <pic:blipFill>
-                    <a:blip r:embed="rId25" cstate="print"/>
+                    <a:blip r:embed="rId34" cstate="print"/>
                     <a:stretch>
                       <a:fillRect/>
                     </a:stretch>
@@ -12828,7 +14336,7 @@
           <w:rFonts w:eastAsiaTheme="minorEastAsia"/>
         </w:rPr>
       </w:pPr>
-      <w:bookmarkStart w:id="12" w:name="_Ref388445653"/>
+      <w:bookmarkStart w:id="14" w:name="_Ref388445653"/>
       <w:r>
         <w:t xml:space="preserve">Рисунок </w:t>
       </w:r>
@@ -12851,7 +14359,7 @@
       <w:r>
         <w:t>окировок</w:t>
       </w:r>
-      <w:bookmarkEnd w:id="12"/>
+      <w:bookmarkEnd w:id="14"/>
     </w:p>
     <w:p>
       <w:pPr>
@@ -12859,6 +14367,12 @@
           <w:rFonts w:eastAsiaTheme="minorEastAsia"/>
         </w:rPr>
       </w:pPr>
+      <w:r>
+        <w:rPr>
+          <w:rFonts w:eastAsiaTheme="minorEastAsia"/>
+        </w:rPr>
+        <w:t>Тут пример, если останется время!</w:t>
+      </w:r>
     </w:p>
     <w:p>
       <w:pPr>
@@ -12869,18 +14383,29 @@
       </w:r>
     </w:p>
     <w:p>
+      <w:pPr>
+        <w:rPr>
+          <w:lang w:val="en-US"/>
+        </w:rPr>
+      </w:pPr>
       <w:proofErr w:type="spellStart"/>
       <w:r>
         <w:t>Бла-бла</w:t>
       </w:r>
       <w:proofErr w:type="spellEnd"/>
+    </w:p>
+    <w:p>
+      <w:pPr>
+        <w:rPr>
+          <w:lang w:val="en-US"/>
+        </w:rPr>
+      </w:pPr>
     </w:p>
     <w:p>
       <w:pPr>
         <w:pStyle w:val="1"/>
       </w:pPr>
       <w:r>
-        <w:lastRenderedPageBreak/>
         <w:t>Определение мест возможного возникновения гонок</w:t>
       </w:r>
     </w:p>
@@ -14228,7 +15753,6 @@
   <w:style w:type="character" w:default="1" w:styleId="a0">
     <w:name w:val="Default Paragraph Font"/>
     <w:uiPriority w:val="1"/>
-    <w:semiHidden/>
     <w:unhideWhenUsed/>
   </w:style>
   <w:style w:type="table" w:default="1" w:styleId="a1">
@@ -14694,7 +16218,7 @@
 </file>
 
 <file path=customXml/itemProps1.xml><?xml version="1.0" encoding="utf-8"?>
-<ds:datastoreItem xmlns:ds="http://schemas.openxmlformats.org/officeDocument/2006/customXml" ds:itemID="{86ED4638-0B9D-4991-9D31-AEB67C076DCD}">
+<ds:datastoreItem xmlns:ds="http://schemas.openxmlformats.org/officeDocument/2006/customXml" ds:itemID="{DEF5CED7-6530-4D76-96E3-D98A5B211845}">
   <ds:schemaRefs>
     <ds:schemaRef ds:uri="http://schemas.openxmlformats.org/officeDocument/2006/bibliography"/>
   </ds:schemaRefs>

</xml_diff>